<commit_message>
Atualização final da Aula03
Atualização final dos arquivos da Aula03.
</commit_message>
<xml_diff>
--- a/Aula03/Pesquisa3.docx
+++ b/Aula03/Pesquisa3.docx
@@ -4,25 +4,13 @@
   <w:body>
     <w:p>
       <w:pPr>
-        <w:jc w:val="both"/>
-        <w:rPr>
-          <w:rFonts w:asciiTheme="minorHAnsi" w:eastAsia="MS Mincho" w:hAnsiTheme="minorHAnsi" w:cstheme="minorHAnsi"/>
-          <w:b/>
-          <w:sz w:val="40"/>
-          <w:szCs w:val="40"/>
-          <w:lang w:eastAsia="en-US"/>
-        </w:rPr>
-      </w:pPr>
-    </w:p>
-    <w:p>
-      <w:pPr>
-        <w:jc w:val="both"/>
-        <w:rPr>
-          <w:rFonts w:asciiTheme="minorHAnsi" w:eastAsia="MS Mincho" w:hAnsiTheme="minorHAnsi" w:cstheme="minorHAnsi"/>
-          <w:b/>
-          <w:sz w:val="40"/>
-          <w:szCs w:val="40"/>
-          <w:lang w:eastAsia="en-US"/>
+        <w:jc w:val="center"/>
+        <w:rPr>
+          <w:rFonts w:asciiTheme="minorHAnsi" w:hAnsiTheme="minorHAnsi" w:cstheme="minorHAnsi"/>
+          <w:b/>
+          <w:smallCaps/>
+          <w:sz w:val="36"/>
+          <w:szCs w:val="36"/>
         </w:rPr>
       </w:pPr>
       <w:r>
@@ -34,17 +22,17 @@
           <w:szCs w:val="40"/>
         </w:rPr>
         <w:drawing>
-          <wp:anchor distT="0" distB="0" distL="114300" distR="114300" simplePos="0" relativeHeight="251657216" behindDoc="0" locked="0" layoutInCell="1" allowOverlap="1">
+          <wp:anchor distT="0" distB="0" distL="114300" distR="114300" simplePos="0" relativeHeight="251657216" behindDoc="0" locked="0" layoutInCell="1" allowOverlap="1" wp14:anchorId="1EECC375" wp14:editId="7C1319B8">
             <wp:simplePos x="0" y="0"/>
-            <wp:positionH relativeFrom="column">
-              <wp:posOffset>-353060</wp:posOffset>
+            <wp:positionH relativeFrom="margin">
+              <wp:posOffset>313690</wp:posOffset>
             </wp:positionH>
             <wp:positionV relativeFrom="paragraph">
-              <wp:posOffset>-156845</wp:posOffset>
+              <wp:posOffset>52070</wp:posOffset>
             </wp:positionV>
-            <wp:extent cx="2352040" cy="1028700"/>
-            <wp:effectExtent l="38100" t="38100" r="29210" b="38100"/>
-            <wp:wrapSquare wrapText="bothSides"/>
+            <wp:extent cx="5324475" cy="1932305"/>
+            <wp:effectExtent l="38100" t="38100" r="47625" b="29845"/>
+            <wp:wrapTopAndBottom/>
             <wp:docPr id="1" name="Imagem 1" descr="Logo_maua"/>
             <wp:cNvGraphicFramePr>
               <a:graphicFrameLocks xmlns:a="http://schemas.openxmlformats.org/drawingml/2006/main" noChangeAspect="1"/>
@@ -60,6 +48,13 @@
                   </pic:nvPicPr>
                   <pic:blipFill>
                     <a:blip r:embed="rId8" cstate="print">
+                      <a:duotone>
+                        <a:schemeClr val="accent1">
+                          <a:shade val="45000"/>
+                          <a:satMod val="135000"/>
+                        </a:schemeClr>
+                        <a:prstClr val="white"/>
+                      </a:duotone>
                       <a:extLst>
                         <a:ext uri="{28A0092B-C50C-407E-A947-70E740481C1C}">
                           <a14:useLocalDpi xmlns:a14="http://schemas.microsoft.com/office/drawing/2010/main" val="0"/>
@@ -74,7 +69,7 @@
                   <pic:spPr bwMode="auto">
                     <a:xfrm>
                       <a:off x="0" y="0"/>
-                      <a:ext cx="2352040" cy="1028700"/>
+                      <a:ext cx="5324475" cy="1932305"/>
                     </a:xfrm>
                     <a:prstGeom prst="rect">
                       <a:avLst/>
@@ -90,41 +85,180 @@
                 </pic:pic>
               </a:graphicData>
             </a:graphic>
+            <wp14:sizeRelH relativeFrom="margin">
+              <wp14:pctWidth>0</wp14:pctWidth>
+            </wp14:sizeRelH>
+            <wp14:sizeRelV relativeFrom="margin">
+              <wp14:pctHeight>0</wp14:pctHeight>
+            </wp14:sizeRelV>
           </wp:anchor>
         </w:drawing>
       </w:r>
-      <w:r>
-        <w:rPr>
-          <w:rFonts w:asciiTheme="minorHAnsi" w:eastAsia="MS Mincho" w:hAnsiTheme="minorHAnsi" w:cstheme="minorHAnsi"/>
-          <w:b/>
-          <w:sz w:val="40"/>
-          <w:szCs w:val="40"/>
-          <w:lang w:eastAsia="en-US"/>
-        </w:rPr>
-        <w:t xml:space="preserve">IMT - CEUN </w:t>
-      </w:r>
-    </w:p>
-    <w:p>
-      <w:pPr>
-        <w:jc w:val="both"/>
-        <w:rPr>
-          <w:rFonts w:asciiTheme="minorHAnsi" w:eastAsia="MS Mincho" w:hAnsiTheme="minorHAnsi" w:cstheme="minorHAnsi"/>
-          <w:b/>
-          <w:sz w:val="40"/>
-          <w:szCs w:val="40"/>
-          <w:lang w:eastAsia="en-US"/>
-        </w:rPr>
-      </w:pPr>
-      <w:r>
-        <w:rPr>
-          <w:rFonts w:asciiTheme="minorHAnsi" w:eastAsia="MS Mincho" w:hAnsiTheme="minorHAnsi" w:cstheme="minorHAnsi"/>
-          <w:b/>
-          <w:sz w:val="40"/>
-          <w:szCs w:val="40"/>
-          <w:lang w:eastAsia="en-US"/>
-        </w:rPr>
-        <w:t>Escola de Engenharia Mauá</w:t>
-      </w:r>
+    </w:p>
+    <w:p>
+      <w:pPr>
+        <w:rPr>
+          <w:rFonts w:asciiTheme="minorHAnsi" w:hAnsiTheme="minorHAnsi" w:cstheme="minorHAnsi"/>
+          <w:b/>
+          <w:smallCaps/>
+          <w:sz w:val="36"/>
+          <w:szCs w:val="36"/>
+        </w:rPr>
+      </w:pPr>
+    </w:p>
+    <w:p>
+      <w:pPr>
+        <w:jc w:val="center"/>
+        <w:rPr>
+          <w:rFonts w:asciiTheme="minorHAnsi" w:hAnsiTheme="minorHAnsi" w:cstheme="minorHAnsi"/>
+          <w:b/>
+          <w:smallCaps/>
+          <w:sz w:val="36"/>
+          <w:szCs w:val="36"/>
+        </w:rPr>
+      </w:pPr>
+      <w:r>
+        <w:rPr>
+          <w:rFonts w:asciiTheme="minorHAnsi" w:hAnsiTheme="minorHAnsi" w:cstheme="minorHAnsi"/>
+          <w:b/>
+          <w:smallCaps/>
+          <w:sz w:val="36"/>
+          <w:szCs w:val="36"/>
+        </w:rPr>
+        <w:t>Engenharia</w:t>
+      </w:r>
+      <w:r>
+        <w:rPr>
+          <w:rFonts w:asciiTheme="minorHAnsi" w:hAnsiTheme="minorHAnsi" w:cstheme="minorHAnsi"/>
+          <w:b/>
+          <w:smallCaps/>
+          <w:sz w:val="36"/>
+          <w:szCs w:val="36"/>
+        </w:rPr>
+        <w:t xml:space="preserve"> Eletrônica</w:t>
+      </w:r>
+    </w:p>
+    <w:p>
+      <w:pPr>
+        <w:jc w:val="center"/>
+        <w:rPr>
+          <w:rFonts w:asciiTheme="minorHAnsi" w:hAnsiTheme="minorHAnsi" w:cstheme="minorHAnsi"/>
+          <w:b/>
+          <w:smallCaps/>
+          <w:sz w:val="36"/>
+          <w:szCs w:val="36"/>
+        </w:rPr>
+      </w:pPr>
+    </w:p>
+    <w:p>
+      <w:pPr>
+        <w:jc w:val="center"/>
+        <w:rPr>
+          <w:rFonts w:asciiTheme="minorHAnsi" w:hAnsiTheme="minorHAnsi" w:cstheme="minorHAnsi"/>
+          <w:b/>
+          <w:smallCaps/>
+          <w:sz w:val="36"/>
+          <w:szCs w:val="36"/>
+        </w:rPr>
+      </w:pPr>
+    </w:p>
+    <w:p>
+      <w:pPr>
+        <w:jc w:val="center"/>
+        <w:rPr>
+          <w:rFonts w:asciiTheme="minorHAnsi" w:hAnsiTheme="minorHAnsi" w:cstheme="minorHAnsi"/>
+          <w:b/>
+          <w:smallCaps/>
+          <w:sz w:val="36"/>
+          <w:szCs w:val="36"/>
+        </w:rPr>
+      </w:pPr>
+      <w:r>
+        <w:rPr>
+          <w:rFonts w:asciiTheme="minorHAnsi" w:hAnsiTheme="minorHAnsi" w:cstheme="minorHAnsi"/>
+          <w:b/>
+          <w:smallCaps/>
+          <w:sz w:val="36"/>
+          <w:szCs w:val="36"/>
+        </w:rPr>
+        <w:t>EEN</w:t>
+      </w:r>
+      <w:r>
+        <w:rPr>
+          <w:rFonts w:asciiTheme="minorHAnsi" w:hAnsiTheme="minorHAnsi" w:cstheme="minorHAnsi"/>
+          <w:b/>
+          <w:smallCaps/>
+          <w:sz w:val="36"/>
+          <w:szCs w:val="36"/>
+        </w:rPr>
+        <w:t>24</w:t>
+      </w:r>
+      <w:r>
+        <w:rPr>
+          <w:rFonts w:asciiTheme="minorHAnsi" w:hAnsiTheme="minorHAnsi" w:cstheme="minorHAnsi"/>
+          <w:b/>
+          <w:smallCaps/>
+          <w:sz w:val="36"/>
+          <w:szCs w:val="36"/>
+        </w:rPr>
+        <w:t>1</w:t>
+      </w:r>
+      <w:r>
+        <w:rPr>
+          <w:rFonts w:asciiTheme="minorHAnsi" w:hAnsiTheme="minorHAnsi" w:cstheme="minorHAnsi"/>
+          <w:b/>
+          <w:smallCaps/>
+          <w:sz w:val="36"/>
+          <w:szCs w:val="36"/>
+        </w:rPr>
+        <w:t xml:space="preserve"> – </w:t>
+      </w:r>
+      <w:proofErr w:type="spellStart"/>
+      <w:r>
+        <w:rPr>
+          <w:rFonts w:asciiTheme="minorHAnsi" w:hAnsiTheme="minorHAnsi" w:cstheme="minorHAnsi"/>
+          <w:b/>
+          <w:smallCaps/>
+          <w:sz w:val="36"/>
+          <w:szCs w:val="36"/>
+        </w:rPr>
+        <w:t>Microcontroladores</w:t>
+      </w:r>
+      <w:proofErr w:type="spellEnd"/>
+      <w:r>
+        <w:rPr>
+          <w:rFonts w:asciiTheme="minorHAnsi" w:hAnsiTheme="minorHAnsi" w:cstheme="minorHAnsi"/>
+          <w:b/>
+          <w:smallCaps/>
+          <w:sz w:val="36"/>
+          <w:szCs w:val="36"/>
+        </w:rPr>
+        <w:t xml:space="preserve"> e Sistemas Embarcados</w:t>
+      </w:r>
+    </w:p>
+    <w:p>
+      <w:pPr>
+        <w:jc w:val="center"/>
+        <w:rPr>
+          <w:rFonts w:asciiTheme="minorHAnsi" w:hAnsiTheme="minorHAnsi" w:cstheme="minorHAnsi"/>
+          <w:b/>
+          <w:smallCaps/>
+          <w:sz w:val="36"/>
+          <w:szCs w:val="36"/>
+        </w:rPr>
+      </w:pPr>
+    </w:p>
+    <w:p>
+      <w:pPr>
+        <w:jc w:val="center"/>
+        <w:rPr>
+          <w:rFonts w:asciiTheme="minorHAnsi" w:hAnsiTheme="minorHAnsi" w:cstheme="minorHAnsi"/>
+          <w:b/>
+          <w:smallCaps/>
+          <w:sz w:val="36"/>
+          <w:szCs w:val="36"/>
+        </w:rPr>
+      </w:pPr>
     </w:p>
     <w:p>
       <w:pPr>
@@ -136,289 +270,6 @@
           <w:szCs w:val="32"/>
         </w:rPr>
       </w:pPr>
-      <w:r>
-        <w:rPr>
-          <w:rFonts w:asciiTheme="minorHAnsi" w:hAnsiTheme="minorHAnsi" w:cstheme="minorHAnsi"/>
-          <w:b/>
-          <w:smallCaps/>
-          <w:sz w:val="32"/>
-          <w:szCs w:val="32"/>
-        </w:rPr>
-        <w:t xml:space="preserve">   </w:t>
-      </w:r>
-    </w:p>
-    <w:p>
-      <w:pPr>
-        <w:spacing w:after="120"/>
-        <w:ind w:left="1068"/>
-        <w:jc w:val="both"/>
-        <w:rPr>
-          <w:rFonts w:asciiTheme="minorHAnsi" w:eastAsia="MS Mincho" w:hAnsiTheme="minorHAnsi" w:cstheme="minorHAnsi"/>
-          <w:sz w:val="32"/>
-          <w:szCs w:val="32"/>
-          <w:lang w:eastAsia="en-US"/>
-        </w:rPr>
-      </w:pPr>
-    </w:p>
-    <w:p>
-      <w:pPr>
-        <w:rPr>
-          <w:rFonts w:asciiTheme="minorHAnsi" w:hAnsiTheme="minorHAnsi" w:cstheme="minorHAnsi"/>
-          <w:b/>
-          <w:smallCaps/>
-          <w:sz w:val="32"/>
-          <w:szCs w:val="32"/>
-        </w:rPr>
-      </w:pPr>
-    </w:p>
-    <w:p>
-      <w:pPr>
-        <w:rPr>
-          <w:rFonts w:asciiTheme="minorHAnsi" w:hAnsiTheme="minorHAnsi" w:cstheme="minorHAnsi"/>
-          <w:b/>
-          <w:smallCaps/>
-          <w:sz w:val="36"/>
-          <w:szCs w:val="36"/>
-        </w:rPr>
-      </w:pPr>
-    </w:p>
-    <w:p>
-      <w:pPr>
-        <w:rPr>
-          <w:rFonts w:asciiTheme="minorHAnsi" w:hAnsiTheme="minorHAnsi" w:cstheme="minorHAnsi"/>
-          <w:b/>
-          <w:smallCaps/>
-          <w:sz w:val="36"/>
-          <w:szCs w:val="36"/>
-        </w:rPr>
-      </w:pPr>
-    </w:p>
-    <w:p>
-      <w:pPr>
-        <w:rPr>
-          <w:rFonts w:asciiTheme="minorHAnsi" w:hAnsiTheme="minorHAnsi" w:cstheme="minorHAnsi"/>
-          <w:b/>
-          <w:smallCaps/>
-          <w:sz w:val="36"/>
-          <w:szCs w:val="36"/>
-        </w:rPr>
-      </w:pPr>
-    </w:p>
-    <w:p>
-      <w:pPr>
-        <w:jc w:val="center"/>
-        <w:rPr>
-          <w:rFonts w:asciiTheme="minorHAnsi" w:hAnsiTheme="minorHAnsi" w:cstheme="minorHAnsi"/>
-          <w:b/>
-          <w:smallCaps/>
-          <w:sz w:val="36"/>
-          <w:szCs w:val="36"/>
-        </w:rPr>
-      </w:pPr>
-      <w:r>
-        <w:rPr>
-          <w:rFonts w:asciiTheme="minorHAnsi" w:hAnsiTheme="minorHAnsi" w:cstheme="minorHAnsi"/>
-          <w:b/>
-          <w:smallCaps/>
-          <w:sz w:val="36"/>
-          <w:szCs w:val="36"/>
-        </w:rPr>
-        <w:t>Engenharia</w:t>
-      </w:r>
-      <w:r>
-        <w:rPr>
-          <w:rFonts w:asciiTheme="minorHAnsi" w:hAnsiTheme="minorHAnsi" w:cstheme="minorHAnsi"/>
-          <w:b/>
-          <w:smallCaps/>
-          <w:sz w:val="36"/>
-          <w:szCs w:val="36"/>
-        </w:rPr>
-        <w:t xml:space="preserve"> Eletrônica</w:t>
-      </w:r>
-    </w:p>
-    <w:p>
-      <w:pPr>
-        <w:jc w:val="center"/>
-        <w:rPr>
-          <w:rFonts w:asciiTheme="minorHAnsi" w:hAnsiTheme="minorHAnsi" w:cstheme="minorHAnsi"/>
-          <w:b/>
-          <w:smallCaps/>
-          <w:sz w:val="36"/>
-          <w:szCs w:val="36"/>
-        </w:rPr>
-      </w:pPr>
-    </w:p>
-    <w:p>
-      <w:pPr>
-        <w:jc w:val="center"/>
-        <w:rPr>
-          <w:rFonts w:asciiTheme="minorHAnsi" w:hAnsiTheme="minorHAnsi" w:cstheme="minorHAnsi"/>
-          <w:b/>
-          <w:smallCaps/>
-          <w:sz w:val="36"/>
-          <w:szCs w:val="36"/>
-        </w:rPr>
-      </w:pPr>
-    </w:p>
-    <w:p>
-      <w:pPr>
-        <w:jc w:val="center"/>
-        <w:rPr>
-          <w:rFonts w:asciiTheme="minorHAnsi" w:hAnsiTheme="minorHAnsi" w:cstheme="minorHAnsi"/>
-          <w:b/>
-          <w:smallCaps/>
-          <w:sz w:val="36"/>
-          <w:szCs w:val="36"/>
-        </w:rPr>
-      </w:pPr>
-      <w:r>
-        <w:rPr>
-          <w:rFonts w:asciiTheme="minorHAnsi" w:hAnsiTheme="minorHAnsi" w:cstheme="minorHAnsi"/>
-          <w:b/>
-          <w:smallCaps/>
-          <w:sz w:val="36"/>
-          <w:szCs w:val="36"/>
-        </w:rPr>
-        <w:t>EEN</w:t>
-      </w:r>
-      <w:r>
-        <w:rPr>
-          <w:rFonts w:asciiTheme="minorHAnsi" w:hAnsiTheme="minorHAnsi" w:cstheme="minorHAnsi"/>
-          <w:b/>
-          <w:smallCaps/>
-          <w:sz w:val="36"/>
-          <w:szCs w:val="36"/>
-        </w:rPr>
-        <w:t>24</w:t>
-      </w:r>
-      <w:r>
-        <w:rPr>
-          <w:rFonts w:asciiTheme="minorHAnsi" w:hAnsiTheme="minorHAnsi" w:cstheme="minorHAnsi"/>
-          <w:b/>
-          <w:smallCaps/>
-          <w:sz w:val="36"/>
-          <w:szCs w:val="36"/>
-        </w:rPr>
-        <w:t>1</w:t>
-      </w:r>
-      <w:r>
-        <w:rPr>
-          <w:rFonts w:asciiTheme="minorHAnsi" w:hAnsiTheme="minorHAnsi" w:cstheme="minorHAnsi"/>
-          <w:b/>
-          <w:smallCaps/>
-          <w:sz w:val="36"/>
-          <w:szCs w:val="36"/>
-        </w:rPr>
-        <w:t xml:space="preserve"> – </w:t>
-      </w:r>
-      <w:proofErr w:type="spellStart"/>
-      <w:r>
-        <w:rPr>
-          <w:rFonts w:asciiTheme="minorHAnsi" w:hAnsiTheme="minorHAnsi" w:cstheme="minorHAnsi"/>
-          <w:b/>
-          <w:smallCaps/>
-          <w:sz w:val="36"/>
-          <w:szCs w:val="36"/>
-        </w:rPr>
-        <w:t>Microcontroladores</w:t>
-      </w:r>
-      <w:proofErr w:type="spellEnd"/>
-      <w:r>
-        <w:rPr>
-          <w:rFonts w:asciiTheme="minorHAnsi" w:hAnsiTheme="minorHAnsi" w:cstheme="minorHAnsi"/>
-          <w:b/>
-          <w:smallCaps/>
-          <w:sz w:val="36"/>
-          <w:szCs w:val="36"/>
-        </w:rPr>
-        <w:t xml:space="preserve"> e Sistemas Embarcados</w:t>
-      </w:r>
-    </w:p>
-    <w:p>
-      <w:pPr>
-        <w:jc w:val="center"/>
-        <w:rPr>
-          <w:rFonts w:asciiTheme="minorHAnsi" w:hAnsiTheme="minorHAnsi" w:cstheme="minorHAnsi"/>
-          <w:b/>
-          <w:smallCaps/>
-          <w:sz w:val="36"/>
-          <w:szCs w:val="36"/>
-        </w:rPr>
-      </w:pPr>
-    </w:p>
-    <w:p>
-      <w:pPr>
-        <w:jc w:val="center"/>
-        <w:rPr>
-          <w:rFonts w:asciiTheme="minorHAnsi" w:hAnsiTheme="minorHAnsi" w:cstheme="minorHAnsi"/>
-          <w:b/>
-          <w:smallCaps/>
-          <w:sz w:val="36"/>
-          <w:szCs w:val="36"/>
-        </w:rPr>
-      </w:pPr>
-    </w:p>
-    <w:p>
-      <w:pPr>
-        <w:jc w:val="center"/>
-        <w:rPr>
-          <w:rFonts w:asciiTheme="minorHAnsi" w:hAnsiTheme="minorHAnsi" w:cstheme="minorHAnsi"/>
-          <w:b/>
-          <w:smallCaps/>
-          <w:sz w:val="36"/>
-          <w:szCs w:val="36"/>
-        </w:rPr>
-      </w:pPr>
-      <w:r>
-        <w:rPr>
-          <w:rFonts w:asciiTheme="minorHAnsi" w:hAnsiTheme="minorHAnsi" w:cstheme="minorHAnsi"/>
-          <w:b/>
-          <w:smallCaps/>
-          <w:sz w:val="36"/>
-          <w:szCs w:val="36"/>
-        </w:rPr>
-        <w:t>Laboratório</w:t>
-      </w:r>
-      <w:r>
-        <w:rPr>
-          <w:rFonts w:asciiTheme="minorHAnsi" w:hAnsiTheme="minorHAnsi" w:cstheme="minorHAnsi"/>
-          <w:b/>
-          <w:smallCaps/>
-          <w:sz w:val="36"/>
-          <w:szCs w:val="36"/>
-        </w:rPr>
-        <w:t xml:space="preserve"> 0</w:t>
-      </w:r>
-      <w:r>
-        <w:rPr>
-          <w:rFonts w:asciiTheme="minorHAnsi" w:hAnsiTheme="minorHAnsi" w:cstheme="minorHAnsi"/>
-          <w:b/>
-          <w:smallCaps/>
-          <w:sz w:val="36"/>
-          <w:szCs w:val="36"/>
-        </w:rPr>
-        <w:t>3</w:t>
-      </w:r>
-      <w:r>
-        <w:rPr>
-          <w:rFonts w:asciiTheme="minorHAnsi" w:hAnsiTheme="minorHAnsi" w:cstheme="minorHAnsi"/>
-          <w:b/>
-          <w:smallCaps/>
-          <w:sz w:val="36"/>
-          <w:szCs w:val="36"/>
-        </w:rPr>
-        <w:t xml:space="preserve"> – 1</w:t>
-      </w:r>
-      <w:r>
-        <w:rPr>
-          <w:rFonts w:asciiTheme="minorHAnsi" w:hAnsiTheme="minorHAnsi" w:cstheme="minorHAnsi"/>
-          <w:b/>
-          <w:smallCaps/>
-          <w:sz w:val="36"/>
-          <w:szCs w:val="36"/>
-        </w:rPr>
-        <w:t>º Bimestre</w:t>
-      </w:r>
     </w:p>
     <w:p>
       <w:pPr>
@@ -653,7 +504,11 @@
         </w:rPr>
         <w:tab/>
       </w:r>
-      <w:r>
+    </w:p>
+    <w:p>
+      <w:pPr>
+        <w:spacing w:after="120"/>
+        <w:jc w:val="both"/>
         <w:rPr>
           <w:rFonts w:asciiTheme="minorHAnsi" w:eastAsia="MS Mincho" w:hAnsiTheme="minorHAnsi" w:cstheme="minorHAnsi"/>
           <w:b/>
@@ -662,13 +517,8 @@
           <w:szCs w:val="32"/>
           <w:lang w:eastAsia="en-US"/>
         </w:rPr>
-        <w:t>11.02741-0</w:t>
-      </w:r>
-    </w:p>
-    <w:p>
-      <w:pPr>
-        <w:spacing w:after="120"/>
-        <w:jc w:val="both"/>
+      </w:pPr>
+      <w:r>
         <w:rPr>
           <w:rFonts w:asciiTheme="minorHAnsi" w:eastAsia="MS Mincho" w:hAnsiTheme="minorHAnsi" w:cstheme="minorHAnsi"/>
           <w:b/>
@@ -677,7 +527,9 @@
           <w:szCs w:val="32"/>
           <w:lang w:eastAsia="en-US"/>
         </w:rPr>
-      </w:pPr>
+        <w:t xml:space="preserve">Eduardo </w:t>
+      </w:r>
+      <w:proofErr w:type="spellStart"/>
       <w:r>
         <w:rPr>
           <w:rFonts w:asciiTheme="minorHAnsi" w:eastAsia="MS Mincho" w:hAnsiTheme="minorHAnsi" w:cstheme="minorHAnsi"/>
@@ -687,10 +539,14 @@
           <w:szCs w:val="32"/>
           <w:lang w:eastAsia="en-US"/>
         </w:rPr>
-        <w:t xml:space="preserve">Eduardo </w:t>
-      </w:r>
-      <w:proofErr w:type="spellStart"/>
-      <w:r>
+        <w:t>Galinskas</w:t>
+      </w:r>
+      <w:proofErr w:type="spellEnd"/>
+    </w:p>
+    <w:p>
+      <w:pPr>
+        <w:spacing w:after="120"/>
+        <w:jc w:val="center"/>
         <w:rPr>
           <w:rFonts w:asciiTheme="minorHAnsi" w:eastAsia="MS Mincho" w:hAnsiTheme="minorHAnsi" w:cstheme="minorHAnsi"/>
           <w:b/>
@@ -699,14 +555,17 @@
           <w:szCs w:val="32"/>
           <w:lang w:eastAsia="en-US"/>
         </w:rPr>
-        <w:t>Galinskas</w:t>
-      </w:r>
-      <w:proofErr w:type="spellEnd"/>
+      </w:pPr>
     </w:p>
     <w:p>
       <w:pPr>
         <w:spacing w:after="120"/>
-        <w:jc w:val="both"/>
+        <w:jc w:val="center"/>
+        <w:rPr>
+          <w:rFonts w:asciiTheme="minorHAnsi" w:hAnsiTheme="minorHAnsi" w:cstheme="minorHAnsi"/>
+        </w:rPr>
+      </w:pPr>
+      <w:r>
         <w:rPr>
           <w:rFonts w:asciiTheme="minorHAnsi" w:eastAsia="MS Mincho" w:hAnsiTheme="minorHAnsi" w:cstheme="minorHAnsi"/>
           <w:b/>
@@ -715,12 +574,9 @@
           <w:szCs w:val="32"/>
           <w:lang w:eastAsia="en-US"/>
         </w:rPr>
-      </w:pPr>
-    </w:p>
-    <w:p>
-      <w:pPr>
-        <w:spacing w:after="120"/>
-        <w:jc w:val="center"/>
+        <w:t>1</w:t>
+      </w:r>
+      <w:r>
         <w:rPr>
           <w:rFonts w:asciiTheme="minorHAnsi" w:eastAsia="MS Mincho" w:hAnsiTheme="minorHAnsi" w:cstheme="minorHAnsi"/>
           <w:b/>
@@ -729,16 +585,8 @@
           <w:szCs w:val="32"/>
           <w:lang w:eastAsia="en-US"/>
         </w:rPr>
-      </w:pPr>
-    </w:p>
-    <w:p>
-      <w:pPr>
-        <w:spacing w:after="120"/>
-        <w:jc w:val="center"/>
-        <w:rPr>
-          <w:rFonts w:asciiTheme="minorHAnsi" w:hAnsiTheme="minorHAnsi" w:cstheme="minorHAnsi"/>
-        </w:rPr>
-      </w:pPr>
+        <w:t>7</w:t>
+      </w:r>
       <w:r>
         <w:rPr>
           <w:rFonts w:asciiTheme="minorHAnsi" w:eastAsia="MS Mincho" w:hAnsiTheme="minorHAnsi" w:cstheme="minorHAnsi"/>
@@ -748,7 +596,7 @@
           <w:szCs w:val="32"/>
           <w:lang w:eastAsia="en-US"/>
         </w:rPr>
-        <w:t>10</w:t>
+        <w:t>/</w:t>
       </w:r>
       <w:r>
         <w:rPr>
@@ -759,7 +607,7 @@
           <w:szCs w:val="32"/>
           <w:lang w:eastAsia="en-US"/>
         </w:rPr>
-        <w:t>/</w:t>
+        <w:t>Março</w:t>
       </w:r>
       <w:r>
         <w:rPr>
@@ -770,7 +618,7 @@
           <w:szCs w:val="32"/>
           <w:lang w:eastAsia="en-US"/>
         </w:rPr>
-        <w:t>Março</w:t>
+        <w:t>/201</w:t>
       </w:r>
       <w:r>
         <w:rPr>
@@ -781,19 +629,20 @@
           <w:szCs w:val="32"/>
           <w:lang w:eastAsia="en-US"/>
         </w:rPr>
-        <w:t>/201</w:t>
-      </w:r>
-      <w:r>
-        <w:rPr>
-          <w:rFonts w:asciiTheme="minorHAnsi" w:eastAsia="MS Mincho" w:hAnsiTheme="minorHAnsi" w:cstheme="minorHAnsi"/>
-          <w:b/>
-          <w:smallCaps/>
+        <w:t>6</w:t>
+      </w:r>
+    </w:p>
+    <w:p>
+      <w:pPr>
+        <w:spacing w:after="120"/>
+        <w:jc w:val="right"/>
+        <w:rPr>
+          <w:rFonts w:asciiTheme="minorHAnsi" w:hAnsiTheme="minorHAnsi" w:cstheme="minorHAnsi"/>
+          <w:i/>
           <w:sz w:val="32"/>
-          <w:szCs w:val="32"/>
-          <w:lang w:eastAsia="en-US"/>
-        </w:rPr>
-        <w:t>6</w:t>
-      </w:r>
+          <w:u w:val="single"/>
+        </w:rPr>
+      </w:pPr>
     </w:p>
     <w:p>
       <w:pPr>
@@ -1279,15 +1128,6 @@
           <w:lang w:eastAsia="en-US"/>
         </w:rPr>
       </w:pPr>
-    </w:p>
-    <w:p>
-      <w:pPr>
-        <w:ind w:firstLine="720"/>
-        <w:rPr>
-          <w:rFonts w:asciiTheme="minorHAnsi" w:hAnsiTheme="minorHAnsi"/>
-          <w:lang w:eastAsia="en-US"/>
-        </w:rPr>
-      </w:pPr>
       <w:proofErr w:type="spellStart"/>
       <w:r>
         <w:rPr>
@@ -1344,14 +1184,6 @@
         </w:rPr>
         <w:t xml:space="preserve"> Faz com que o compilador</w:t>
       </w:r>
-    </w:p>
-    <w:p>
-      <w:pPr>
-        <w:ind w:firstLine="720"/>
-        <w:rPr>
-          <w:rFonts w:asciiTheme="minorHAnsi" w:hAnsiTheme="minorHAnsi" w:cstheme="minorHAnsi"/>
-        </w:rPr>
-      </w:pPr>
     </w:p>
     <w:p>
       <w:pPr>
@@ -1537,7 +1369,212 @@
           <w:rFonts w:asciiTheme="minorHAnsi" w:hAnsiTheme="minorHAnsi"/>
           <w:lang w:eastAsia="en-US"/>
         </w:rPr>
-        <w:t>. Um exemplo são as opções de otimização que sã interpretadas por ele.</w:t>
+        <w:t>. Um exemplo são as opções de otimização que sã</w:t>
+      </w:r>
+      <w:r>
+        <w:rPr>
+          <w:rFonts w:asciiTheme="minorHAnsi" w:hAnsiTheme="minorHAnsi"/>
+          <w:lang w:eastAsia="en-US"/>
+        </w:rPr>
+        <w:t>o</w:t>
+      </w:r>
+      <w:r>
+        <w:rPr>
+          <w:rFonts w:asciiTheme="minorHAnsi" w:hAnsiTheme="minorHAnsi"/>
+          <w:lang w:eastAsia="en-US"/>
+        </w:rPr>
+        <w:t xml:space="preserve"> interpretadas por ele.</w:t>
+      </w:r>
+    </w:p>
+    <w:p>
+      <w:pPr>
+        <w:pStyle w:val="PargrafodaLista"/>
+        <w:ind w:left="0"/>
+        <w:jc w:val="both"/>
+        <w:rPr>
+          <w:rFonts w:asciiTheme="minorHAnsi" w:hAnsiTheme="minorHAnsi"/>
+          <w:lang w:eastAsia="en-US"/>
+        </w:rPr>
+      </w:pPr>
+      <w:r>
+        <w:rPr>
+          <w:rFonts w:asciiTheme="minorHAnsi" w:hAnsiTheme="minorHAnsi"/>
+          <w:lang w:eastAsia="en-US"/>
+        </w:rPr>
+        <w:t xml:space="preserve">O texto contido em um </w:t>
+      </w:r>
+      <w:proofErr w:type="spellStart"/>
+      <w:r>
+        <w:rPr>
+          <w:rFonts w:asciiTheme="minorHAnsi" w:hAnsiTheme="minorHAnsi"/>
+          <w:lang w:eastAsia="en-US"/>
+        </w:rPr>
+        <w:t>Makefile</w:t>
+      </w:r>
+      <w:proofErr w:type="spellEnd"/>
+      <w:r>
+        <w:rPr>
+          <w:rFonts w:asciiTheme="minorHAnsi" w:hAnsiTheme="minorHAnsi"/>
+          <w:lang w:eastAsia="en-US"/>
+        </w:rPr>
+        <w:t xml:space="preserve"> é usado para a compilação, ligação (</w:t>
+      </w:r>
+      <w:proofErr w:type="spellStart"/>
+      <w:r>
+        <w:rPr>
+          <w:rFonts w:asciiTheme="minorHAnsi" w:hAnsiTheme="minorHAnsi"/>
+          <w:lang w:eastAsia="en-US"/>
+        </w:rPr>
+        <w:t>linking</w:t>
+      </w:r>
+      <w:proofErr w:type="spellEnd"/>
+      <w:r>
+        <w:rPr>
+          <w:rFonts w:asciiTheme="minorHAnsi" w:hAnsiTheme="minorHAnsi"/>
+          <w:lang w:eastAsia="en-US"/>
+        </w:rPr>
+        <w:t>), montagem de arquivos de projeto entre outras tarefas como limpeza de arquivos temporários, execução de comandos, etc.</w:t>
+      </w:r>
+    </w:p>
+    <w:p>
+      <w:pPr>
+        <w:pStyle w:val="PargrafodaLista"/>
+        <w:ind w:left="0"/>
+        <w:jc w:val="both"/>
+        <w:rPr>
+          <w:rFonts w:asciiTheme="minorHAnsi" w:hAnsiTheme="minorHAnsi"/>
+          <w:lang w:eastAsia="en-US"/>
+        </w:rPr>
+      </w:pPr>
+    </w:p>
+    <w:p>
+      <w:pPr>
+        <w:pStyle w:val="PargrafodaLista"/>
+        <w:ind w:left="0"/>
+        <w:jc w:val="both"/>
+        <w:rPr>
+          <w:rFonts w:asciiTheme="minorHAnsi" w:hAnsiTheme="minorHAnsi"/>
+          <w:lang w:eastAsia="en-US"/>
+        </w:rPr>
+      </w:pPr>
+      <w:r>
+        <w:rPr>
+          <w:rFonts w:asciiTheme="minorHAnsi" w:hAnsiTheme="minorHAnsi"/>
+          <w:lang w:eastAsia="en-US"/>
+        </w:rPr>
+        <w:t xml:space="preserve">Vantagens do uso do </w:t>
+      </w:r>
+      <w:proofErr w:type="spellStart"/>
+      <w:r>
+        <w:rPr>
+          <w:rFonts w:asciiTheme="minorHAnsi" w:hAnsiTheme="minorHAnsi"/>
+          <w:lang w:eastAsia="en-US"/>
+        </w:rPr>
+        <w:t>Makefile</w:t>
+      </w:r>
+      <w:proofErr w:type="spellEnd"/>
+      <w:r>
+        <w:rPr>
+          <w:rFonts w:asciiTheme="minorHAnsi" w:hAnsiTheme="minorHAnsi"/>
+          <w:lang w:eastAsia="en-US"/>
+        </w:rPr>
+        <w:t>:</w:t>
+      </w:r>
+    </w:p>
+    <w:p>
+      <w:pPr>
+        <w:pStyle w:val="PargrafodaLista"/>
+        <w:ind w:left="0"/>
+        <w:jc w:val="both"/>
+        <w:rPr>
+          <w:rFonts w:asciiTheme="minorHAnsi" w:hAnsiTheme="minorHAnsi"/>
+          <w:lang w:eastAsia="en-US"/>
+        </w:rPr>
+      </w:pPr>
+    </w:p>
+    <w:p>
+      <w:pPr>
+        <w:pStyle w:val="PargrafodaLista"/>
+        <w:numPr>
+          <w:ilvl w:val="0"/>
+          <w:numId w:val="12"/>
+        </w:numPr>
+        <w:spacing w:after="200" w:line="276" w:lineRule="auto"/>
+        <w:ind w:left="0" w:firstLine="0"/>
+        <w:jc w:val="both"/>
+        <w:rPr>
+          <w:rFonts w:asciiTheme="minorHAnsi" w:hAnsiTheme="minorHAnsi"/>
+          <w:lang w:eastAsia="en-US"/>
+        </w:rPr>
+      </w:pPr>
+      <w:r>
+        <w:rPr>
+          <w:rFonts w:asciiTheme="minorHAnsi" w:hAnsiTheme="minorHAnsi"/>
+          <w:lang w:eastAsia="en-US"/>
+        </w:rPr>
+        <w:t xml:space="preserve">Evita a compilação de arquivos desnecessários. Por exemplo, se seu programa utiliza 120 bibliotecas e você altera apenas uma, o </w:t>
+      </w:r>
+      <w:proofErr w:type="spellStart"/>
+      <w:r>
+        <w:rPr>
+          <w:rFonts w:asciiTheme="minorHAnsi" w:hAnsiTheme="minorHAnsi"/>
+          <w:lang w:eastAsia="en-US"/>
+        </w:rPr>
+        <w:t>make</w:t>
+      </w:r>
+      <w:proofErr w:type="spellEnd"/>
+      <w:r>
+        <w:rPr>
+          <w:rFonts w:asciiTheme="minorHAnsi" w:hAnsiTheme="minorHAnsi"/>
+          <w:lang w:eastAsia="en-US"/>
+        </w:rPr>
+        <w:t xml:space="preserve"> descobre (comparando as datas de alteração dos arquivos fontes com as dos arquivos anteriormente compilados) qual arquivo foi alterado e compila apenas a biblioteca necessária.</w:t>
+      </w:r>
+    </w:p>
+    <w:p>
+      <w:pPr>
+        <w:pStyle w:val="PargrafodaLista"/>
+        <w:numPr>
+          <w:ilvl w:val="0"/>
+          <w:numId w:val="12"/>
+        </w:numPr>
+        <w:spacing w:after="200" w:line="276" w:lineRule="auto"/>
+        <w:ind w:left="0" w:firstLine="0"/>
+        <w:jc w:val="both"/>
+        <w:rPr>
+          <w:rFonts w:asciiTheme="minorHAnsi" w:hAnsiTheme="minorHAnsi"/>
+          <w:lang w:eastAsia="en-US"/>
+        </w:rPr>
+      </w:pPr>
+      <w:r>
+        <w:rPr>
+          <w:rFonts w:asciiTheme="minorHAnsi" w:hAnsiTheme="minorHAnsi"/>
+          <w:lang w:eastAsia="en-US"/>
+        </w:rPr>
+        <w:t>Automatiza tarefas rotineiras como limpeza de vários arquivos criados temporariamente na compilação.</w:t>
+      </w:r>
+    </w:p>
+    <w:p>
+      <w:pPr>
+        <w:pStyle w:val="PargrafodaLista"/>
+        <w:numPr>
+          <w:ilvl w:val="0"/>
+          <w:numId w:val="12"/>
+        </w:numPr>
+        <w:spacing w:after="200" w:line="276" w:lineRule="auto"/>
+        <w:ind w:left="0" w:firstLine="0"/>
+        <w:jc w:val="both"/>
+        <w:rPr>
+          <w:rFonts w:asciiTheme="minorHAnsi" w:hAnsiTheme="minorHAnsi"/>
+          <w:lang w:eastAsia="en-US"/>
+        </w:rPr>
+      </w:pPr>
+      <w:r>
+        <w:rPr>
+          <w:rFonts w:asciiTheme="minorHAnsi" w:hAnsiTheme="minorHAnsi"/>
+          <w:lang w:eastAsia="en-US"/>
+        </w:rPr>
+        <w:t>Pode ser usado como linguagem geral de script embora seja mais usado para compilação.</w:t>
       </w:r>
     </w:p>
     <w:p>
@@ -1694,7 +1731,21 @@
           <w:rFonts w:asciiTheme="minorHAnsi" w:hAnsiTheme="minorHAnsi"/>
           <w:lang w:eastAsia="en-US"/>
         </w:rPr>
-        <w:t xml:space="preserve"> são uma padronização entre conjuntos binários e caracteres</w:t>
+        <w:t xml:space="preserve"> </w:t>
+      </w:r>
+      <w:r>
+        <w:rPr>
+          <w:rFonts w:asciiTheme="minorHAnsi" w:hAnsiTheme="minorHAnsi"/>
+          <w:lang w:eastAsia="en-US"/>
+        </w:rPr>
+        <w:t>é</w:t>
+      </w:r>
+      <w:r>
+        <w:rPr>
+          <w:rFonts w:asciiTheme="minorHAnsi" w:hAnsiTheme="minorHAnsi"/>
+          <w:lang w:eastAsia="en-US"/>
+        </w:rPr>
+        <w:t xml:space="preserve"> uma padronização entre conjuntos binários e caracteres</w:t>
       </w:r>
       <w:r>
         <w:rPr>
@@ -1729,24 +1780,314 @@
           <w:rFonts w:asciiTheme="minorHAnsi" w:hAnsiTheme="minorHAnsi"/>
           <w:lang w:eastAsia="en-US"/>
         </w:rPr>
-        <w:t>rmações enviadas entre computadores.</w:t>
-      </w:r>
-    </w:p>
-    <w:p>
-      <w:pPr>
-        <w:ind w:firstLine="720"/>
-        <w:rPr>
-          <w:rFonts w:asciiTheme="minorHAnsi" w:hAnsiTheme="minorHAnsi" w:cstheme="minorHAnsi"/>
-          <w:u w:val="single"/>
-        </w:rPr>
-      </w:pPr>
-      <w:r>
-        <w:rPr>
-          <w:rFonts w:asciiTheme="minorHAnsi" w:hAnsiTheme="minorHAnsi"/>
-          <w:lang w:eastAsia="en-US"/>
-        </w:rPr>
-        <w:t>Desenvolvida a partir de 1960, seu principal objetivo é padronizar o universo computacional, porém até hoje possui utilizações tanto computadores como em sistemas embarcados.</w:t>
-      </w:r>
+        <w:t xml:space="preserve">rmações enviadas entre </w:t>
+      </w:r>
+      <w:r>
+        <w:rPr>
+          <w:rFonts w:asciiTheme="minorHAnsi" w:hAnsiTheme="minorHAnsi"/>
+          <w:lang w:eastAsia="en-US"/>
+        </w:rPr>
+        <w:t>sistemas de informação</w:t>
+      </w:r>
+      <w:r>
+        <w:rPr>
+          <w:rFonts w:asciiTheme="minorHAnsi" w:hAnsiTheme="minorHAnsi"/>
+          <w:lang w:eastAsia="en-US"/>
+        </w:rPr>
+        <w:t>.</w:t>
+      </w:r>
+    </w:p>
+    <w:p>
+      <w:pPr>
+        <w:ind w:firstLine="720"/>
+        <w:rPr>
+          <w:rFonts w:asciiTheme="minorHAnsi" w:hAnsiTheme="minorHAnsi"/>
+          <w:lang w:eastAsia="en-US"/>
+        </w:rPr>
+      </w:pPr>
+      <w:r>
+        <w:rPr>
+          <w:rFonts w:asciiTheme="minorHAnsi" w:hAnsiTheme="minorHAnsi"/>
+          <w:lang w:eastAsia="en-US"/>
+        </w:rPr>
+        <w:t>Desenvolvida a partir de 1960, seu principal objetivo é padronizar o universo computacional, porém até hoje possui utilizações tanto computadores como em sistemas embarcados</w:t>
+      </w:r>
+      <w:r>
+        <w:rPr>
+          <w:rFonts w:asciiTheme="minorHAnsi" w:hAnsiTheme="minorHAnsi"/>
+          <w:lang w:eastAsia="en-US"/>
+        </w:rPr>
+        <w:t xml:space="preserve">, como em Display Alfanuméricos que são controlados através dos comandos ASCII. </w:t>
+      </w:r>
+    </w:p>
+    <w:p>
+      <w:pPr>
+        <w:ind w:firstLine="720"/>
+        <w:rPr>
+          <w:sz w:val="28"/>
+          <w:szCs w:val="28"/>
+        </w:rPr>
+      </w:pPr>
+      <w:r>
+        <w:rPr>
+          <w:rFonts w:asciiTheme="minorHAnsi" w:hAnsiTheme="minorHAnsi"/>
+          <w:lang w:eastAsia="en-US"/>
+        </w:rPr>
+        <w:t>O código ASCII é muito utilizado para conversão de Código Binário para Letras do alfabeto Maiúsculas ou minúsculas</w:t>
+      </w:r>
+      <w:r>
+        <w:rPr>
+          <w:sz w:val="28"/>
+          <w:szCs w:val="28"/>
+        </w:rPr>
+        <w:t>.</w:t>
+      </w:r>
+    </w:p>
+    <w:p>
+      <w:pPr>
+        <w:ind w:firstLine="720"/>
+        <w:rPr>
+          <w:sz w:val="28"/>
+          <w:szCs w:val="28"/>
+        </w:rPr>
+      </w:pPr>
+    </w:p>
+    <w:p>
+      <w:pPr>
+        <w:ind w:firstLine="720"/>
+        <w:rPr>
+          <w:sz w:val="28"/>
+          <w:szCs w:val="28"/>
+        </w:rPr>
+      </w:pPr>
+    </w:p>
+    <w:p>
+      <w:pPr>
+        <w:ind w:firstLine="720"/>
+        <w:rPr>
+          <w:sz w:val="28"/>
+          <w:szCs w:val="28"/>
+        </w:rPr>
+      </w:pPr>
+    </w:p>
+    <w:p>
+      <w:pPr>
+        <w:ind w:firstLine="720"/>
+        <w:rPr>
+          <w:sz w:val="28"/>
+          <w:szCs w:val="28"/>
+        </w:rPr>
+      </w:pPr>
+    </w:p>
+    <w:p>
+      <w:pPr>
+        <w:ind w:firstLine="720"/>
+        <w:rPr>
+          <w:sz w:val="28"/>
+          <w:szCs w:val="28"/>
+        </w:rPr>
+      </w:pPr>
+    </w:p>
+    <w:p>
+      <w:pPr>
+        <w:ind w:firstLine="720"/>
+        <w:rPr>
+          <w:sz w:val="28"/>
+          <w:szCs w:val="28"/>
+        </w:rPr>
+      </w:pPr>
+    </w:p>
+    <w:p>
+      <w:pPr>
+        <w:ind w:firstLine="720"/>
+        <w:rPr>
+          <w:sz w:val="28"/>
+          <w:szCs w:val="28"/>
+        </w:rPr>
+      </w:pPr>
+    </w:p>
+    <w:p>
+      <w:pPr>
+        <w:ind w:firstLine="720"/>
+        <w:rPr>
+          <w:sz w:val="28"/>
+          <w:szCs w:val="28"/>
+        </w:rPr>
+      </w:pPr>
+    </w:p>
+    <w:p>
+      <w:pPr>
+        <w:ind w:firstLine="720"/>
+        <w:rPr>
+          <w:sz w:val="28"/>
+          <w:szCs w:val="28"/>
+        </w:rPr>
+      </w:pPr>
+    </w:p>
+    <w:p>
+      <w:pPr>
+        <w:ind w:firstLine="720"/>
+        <w:rPr>
+          <w:sz w:val="28"/>
+          <w:szCs w:val="28"/>
+        </w:rPr>
+      </w:pPr>
+    </w:p>
+    <w:p>
+      <w:pPr>
+        <w:ind w:firstLine="720"/>
+        <w:rPr>
+          <w:sz w:val="28"/>
+          <w:szCs w:val="28"/>
+        </w:rPr>
+      </w:pPr>
+    </w:p>
+    <w:p>
+      <w:pPr>
+        <w:ind w:firstLine="720"/>
+        <w:rPr>
+          <w:sz w:val="28"/>
+          <w:szCs w:val="28"/>
+        </w:rPr>
+      </w:pPr>
+    </w:p>
+    <w:p>
+      <w:pPr>
+        <w:ind w:firstLine="720"/>
+        <w:rPr>
+          <w:sz w:val="28"/>
+          <w:szCs w:val="28"/>
+        </w:rPr>
+      </w:pPr>
+    </w:p>
+    <w:p>
+      <w:pPr>
+        <w:ind w:firstLine="720"/>
+        <w:rPr>
+          <w:sz w:val="28"/>
+          <w:szCs w:val="28"/>
+        </w:rPr>
+      </w:pPr>
+    </w:p>
+    <w:p>
+      <w:pPr>
+        <w:ind w:firstLine="720"/>
+        <w:rPr>
+          <w:sz w:val="28"/>
+          <w:szCs w:val="28"/>
+        </w:rPr>
+      </w:pPr>
+    </w:p>
+    <w:p>
+      <w:pPr>
+        <w:ind w:firstLine="720"/>
+        <w:rPr>
+          <w:sz w:val="28"/>
+          <w:szCs w:val="28"/>
+        </w:rPr>
+      </w:pPr>
+    </w:p>
+    <w:p>
+      <w:pPr>
+        <w:ind w:firstLine="720"/>
+        <w:rPr>
+          <w:sz w:val="28"/>
+          <w:szCs w:val="28"/>
+        </w:rPr>
+      </w:pPr>
+    </w:p>
+    <w:p>
+      <w:pPr>
+        <w:ind w:firstLine="720"/>
+        <w:rPr>
+          <w:sz w:val="28"/>
+          <w:szCs w:val="28"/>
+        </w:rPr>
+      </w:pPr>
+    </w:p>
+    <w:p>
+      <w:pPr>
+        <w:ind w:firstLine="720"/>
+        <w:rPr>
+          <w:sz w:val="28"/>
+          <w:szCs w:val="28"/>
+        </w:rPr>
+      </w:pPr>
+    </w:p>
+    <w:p>
+      <w:pPr>
+        <w:ind w:firstLine="720"/>
+        <w:rPr>
+          <w:sz w:val="28"/>
+          <w:szCs w:val="28"/>
+        </w:rPr>
+      </w:pPr>
+    </w:p>
+    <w:p>
+      <w:pPr>
+        <w:ind w:firstLine="720"/>
+        <w:rPr>
+          <w:sz w:val="28"/>
+          <w:szCs w:val="28"/>
+        </w:rPr>
+      </w:pPr>
+    </w:p>
+    <w:p>
+      <w:pPr>
+        <w:ind w:firstLine="720"/>
+        <w:rPr>
+          <w:sz w:val="28"/>
+          <w:szCs w:val="28"/>
+        </w:rPr>
+      </w:pPr>
+    </w:p>
+    <w:p>
+      <w:pPr>
+        <w:ind w:firstLine="720"/>
+        <w:rPr>
+          <w:sz w:val="28"/>
+          <w:szCs w:val="28"/>
+        </w:rPr>
+      </w:pPr>
+    </w:p>
+    <w:p>
+      <w:pPr>
+        <w:ind w:firstLine="720"/>
+        <w:rPr>
+          <w:rFonts w:asciiTheme="minorHAnsi" w:hAnsiTheme="minorHAnsi" w:cstheme="minorHAnsi"/>
+          <w:u w:val="single"/>
+        </w:rPr>
+      </w:pPr>
+    </w:p>
+    <w:p>
+      <w:pPr>
+        <w:ind w:firstLine="720"/>
+        <w:rPr>
+          <w:rFonts w:asciiTheme="minorHAnsi" w:hAnsiTheme="minorHAnsi" w:cstheme="minorHAnsi"/>
+          <w:i/>
+          <w:u w:val="single"/>
+        </w:rPr>
+      </w:pPr>
+    </w:p>
+    <w:p>
+      <w:pPr>
+        <w:ind w:firstLine="720"/>
+        <w:rPr>
+          <w:rFonts w:asciiTheme="minorHAnsi" w:hAnsiTheme="minorHAnsi" w:cstheme="minorHAnsi"/>
+          <w:i/>
+          <w:u w:val="single"/>
+        </w:rPr>
+      </w:pPr>
+    </w:p>
+    <w:p>
+      <w:pPr>
+        <w:ind w:firstLine="720"/>
+        <w:rPr>
+          <w:rFonts w:asciiTheme="minorHAnsi" w:hAnsiTheme="minorHAnsi" w:cstheme="minorHAnsi"/>
+          <w:i/>
+          <w:u w:val="single"/>
+        </w:rPr>
+      </w:pPr>
     </w:p>
     <w:p>
       <w:pPr>
@@ -1900,26 +2241,188 @@
       <w:pPr>
         <w:ind w:firstLine="720"/>
         <w:rPr>
-          <w:rFonts w:asciiTheme="minorHAnsi" w:hAnsiTheme="minorHAnsi" w:cstheme="minorHAnsi"/>
-          <w:i/>
-          <w:u w:val="single"/>
-        </w:rPr>
-      </w:pPr>
-      <w:r>
-        <w:rPr>
-          <w:rFonts w:asciiTheme="minorHAnsi" w:hAnsiTheme="minorHAnsi"/>
-          <w:b/>
-          <w:lang w:eastAsia="en-US"/>
-        </w:rPr>
-        <w:t>-O</w:t>
-      </w:r>
-      <w:r>
-        <w:rPr>
-          <w:rFonts w:asciiTheme="minorHAnsi" w:hAnsiTheme="minorHAnsi"/>
-          <w:b/>
-          <w:lang w:eastAsia="en-US"/>
-        </w:rPr>
-        <w:t>0</w:t>
+          <w:rFonts w:asciiTheme="minorHAnsi" w:hAnsiTheme="minorHAnsi"/>
+          <w:lang w:eastAsia="en-US"/>
+        </w:rPr>
+      </w:pPr>
+      <w:r>
+        <w:rPr>
+          <w:rFonts w:asciiTheme="minorHAnsi" w:hAnsiTheme="minorHAnsi"/>
+          <w:lang w:eastAsia="en-US"/>
+        </w:rPr>
+        <w:t xml:space="preserve">JTAG é um sistema de gravação e depuração de </w:t>
+      </w:r>
+      <w:proofErr w:type="spellStart"/>
+      <w:r>
+        <w:rPr>
+          <w:rFonts w:asciiTheme="minorHAnsi" w:hAnsiTheme="minorHAnsi"/>
+          <w:lang w:eastAsia="en-US"/>
+        </w:rPr>
+        <w:t>microcontroladores</w:t>
+      </w:r>
+      <w:proofErr w:type="spellEnd"/>
+      <w:r>
+        <w:rPr>
+          <w:rFonts w:asciiTheme="minorHAnsi" w:hAnsiTheme="minorHAnsi"/>
+          <w:lang w:eastAsia="en-US"/>
+        </w:rPr>
+        <w:t xml:space="preserve"> criado como objetivo de ser o </w:t>
+      </w:r>
+      <w:proofErr w:type="spellStart"/>
+      <w:r>
+        <w:rPr>
+          <w:rFonts w:asciiTheme="minorHAnsi" w:hAnsiTheme="minorHAnsi"/>
+          <w:lang w:eastAsia="en-US"/>
+        </w:rPr>
+        <w:t>dispositovo</w:t>
+      </w:r>
+      <w:proofErr w:type="spellEnd"/>
+      <w:r>
+        <w:rPr>
+          <w:rFonts w:asciiTheme="minorHAnsi" w:hAnsiTheme="minorHAnsi"/>
+          <w:lang w:eastAsia="en-US"/>
+        </w:rPr>
+        <w:t xml:space="preserve"> padrão para essa finalidade. Hoje é adotado por muitos fabricantes, como </w:t>
+      </w:r>
+      <w:proofErr w:type="spellStart"/>
+      <w:r>
+        <w:rPr>
+          <w:rFonts w:asciiTheme="minorHAnsi" w:hAnsiTheme="minorHAnsi"/>
+          <w:lang w:eastAsia="en-US"/>
+        </w:rPr>
+        <w:t>Atmel</w:t>
+      </w:r>
+      <w:proofErr w:type="spellEnd"/>
+      <w:r>
+        <w:rPr>
+          <w:rFonts w:asciiTheme="minorHAnsi" w:hAnsiTheme="minorHAnsi"/>
+          <w:lang w:eastAsia="en-US"/>
+        </w:rPr>
+        <w:t xml:space="preserve"> e Motorola. Já microchip por exemplo ainda está no processo de migração.</w:t>
+      </w:r>
+    </w:p>
+    <w:p>
+      <w:pPr>
+        <w:ind w:firstLine="720"/>
+        <w:rPr>
+          <w:rFonts w:asciiTheme="minorHAnsi" w:hAnsiTheme="minorHAnsi"/>
+          <w:lang w:eastAsia="en-US"/>
+        </w:rPr>
+      </w:pPr>
+      <w:r>
+        <w:rPr>
+          <w:rFonts w:asciiTheme="minorHAnsi" w:hAnsiTheme="minorHAnsi"/>
+          <w:lang w:eastAsia="en-US"/>
+        </w:rPr>
+        <w:t>Os pinos utilizados são:</w:t>
+      </w:r>
+    </w:p>
+    <w:p>
+      <w:pPr>
+        <w:pStyle w:val="PargrafodaLista"/>
+        <w:ind w:left="0"/>
+        <w:jc w:val="both"/>
+        <w:rPr>
+          <w:rFonts w:asciiTheme="minorHAnsi" w:hAnsiTheme="minorHAnsi"/>
+          <w:lang w:eastAsia="en-US"/>
+        </w:rPr>
+      </w:pPr>
+      <w:r>
+        <w:rPr>
+          <w:rFonts w:asciiTheme="minorHAnsi" w:hAnsiTheme="minorHAnsi"/>
+          <w:lang w:eastAsia="en-US"/>
+        </w:rPr>
+        <w:t xml:space="preserve"> </w:t>
+      </w:r>
+      <w:r>
+        <w:rPr>
+          <w:rFonts w:asciiTheme="minorHAnsi" w:hAnsiTheme="minorHAnsi"/>
+          <w:b/>
+          <w:lang w:eastAsia="en-US"/>
+        </w:rPr>
+        <w:t>Pino 1</w:t>
+      </w:r>
+      <w:r>
+        <w:rPr>
+          <w:rFonts w:asciiTheme="minorHAnsi" w:hAnsiTheme="minorHAnsi"/>
+          <w:b/>
+          <w:lang w:eastAsia="en-US"/>
+        </w:rPr>
+        <w:t>:</w:t>
+      </w:r>
+      <w:r>
+        <w:rPr>
+          <w:rFonts w:asciiTheme="minorHAnsi" w:hAnsiTheme="minorHAnsi"/>
+          <w:lang w:eastAsia="en-US"/>
+        </w:rPr>
+        <w:t xml:space="preserve"> </w:t>
+      </w:r>
+      <w:r>
+        <w:rPr>
+          <w:rFonts w:asciiTheme="minorHAnsi" w:hAnsiTheme="minorHAnsi"/>
+          <w:lang w:eastAsia="en-US"/>
+        </w:rPr>
+        <w:t>É</w:t>
+      </w:r>
+      <w:r>
+        <w:rPr>
+          <w:rFonts w:asciiTheme="minorHAnsi" w:hAnsiTheme="minorHAnsi"/>
+          <w:lang w:eastAsia="en-US"/>
+        </w:rPr>
+        <w:t xml:space="preserve"> usado para checar se o “alvo” está alimentado, para criar o nível lógico para a entrada do comparador para controlar o nível lógico da saída para o alvo; </w:t>
+      </w:r>
+    </w:p>
+    <w:p>
+      <w:pPr>
+        <w:pStyle w:val="PargrafodaLista"/>
+        <w:ind w:left="0"/>
+        <w:jc w:val="both"/>
+        <w:rPr>
+          <w:rFonts w:asciiTheme="minorHAnsi" w:hAnsiTheme="minorHAnsi"/>
+          <w:lang w:eastAsia="en-US"/>
+        </w:rPr>
+      </w:pPr>
+      <w:r>
+        <w:rPr>
+          <w:rFonts w:asciiTheme="minorHAnsi" w:hAnsiTheme="minorHAnsi"/>
+          <w:b/>
+          <w:lang w:eastAsia="en-US"/>
+        </w:rPr>
+        <w:t>Pino 3</w:t>
+      </w:r>
+      <w:r>
+        <w:rPr>
+          <w:rFonts w:asciiTheme="minorHAnsi" w:hAnsiTheme="minorHAnsi"/>
+          <w:b/>
+          <w:lang w:eastAsia="en-US"/>
+        </w:rPr>
+        <w:t>:</w:t>
+      </w:r>
+      <w:r>
+        <w:rPr>
+          <w:rFonts w:asciiTheme="minorHAnsi" w:hAnsiTheme="minorHAnsi"/>
+          <w:lang w:eastAsia="en-US"/>
+        </w:rPr>
+        <w:t xml:space="preserve"> JTAG Reset; </w:t>
+      </w:r>
+    </w:p>
+    <w:p>
+      <w:pPr>
+        <w:pStyle w:val="PargrafodaLista"/>
+        <w:ind w:left="0"/>
+        <w:jc w:val="both"/>
+        <w:rPr>
+          <w:rFonts w:asciiTheme="minorHAnsi" w:hAnsiTheme="minorHAnsi"/>
+          <w:lang w:eastAsia="en-US"/>
+        </w:rPr>
+      </w:pPr>
+      <w:r>
+        <w:rPr>
+          <w:rFonts w:asciiTheme="minorHAnsi" w:hAnsiTheme="minorHAnsi"/>
+          <w:b/>
+          <w:lang w:eastAsia="en-US"/>
+        </w:rPr>
+        <w:t>Pino 5</w:t>
       </w:r>
       <w:r>
         <w:rPr>
@@ -1934,48 +2437,276 @@
           <w:rFonts w:asciiTheme="minorHAnsi" w:hAnsiTheme="minorHAnsi"/>
           <w:lang w:eastAsia="en-US"/>
         </w:rPr>
-        <w:t>Não realiza otimizações no código. Apenas traduz para linguagem</w:t>
-      </w:r>
-    </w:p>
-    <w:p>
-      <w:pPr>
-        <w:ind w:firstLine="720"/>
-        <w:rPr>
-          <w:rFonts w:asciiTheme="minorHAnsi" w:hAnsiTheme="minorHAnsi" w:cstheme="minorHAnsi"/>
-          <w:i/>
-          <w:u w:val="single"/>
-        </w:rPr>
-      </w:pPr>
-    </w:p>
-    <w:p>
-      <w:pPr>
-        <w:ind w:firstLine="720"/>
-        <w:rPr>
-          <w:rFonts w:asciiTheme="minorHAnsi" w:hAnsiTheme="minorHAnsi" w:cstheme="minorHAnsi"/>
-          <w:i/>
-          <w:u w:val="single"/>
-        </w:rPr>
-      </w:pPr>
-      <w:hyperlink r:id="rId9" w:history="1">
-        <w:r>
-          <w:rPr>
-            <w:rStyle w:val="Hyperlink"/>
-            <w:rFonts w:asciiTheme="minorHAnsi" w:hAnsiTheme="minorHAnsi" w:cstheme="minorHAnsi"/>
-            <w:i/>
-          </w:rPr>
-          <w:t>http://www.improgrammer.net/sorting-algorithms-visualized/</w:t>
-        </w:r>
-      </w:hyperlink>
-    </w:p>
-    <w:p>
-      <w:pPr>
-        <w:ind w:firstLine="720"/>
-        <w:rPr>
-          <w:rFonts w:asciiTheme="minorHAnsi" w:hAnsiTheme="minorHAnsi" w:cstheme="minorHAnsi"/>
-          <w:i/>
-          <w:u w:val="single"/>
-        </w:rPr>
-      </w:pPr>
+        <w:t>En</w:t>
+      </w:r>
+      <w:r>
+        <w:rPr>
+          <w:rFonts w:asciiTheme="minorHAnsi" w:hAnsiTheme="minorHAnsi"/>
+          <w:lang w:eastAsia="en-US"/>
+        </w:rPr>
+        <w:t xml:space="preserve">trada de dados; </w:t>
+      </w:r>
+    </w:p>
+    <w:p>
+      <w:pPr>
+        <w:pStyle w:val="PargrafodaLista"/>
+        <w:ind w:left="0"/>
+        <w:jc w:val="both"/>
+        <w:rPr>
+          <w:rFonts w:asciiTheme="minorHAnsi" w:hAnsiTheme="minorHAnsi"/>
+          <w:lang w:eastAsia="en-US"/>
+        </w:rPr>
+      </w:pPr>
+      <w:r>
+        <w:rPr>
+          <w:rFonts w:asciiTheme="minorHAnsi" w:hAnsiTheme="minorHAnsi"/>
+          <w:b/>
+          <w:lang w:eastAsia="en-US"/>
+        </w:rPr>
+        <w:t>Pino 7</w:t>
+      </w:r>
+      <w:r>
+        <w:rPr>
+          <w:rFonts w:asciiTheme="minorHAnsi" w:hAnsiTheme="minorHAnsi"/>
+          <w:b/>
+          <w:lang w:eastAsia="en-US"/>
+        </w:rPr>
+        <w:t>:</w:t>
+      </w:r>
+      <w:r>
+        <w:rPr>
+          <w:rFonts w:asciiTheme="minorHAnsi" w:hAnsiTheme="minorHAnsi"/>
+          <w:lang w:eastAsia="en-US"/>
+        </w:rPr>
+        <w:t xml:space="preserve"> </w:t>
+      </w:r>
+      <w:r>
+        <w:rPr>
+          <w:rFonts w:asciiTheme="minorHAnsi" w:hAnsiTheme="minorHAnsi"/>
+          <w:lang w:eastAsia="en-US"/>
+        </w:rPr>
+        <w:t>M</w:t>
+      </w:r>
+      <w:r>
+        <w:rPr>
+          <w:rFonts w:asciiTheme="minorHAnsi" w:hAnsiTheme="minorHAnsi"/>
+          <w:lang w:eastAsia="en-US"/>
+        </w:rPr>
+        <w:t>odo de ajuste da entrada;</w:t>
+      </w:r>
+    </w:p>
+    <w:p>
+      <w:pPr>
+        <w:pStyle w:val="PargrafodaLista"/>
+        <w:ind w:left="0"/>
+        <w:jc w:val="both"/>
+        <w:rPr>
+          <w:rFonts w:asciiTheme="minorHAnsi" w:hAnsiTheme="minorHAnsi"/>
+          <w:lang w:eastAsia="en-US"/>
+        </w:rPr>
+      </w:pPr>
+      <w:r>
+        <w:rPr>
+          <w:rFonts w:asciiTheme="minorHAnsi" w:hAnsiTheme="minorHAnsi"/>
+          <w:b/>
+          <w:lang w:eastAsia="en-US"/>
+        </w:rPr>
+        <w:t>Pino 9</w:t>
+      </w:r>
+      <w:r>
+        <w:rPr>
+          <w:rFonts w:asciiTheme="minorHAnsi" w:hAnsiTheme="minorHAnsi"/>
+          <w:b/>
+          <w:lang w:eastAsia="en-US"/>
+        </w:rPr>
+        <w:t>:</w:t>
+      </w:r>
+      <w:r>
+        <w:rPr>
+          <w:rFonts w:asciiTheme="minorHAnsi" w:hAnsiTheme="minorHAnsi"/>
+          <w:lang w:eastAsia="en-US"/>
+        </w:rPr>
+        <w:t xml:space="preserve"> Sinal de </w:t>
+      </w:r>
+      <w:proofErr w:type="spellStart"/>
+      <w:r>
+        <w:rPr>
+          <w:rFonts w:asciiTheme="minorHAnsi" w:hAnsiTheme="minorHAnsi"/>
+          <w:lang w:eastAsia="en-US"/>
+        </w:rPr>
+        <w:t>clock</w:t>
+      </w:r>
+      <w:proofErr w:type="spellEnd"/>
+      <w:r>
+        <w:rPr>
+          <w:rFonts w:asciiTheme="minorHAnsi" w:hAnsiTheme="minorHAnsi"/>
+          <w:lang w:eastAsia="en-US"/>
+        </w:rPr>
+        <w:t xml:space="preserve"> do gravador</w:t>
+      </w:r>
+      <w:r>
+        <w:rPr>
+          <w:rFonts w:asciiTheme="minorHAnsi" w:hAnsiTheme="minorHAnsi"/>
+          <w:lang w:eastAsia="en-US"/>
+        </w:rPr>
+        <w:t xml:space="preserve">; </w:t>
+      </w:r>
+    </w:p>
+    <w:p>
+      <w:pPr>
+        <w:pStyle w:val="PargrafodaLista"/>
+        <w:ind w:left="0"/>
+        <w:jc w:val="both"/>
+        <w:rPr>
+          <w:rFonts w:asciiTheme="minorHAnsi" w:hAnsiTheme="minorHAnsi"/>
+          <w:lang w:eastAsia="en-US"/>
+        </w:rPr>
+      </w:pPr>
+      <w:r>
+        <w:rPr>
+          <w:rFonts w:asciiTheme="minorHAnsi" w:hAnsiTheme="minorHAnsi"/>
+          <w:b/>
+          <w:lang w:eastAsia="en-US"/>
+        </w:rPr>
+        <w:t>Pino 11</w:t>
+      </w:r>
+      <w:r>
+        <w:rPr>
+          <w:rFonts w:asciiTheme="minorHAnsi" w:hAnsiTheme="minorHAnsi"/>
+          <w:b/>
+          <w:lang w:eastAsia="en-US"/>
+        </w:rPr>
+        <w:t>:</w:t>
+      </w:r>
+      <w:r>
+        <w:rPr>
+          <w:rFonts w:asciiTheme="minorHAnsi" w:hAnsiTheme="minorHAnsi"/>
+          <w:lang w:eastAsia="en-US"/>
+        </w:rPr>
+        <w:t xml:space="preserve"> Entrada de retorno do sinal de </w:t>
+      </w:r>
+      <w:proofErr w:type="spellStart"/>
+      <w:r>
+        <w:rPr>
+          <w:rFonts w:asciiTheme="minorHAnsi" w:hAnsiTheme="minorHAnsi"/>
+          <w:lang w:eastAsia="en-US"/>
+        </w:rPr>
+        <w:t>clock</w:t>
+      </w:r>
+      <w:proofErr w:type="spellEnd"/>
+      <w:r>
+        <w:rPr>
+          <w:rFonts w:asciiTheme="minorHAnsi" w:hAnsiTheme="minorHAnsi"/>
+          <w:lang w:eastAsia="en-US"/>
+        </w:rPr>
+        <w:t xml:space="preserve"> vindo do </w:t>
+      </w:r>
+      <w:proofErr w:type="spellStart"/>
+      <w:r>
+        <w:rPr>
+          <w:rFonts w:asciiTheme="minorHAnsi" w:hAnsiTheme="minorHAnsi"/>
+          <w:lang w:eastAsia="en-US"/>
+        </w:rPr>
+        <w:t>device</w:t>
+      </w:r>
+      <w:proofErr w:type="spellEnd"/>
+      <w:r>
+        <w:rPr>
+          <w:rFonts w:asciiTheme="minorHAnsi" w:hAnsiTheme="minorHAnsi"/>
+          <w:lang w:eastAsia="en-US"/>
+        </w:rPr>
+        <w:t xml:space="preserve">; </w:t>
+      </w:r>
+    </w:p>
+    <w:p>
+      <w:pPr>
+        <w:pStyle w:val="PargrafodaLista"/>
+        <w:ind w:left="0"/>
+        <w:jc w:val="both"/>
+        <w:rPr>
+          <w:rFonts w:asciiTheme="minorHAnsi" w:hAnsiTheme="minorHAnsi"/>
+          <w:lang w:eastAsia="en-US"/>
+        </w:rPr>
+      </w:pPr>
+      <w:r>
+        <w:rPr>
+          <w:rFonts w:asciiTheme="minorHAnsi" w:hAnsiTheme="minorHAnsi"/>
+          <w:b/>
+          <w:lang w:eastAsia="en-US"/>
+        </w:rPr>
+        <w:t>Pino 1</w:t>
+      </w:r>
+      <w:r>
+        <w:rPr>
+          <w:rFonts w:asciiTheme="minorHAnsi" w:hAnsiTheme="minorHAnsi"/>
+          <w:b/>
+          <w:lang w:eastAsia="en-US"/>
+        </w:rPr>
+        <w:t>3:</w:t>
+      </w:r>
+      <w:r>
+        <w:rPr>
+          <w:rFonts w:asciiTheme="minorHAnsi" w:hAnsiTheme="minorHAnsi"/>
+          <w:lang w:eastAsia="en-US"/>
+        </w:rPr>
+        <w:t xml:space="preserve"> </w:t>
+      </w:r>
+      <w:r>
+        <w:rPr>
+          <w:rFonts w:asciiTheme="minorHAnsi" w:hAnsiTheme="minorHAnsi"/>
+          <w:lang w:eastAsia="en-US"/>
+        </w:rPr>
+        <w:t>S</w:t>
+      </w:r>
+      <w:r>
+        <w:rPr>
+          <w:rFonts w:asciiTheme="minorHAnsi" w:hAnsiTheme="minorHAnsi"/>
+          <w:lang w:eastAsia="en-US"/>
+        </w:rPr>
+        <w:t xml:space="preserve">aída de dados vindos do </w:t>
+      </w:r>
+      <w:proofErr w:type="spellStart"/>
+      <w:r>
+        <w:rPr>
+          <w:rFonts w:asciiTheme="minorHAnsi" w:hAnsiTheme="minorHAnsi"/>
+          <w:lang w:eastAsia="en-US"/>
+        </w:rPr>
+        <w:t>device</w:t>
+      </w:r>
+      <w:proofErr w:type="spellEnd"/>
+      <w:r>
+        <w:rPr>
+          <w:rFonts w:asciiTheme="minorHAnsi" w:hAnsiTheme="minorHAnsi"/>
+          <w:lang w:eastAsia="en-US"/>
+        </w:rPr>
+        <w:t>.</w:t>
+      </w:r>
+    </w:p>
+    <w:p>
+      <w:pPr>
+        <w:pStyle w:val="PargrafodaLista"/>
+        <w:ind w:left="0"/>
+        <w:jc w:val="both"/>
+        <w:rPr>
+          <w:rFonts w:asciiTheme="minorHAnsi" w:hAnsiTheme="minorHAnsi"/>
+          <w:lang w:eastAsia="en-US"/>
+        </w:rPr>
+      </w:pPr>
+      <w:r>
+        <w:rPr>
+          <w:rFonts w:asciiTheme="minorHAnsi" w:hAnsiTheme="minorHAnsi"/>
+          <w:lang w:eastAsia="en-US"/>
+        </w:rPr>
+        <w:tab/>
+        <w:t>Daisy Chain é um esquema de fiação em que vários dispositivos são conectados juntos em sequência</w:t>
+      </w:r>
+      <w:r>
+        <w:rPr>
+          <w:rFonts w:asciiTheme="minorHAnsi" w:hAnsiTheme="minorHAnsi"/>
+          <w:lang w:eastAsia="en-US"/>
+        </w:rPr>
+        <w:t xml:space="preserve"> ou em um anel. Esse sistema é utilizado para gravar vários dispositivos utilizando apenas um conector.</w:t>
+      </w:r>
     </w:p>
     <w:p>
       <w:pPr>
@@ -1994,54 +2725,6 @@
         <w:rPr>
           <w:rFonts w:asciiTheme="minorHAnsi" w:hAnsiTheme="minorHAnsi" w:cstheme="minorHAnsi"/>
           <w:i/>
-          <w:sz w:val="40"/>
-          <w:u w:val="single"/>
-        </w:rPr>
-      </w:pPr>
-      <w:r>
-        <w:rPr>
-          <w:rFonts w:asciiTheme="minorHAnsi" w:hAnsiTheme="minorHAnsi" w:cstheme="minorHAnsi"/>
-          <w:i/>
-          <w:sz w:val="32"/>
-          <w:u w:val="single"/>
-        </w:rPr>
-        <w:t xml:space="preserve">                    </w:t>
-      </w:r>
-      <w:r>
-        <w:rPr>
-          <w:rFonts w:asciiTheme="minorHAnsi" w:hAnsiTheme="minorHAnsi" w:cstheme="minorHAnsi"/>
-          <w:i/>
-          <w:sz w:val="32"/>
-          <w:u w:val="single"/>
-        </w:rPr>
-        <w:t xml:space="preserve">                    </w:t>
-      </w:r>
-      <w:r>
-        <w:rPr>
-          <w:rFonts w:asciiTheme="minorHAnsi" w:hAnsiTheme="minorHAnsi" w:cstheme="minorHAnsi"/>
-          <w:i/>
-          <w:sz w:val="40"/>
-          <w:u w:val="single"/>
-        </w:rPr>
-        <w:t xml:space="preserve">3 </w:t>
-      </w:r>
-      <w:r>
-        <w:rPr>
-          <w:rFonts w:asciiTheme="minorHAnsi" w:hAnsiTheme="minorHAnsi" w:cstheme="minorHAnsi"/>
-          <w:i/>
-          <w:sz w:val="40"/>
-          <w:u w:val="single"/>
-        </w:rPr>
-        <w:t>SAM4SD32C</w:t>
-      </w:r>
-    </w:p>
-    <w:p>
-      <w:pPr>
-        <w:spacing w:after="120"/>
-        <w:jc w:val="right"/>
-        <w:rPr>
-          <w:rFonts w:asciiTheme="minorHAnsi" w:hAnsiTheme="minorHAnsi" w:cstheme="minorHAnsi"/>
-          <w:i/>
           <w:u w:val="single"/>
         </w:rPr>
       </w:pPr>
@@ -2064,25 +2747,25 @@
           <w:sz w:val="28"/>
           <w:u w:val="single"/>
         </w:rPr>
-        <w:t>3</w:t>
-      </w:r>
-      <w:r>
-        <w:rPr>
-          <w:rFonts w:asciiTheme="minorHAnsi" w:hAnsiTheme="minorHAnsi" w:cstheme="minorHAnsi"/>
-          <w:i/>
-          <w:sz w:val="28"/>
-          <w:u w:val="single"/>
-        </w:rPr>
-        <w:t xml:space="preserve">.1 </w:t>
-      </w:r>
-      <w:r>
-        <w:rPr>
-          <w:rFonts w:asciiTheme="minorHAnsi" w:hAnsiTheme="minorHAnsi" w:cstheme="minorHAnsi"/>
-          <w:i/>
-          <w:sz w:val="28"/>
-          <w:u w:val="single"/>
-        </w:rPr>
-        <w:t>Memória</w:t>
+        <w:t>2.2</w:t>
+      </w:r>
+      <w:r>
+        <w:rPr>
+          <w:rFonts w:asciiTheme="minorHAnsi" w:hAnsiTheme="minorHAnsi" w:cstheme="minorHAnsi"/>
+          <w:i/>
+          <w:sz w:val="28"/>
+          <w:u w:val="single"/>
+        </w:rPr>
+        <w:t xml:space="preserve"> </w:t>
+      </w:r>
+      <w:r>
+        <w:rPr>
+          <w:rFonts w:asciiTheme="minorHAnsi" w:hAnsiTheme="minorHAnsi" w:cstheme="minorHAnsi"/>
+          <w:i/>
+          <w:sz w:val="28"/>
+          <w:u w:val="single"/>
+        </w:rPr>
+        <w:t>Jumpers</w:t>
       </w:r>
     </w:p>
     <w:p>
@@ -2095,104 +2778,132 @@
     </w:p>
     <w:p>
       <w:pPr>
-        <w:ind w:firstLine="720"/>
-        <w:rPr>
-          <w:rFonts w:asciiTheme="minorHAnsi" w:hAnsiTheme="minorHAnsi" w:cstheme="minorHAnsi"/>
-          <w:i/>
-          <w:u w:val="single"/>
-        </w:rPr>
-      </w:pPr>
-      <w:r>
-        <w:rPr>
-          <w:rFonts w:asciiTheme="minorHAnsi" w:hAnsiTheme="minorHAnsi"/>
-          <w:b/>
-          <w:lang w:eastAsia="en-US"/>
-        </w:rPr>
-        <w:t>FLASH</w:t>
-      </w:r>
-      <w:r>
-        <w:rPr>
-          <w:rFonts w:asciiTheme="minorHAnsi" w:hAnsiTheme="minorHAnsi"/>
-          <w:b/>
-          <w:lang w:eastAsia="en-US"/>
-        </w:rPr>
-        <w:t xml:space="preserve">: </w:t>
-      </w:r>
-      <w:r>
-        <w:rPr>
-          <w:rFonts w:asciiTheme="minorHAnsi" w:hAnsiTheme="minorHAnsi"/>
-          <w:lang w:eastAsia="en-US"/>
-        </w:rPr>
-        <w:t>2 x 1024Kbytes.</w:t>
-      </w:r>
-    </w:p>
-    <w:p>
-      <w:pPr>
-        <w:ind w:firstLine="720"/>
-        <w:rPr>
-          <w:rFonts w:asciiTheme="minorHAnsi" w:hAnsiTheme="minorHAnsi"/>
-          <w:lang w:eastAsia="en-US"/>
-        </w:rPr>
-      </w:pPr>
-      <w:r>
-        <w:rPr>
-          <w:rFonts w:asciiTheme="minorHAnsi" w:hAnsiTheme="minorHAnsi"/>
-          <w:b/>
-          <w:lang w:eastAsia="en-US"/>
-        </w:rPr>
-        <w:t>SRAM</w:t>
-      </w:r>
-      <w:r>
-        <w:rPr>
-          <w:rFonts w:asciiTheme="minorHAnsi" w:hAnsiTheme="minorHAnsi"/>
-          <w:b/>
-          <w:lang w:eastAsia="en-US"/>
-        </w:rPr>
-        <w:t xml:space="preserve">: </w:t>
-      </w:r>
-      <w:r>
-        <w:rPr>
-          <w:rFonts w:asciiTheme="minorHAnsi" w:hAnsiTheme="minorHAnsi"/>
-          <w:lang w:eastAsia="en-US"/>
-        </w:rPr>
-        <w:t>160Kbytes.</w:t>
-      </w:r>
-    </w:p>
-    <w:p>
-      <w:pPr>
-        <w:ind w:firstLine="720"/>
-        <w:rPr>
-          <w:rFonts w:asciiTheme="minorHAnsi" w:hAnsiTheme="minorHAnsi"/>
-          <w:lang w:eastAsia="en-US"/>
-        </w:rPr>
-      </w:pPr>
-      <w:r>
-        <w:rPr>
-          <w:rFonts w:asciiTheme="minorHAnsi" w:hAnsiTheme="minorHAnsi"/>
-          <w:b/>
-          <w:lang w:eastAsia="en-US"/>
-        </w:rPr>
-        <w:t>ROM</w:t>
-      </w:r>
-      <w:r>
-        <w:rPr>
-          <w:rFonts w:asciiTheme="minorHAnsi" w:hAnsiTheme="minorHAnsi"/>
-          <w:b/>
-          <w:lang w:eastAsia="en-US"/>
-        </w:rPr>
-        <w:t xml:space="preserve">: </w:t>
-      </w:r>
-      <w:r>
-        <w:rPr>
-          <w:rFonts w:asciiTheme="minorHAnsi" w:hAnsiTheme="minorHAnsi"/>
-          <w:lang w:eastAsia="en-US"/>
-        </w:rPr>
-        <w:t>16Kbytes</w:t>
-      </w:r>
-    </w:p>
-    <w:p>
-      <w:pPr>
-        <w:ind w:firstLine="720"/>
+        <w:pStyle w:val="PargrafodaLista"/>
+        <w:ind w:left="0"/>
+        <w:jc w:val="both"/>
+        <w:rPr>
+          <w:rFonts w:asciiTheme="minorHAnsi" w:hAnsiTheme="minorHAnsi"/>
+          <w:lang w:eastAsia="en-US"/>
+        </w:rPr>
+      </w:pPr>
+      <w:r>
+        <w:rPr>
+          <w:rFonts w:asciiTheme="minorHAnsi" w:hAnsiTheme="minorHAnsi"/>
+          <w:b/>
+          <w:lang w:eastAsia="en-US"/>
+        </w:rPr>
+        <w:t>JP3</w:t>
+      </w:r>
+      <w:r>
+        <w:rPr>
+          <w:rFonts w:asciiTheme="minorHAnsi" w:hAnsiTheme="minorHAnsi"/>
+          <w:b/>
+          <w:lang w:eastAsia="en-US"/>
+        </w:rPr>
+        <w:t>:</w:t>
+      </w:r>
+      <w:r>
+        <w:rPr>
+          <w:rFonts w:asciiTheme="minorHAnsi" w:hAnsiTheme="minorHAnsi"/>
+          <w:lang w:eastAsia="en-US"/>
+        </w:rPr>
+        <w:t xml:space="preserve"> Reinicializa o conteúdo Flash e alguns dos seus bits NVM.</w:t>
+      </w:r>
+    </w:p>
+    <w:p>
+      <w:pPr>
+        <w:pStyle w:val="PargrafodaLista"/>
+        <w:ind w:left="0"/>
+        <w:jc w:val="both"/>
+        <w:rPr>
+          <w:rFonts w:asciiTheme="minorHAnsi" w:hAnsiTheme="minorHAnsi"/>
+          <w:lang w:val="en-US" w:eastAsia="en-US"/>
+        </w:rPr>
+      </w:pPr>
+      <w:r>
+        <w:rPr>
+          <w:rFonts w:asciiTheme="minorHAnsi" w:hAnsiTheme="minorHAnsi"/>
+          <w:b/>
+          <w:lang w:val="en-US" w:eastAsia="en-US"/>
+        </w:rPr>
+        <w:t>JP9:</w:t>
+      </w:r>
+      <w:r>
+        <w:rPr>
+          <w:rFonts w:asciiTheme="minorHAnsi" w:hAnsiTheme="minorHAnsi"/>
+          <w:lang w:val="en-US" w:eastAsia="en-US"/>
+        </w:rPr>
+        <w:t xml:space="preserve"> </w:t>
+      </w:r>
+      <w:proofErr w:type="spellStart"/>
+      <w:r>
+        <w:rPr>
+          <w:rFonts w:asciiTheme="minorHAnsi" w:hAnsiTheme="minorHAnsi"/>
+          <w:lang w:val="en-US" w:eastAsia="en-US"/>
+        </w:rPr>
+        <w:t>Ha</w:t>
+      </w:r>
+      <w:r>
+        <w:rPr>
+          <w:rFonts w:asciiTheme="minorHAnsi" w:hAnsiTheme="minorHAnsi"/>
+          <w:lang w:val="en-US" w:eastAsia="en-US"/>
+        </w:rPr>
+        <w:t>bilita</w:t>
+      </w:r>
+      <w:proofErr w:type="spellEnd"/>
+      <w:r>
+        <w:rPr>
+          <w:rFonts w:asciiTheme="minorHAnsi" w:hAnsiTheme="minorHAnsi"/>
+          <w:lang w:val="en-US" w:eastAsia="en-US"/>
+        </w:rPr>
+        <w:t xml:space="preserve"> o NAND FLASH Chip Select</w:t>
+      </w:r>
+    </w:p>
+    <w:p>
+      <w:pPr>
+        <w:pStyle w:val="PargrafodaLista"/>
+        <w:tabs>
+          <w:tab w:val="left" w:pos="6982"/>
+        </w:tabs>
+        <w:ind w:left="0"/>
+        <w:jc w:val="both"/>
+        <w:rPr>
+          <w:rFonts w:asciiTheme="minorHAnsi" w:hAnsiTheme="minorHAnsi"/>
+          <w:lang w:eastAsia="en-US"/>
+        </w:rPr>
+      </w:pPr>
+      <w:r>
+        <w:rPr>
+          <w:rFonts w:asciiTheme="minorHAnsi" w:hAnsiTheme="minorHAnsi"/>
+          <w:b/>
+          <w:lang w:eastAsia="en-US"/>
+        </w:rPr>
+        <w:t>JP</w:t>
+      </w:r>
+      <w:r>
+        <w:rPr>
+          <w:rFonts w:asciiTheme="minorHAnsi" w:hAnsiTheme="minorHAnsi"/>
+          <w:b/>
+          <w:lang w:eastAsia="en-US"/>
+        </w:rPr>
+        <w:t xml:space="preserve">5: </w:t>
+      </w:r>
+      <w:r>
+        <w:rPr>
+          <w:rFonts w:asciiTheme="minorHAnsi" w:hAnsiTheme="minorHAnsi"/>
+          <w:lang w:eastAsia="en-US"/>
+        </w:rPr>
+        <w:t>Acesso para medição de corrente em VDDPLL.</w:t>
+      </w:r>
+    </w:p>
+    <w:p>
+      <w:pPr>
+        <w:pStyle w:val="PargrafodaLista"/>
+        <w:tabs>
+          <w:tab w:val="left" w:pos="6982"/>
+        </w:tabs>
+        <w:ind w:left="0"/>
+        <w:jc w:val="both"/>
         <w:rPr>
           <w:rFonts w:asciiTheme="minorHAnsi" w:hAnsiTheme="minorHAnsi"/>
           <w:lang w:eastAsia="en-US"/>
@@ -2217,26 +2928,1225 @@
           <w:sz w:val="28"/>
           <w:u w:val="single"/>
         </w:rPr>
-        <w:t>3</w:t>
-      </w:r>
-      <w:r>
-        <w:rPr>
-          <w:rFonts w:asciiTheme="minorHAnsi" w:hAnsiTheme="minorHAnsi" w:cstheme="minorHAnsi"/>
-          <w:i/>
-          <w:sz w:val="28"/>
-          <w:u w:val="single"/>
-        </w:rPr>
-        <w:t xml:space="preserve">.1 </w:t>
-      </w:r>
-      <w:r>
-        <w:rPr>
-          <w:rFonts w:asciiTheme="minorHAnsi" w:hAnsiTheme="minorHAnsi" w:cstheme="minorHAnsi"/>
-          <w:i/>
-          <w:sz w:val="28"/>
-          <w:u w:val="single"/>
-        </w:rPr>
-        <w:t>IOH, IOL</w:t>
-      </w:r>
+        <w:t xml:space="preserve">2.3 </w:t>
+      </w:r>
+      <w:proofErr w:type="spellStart"/>
+      <w:r>
+        <w:rPr>
+          <w:rFonts w:asciiTheme="minorHAnsi" w:hAnsiTheme="minorHAnsi" w:cstheme="minorHAnsi"/>
+          <w:i/>
+          <w:sz w:val="28"/>
+          <w:u w:val="single"/>
+        </w:rPr>
+        <w:t>Clock</w:t>
+      </w:r>
+      <w:proofErr w:type="spellEnd"/>
+    </w:p>
+    <w:p>
+      <w:pPr>
+        <w:ind w:firstLine="720"/>
+        <w:jc w:val="center"/>
+        <w:rPr>
+          <w:rFonts w:asciiTheme="minorHAnsi" w:hAnsiTheme="minorHAnsi" w:cstheme="minorHAnsi"/>
+          <w:i/>
+          <w:sz w:val="28"/>
+          <w:u w:val="single"/>
+        </w:rPr>
+      </w:pPr>
+    </w:p>
+    <w:p>
+      <w:pPr>
+        <w:tabs>
+          <w:tab w:val="left" w:pos="6982"/>
+        </w:tabs>
+        <w:jc w:val="both"/>
+        <w:rPr>
+          <w:rFonts w:asciiTheme="minorHAnsi" w:hAnsiTheme="minorHAnsi"/>
+          <w:lang w:eastAsia="en-US"/>
+        </w:rPr>
+      </w:pPr>
+      <w:r>
+        <w:rPr>
+          <w:rFonts w:asciiTheme="minorHAnsi" w:hAnsiTheme="minorHAnsi"/>
+          <w:lang w:eastAsia="en-US"/>
+        </w:rPr>
+        <w:t xml:space="preserve">O gerador de </w:t>
+      </w:r>
+      <w:proofErr w:type="spellStart"/>
+      <w:r>
+        <w:rPr>
+          <w:rFonts w:asciiTheme="minorHAnsi" w:hAnsiTheme="minorHAnsi"/>
+          <w:lang w:eastAsia="en-US"/>
+        </w:rPr>
+        <w:t>clock</w:t>
+      </w:r>
+      <w:proofErr w:type="spellEnd"/>
+      <w:r>
+        <w:rPr>
+          <w:rFonts w:asciiTheme="minorHAnsi" w:hAnsiTheme="minorHAnsi"/>
+          <w:lang w:eastAsia="en-US"/>
+        </w:rPr>
+        <w:t xml:space="preserve"> é composto de:</w:t>
+      </w:r>
+    </w:p>
+    <w:p>
+      <w:pPr>
+        <w:pStyle w:val="PargrafodaLista"/>
+        <w:numPr>
+          <w:ilvl w:val="0"/>
+          <w:numId w:val="13"/>
+        </w:numPr>
+        <w:tabs>
+          <w:tab w:val="left" w:pos="6982"/>
+        </w:tabs>
+        <w:spacing w:after="200" w:line="276" w:lineRule="auto"/>
+        <w:ind w:left="142"/>
+        <w:jc w:val="both"/>
+        <w:rPr>
+          <w:rFonts w:asciiTheme="minorHAnsi" w:hAnsiTheme="minorHAnsi"/>
+          <w:lang w:eastAsia="en-US"/>
+        </w:rPr>
+      </w:pPr>
+      <w:r>
+        <w:rPr>
+          <w:rFonts w:asciiTheme="minorHAnsi" w:hAnsiTheme="minorHAnsi"/>
+          <w:lang w:eastAsia="en-US"/>
+        </w:rPr>
+        <w:t>Um oscilador de baixa potência de 32.768HZ com modo de desvio.</w:t>
+      </w:r>
+    </w:p>
+    <w:p>
+      <w:pPr>
+        <w:pStyle w:val="PargrafodaLista"/>
+        <w:numPr>
+          <w:ilvl w:val="0"/>
+          <w:numId w:val="13"/>
+        </w:numPr>
+        <w:tabs>
+          <w:tab w:val="left" w:pos="6982"/>
+        </w:tabs>
+        <w:spacing w:after="200" w:line="276" w:lineRule="auto"/>
+        <w:ind w:left="142"/>
+        <w:jc w:val="both"/>
+        <w:rPr>
+          <w:rFonts w:asciiTheme="minorHAnsi" w:hAnsiTheme="minorHAnsi"/>
+          <w:lang w:eastAsia="en-US"/>
+        </w:rPr>
+      </w:pPr>
+      <w:r>
+        <w:rPr>
+          <w:rFonts w:asciiTheme="minorHAnsi" w:hAnsiTheme="minorHAnsi"/>
+          <w:lang w:eastAsia="en-US"/>
+        </w:rPr>
+        <w:t>Um oscilador de cristal de 3 à 20 MHz que pode ajustado para 12 MHz (necessário em caso de USB).</w:t>
+      </w:r>
+    </w:p>
+    <w:p>
+      <w:pPr>
+        <w:pStyle w:val="PargrafodaLista"/>
+        <w:numPr>
+          <w:ilvl w:val="0"/>
+          <w:numId w:val="13"/>
+        </w:numPr>
+        <w:tabs>
+          <w:tab w:val="left" w:pos="6982"/>
+        </w:tabs>
+        <w:spacing w:after="200" w:line="276" w:lineRule="auto"/>
+        <w:ind w:left="142"/>
+        <w:jc w:val="both"/>
+        <w:rPr>
+          <w:rFonts w:asciiTheme="minorHAnsi" w:hAnsiTheme="minorHAnsi"/>
+          <w:lang w:eastAsia="en-US"/>
+        </w:rPr>
+      </w:pPr>
+      <w:r>
+        <w:rPr>
+          <w:rFonts w:asciiTheme="minorHAnsi" w:hAnsiTheme="minorHAnsi"/>
+          <w:lang w:eastAsia="en-US"/>
+        </w:rPr>
+        <w:t>Um oscilador RC interno programado de fábrica.</w:t>
+      </w:r>
+    </w:p>
+    <w:p>
+      <w:pPr>
+        <w:pStyle w:val="PargrafodaLista"/>
+        <w:numPr>
+          <w:ilvl w:val="0"/>
+          <w:numId w:val="13"/>
+        </w:numPr>
+        <w:tabs>
+          <w:tab w:val="left" w:pos="6982"/>
+        </w:tabs>
+        <w:spacing w:after="200" w:line="276" w:lineRule="auto"/>
+        <w:ind w:left="142"/>
+        <w:jc w:val="both"/>
+        <w:rPr>
+          <w:rFonts w:asciiTheme="minorHAnsi" w:hAnsiTheme="minorHAnsi"/>
+          <w:lang w:eastAsia="en-US"/>
+        </w:rPr>
+      </w:pPr>
+      <w:r>
+        <w:rPr>
+          <w:rFonts w:asciiTheme="minorHAnsi" w:hAnsiTheme="minorHAnsi"/>
+          <w:lang w:eastAsia="en-US"/>
+        </w:rPr>
+        <w:t xml:space="preserve">Um controlador USB que provém um </w:t>
+      </w:r>
+      <w:proofErr w:type="spellStart"/>
+      <w:r>
+        <w:rPr>
+          <w:rFonts w:asciiTheme="minorHAnsi" w:hAnsiTheme="minorHAnsi"/>
+          <w:lang w:eastAsia="en-US"/>
+        </w:rPr>
+        <w:t>clock</w:t>
+      </w:r>
+      <w:proofErr w:type="spellEnd"/>
+      <w:r>
+        <w:rPr>
+          <w:rFonts w:asciiTheme="minorHAnsi" w:hAnsiTheme="minorHAnsi"/>
+          <w:lang w:eastAsia="en-US"/>
+        </w:rPr>
+        <w:t xml:space="preserve"> de 60 até 130MHz.</w:t>
+      </w:r>
+    </w:p>
+    <w:p>
+      <w:pPr>
+        <w:pStyle w:val="PargrafodaLista"/>
+        <w:numPr>
+          <w:ilvl w:val="0"/>
+          <w:numId w:val="13"/>
+        </w:numPr>
+        <w:tabs>
+          <w:tab w:val="left" w:pos="6982"/>
+        </w:tabs>
+        <w:spacing w:after="200" w:line="276" w:lineRule="auto"/>
+        <w:ind w:left="142"/>
+        <w:jc w:val="both"/>
+        <w:rPr>
+          <w:rFonts w:asciiTheme="minorHAnsi" w:hAnsiTheme="minorHAnsi"/>
+          <w:lang w:eastAsia="en-US"/>
+        </w:rPr>
+      </w:pPr>
+      <w:r>
+        <w:rPr>
+          <w:rFonts w:asciiTheme="minorHAnsi" w:hAnsiTheme="minorHAnsi"/>
+          <w:lang w:eastAsia="en-US"/>
+        </w:rPr>
+        <w:t>Um c</w:t>
+      </w:r>
+      <w:r>
+        <w:rPr>
+          <w:rFonts w:asciiTheme="minorHAnsi" w:hAnsiTheme="minorHAnsi"/>
+          <w:lang w:eastAsia="en-US"/>
+        </w:rPr>
+        <w:t>ontrolador PLL programável de 60 à</w:t>
+      </w:r>
+      <w:r>
+        <w:rPr>
+          <w:rFonts w:asciiTheme="minorHAnsi" w:hAnsiTheme="minorHAnsi"/>
+          <w:lang w:eastAsia="en-US"/>
+        </w:rPr>
+        <w:t xml:space="preserve"> 130MHz (PLLA) capaz de provir um </w:t>
+      </w:r>
+      <w:proofErr w:type="spellStart"/>
+      <w:r>
+        <w:rPr>
+          <w:rFonts w:asciiTheme="minorHAnsi" w:hAnsiTheme="minorHAnsi"/>
+          <w:lang w:eastAsia="en-US"/>
+        </w:rPr>
+        <w:t>clock</w:t>
+      </w:r>
+      <w:proofErr w:type="spellEnd"/>
+      <w:r>
+        <w:rPr>
+          <w:rFonts w:asciiTheme="minorHAnsi" w:hAnsiTheme="minorHAnsi"/>
+          <w:lang w:eastAsia="en-US"/>
+        </w:rPr>
+        <w:t xml:space="preserve"> MCK para o processador e para os periféricos. A frequência de entrada do PLLA </w:t>
+      </w:r>
+      <w:r>
+        <w:rPr>
+          <w:rFonts w:asciiTheme="minorHAnsi" w:hAnsiTheme="minorHAnsi"/>
+          <w:lang w:eastAsia="en-US"/>
+        </w:rPr>
+        <w:t>varia</w:t>
+      </w:r>
+      <w:r>
+        <w:rPr>
+          <w:rFonts w:asciiTheme="minorHAnsi" w:hAnsiTheme="minorHAnsi"/>
+          <w:lang w:eastAsia="en-US"/>
+        </w:rPr>
+        <w:t xml:space="preserve"> de 7.5 até 20MHz.</w:t>
+      </w:r>
+    </w:p>
+    <w:p>
+      <w:pPr>
+        <w:pStyle w:val="PargrafodaLista"/>
+        <w:tabs>
+          <w:tab w:val="left" w:pos="6982"/>
+        </w:tabs>
+        <w:ind w:left="142"/>
+        <w:jc w:val="both"/>
+        <w:rPr>
+          <w:rFonts w:asciiTheme="minorHAnsi" w:hAnsiTheme="minorHAnsi"/>
+          <w:lang w:eastAsia="en-US"/>
+        </w:rPr>
+      </w:pPr>
+    </w:p>
+    <w:p>
+      <w:pPr>
+        <w:pStyle w:val="PargrafodaLista"/>
+        <w:tabs>
+          <w:tab w:val="left" w:pos="0"/>
+        </w:tabs>
+        <w:ind w:left="0"/>
+        <w:jc w:val="both"/>
+        <w:rPr>
+          <w:rFonts w:asciiTheme="minorHAnsi" w:hAnsiTheme="minorHAnsi"/>
+          <w:lang w:eastAsia="en-US"/>
+        </w:rPr>
+      </w:pPr>
+      <w:r>
+        <w:rPr>
+          <w:rFonts w:asciiTheme="minorHAnsi" w:hAnsiTheme="minorHAnsi"/>
+          <w:lang w:eastAsia="en-US"/>
+        </w:rPr>
+        <w:tab/>
+        <w:t xml:space="preserve">A placa do SAM4S-EK2 é equipada com um cristal de 12MHz, um de 32.768Hz e um conector de entrada de </w:t>
+      </w:r>
+      <w:proofErr w:type="spellStart"/>
+      <w:r>
+        <w:rPr>
+          <w:rFonts w:asciiTheme="minorHAnsi" w:hAnsiTheme="minorHAnsi"/>
+          <w:lang w:eastAsia="en-US"/>
+        </w:rPr>
+        <w:t>clock</w:t>
+      </w:r>
+      <w:proofErr w:type="spellEnd"/>
+      <w:r>
+        <w:rPr>
+          <w:rFonts w:asciiTheme="minorHAnsi" w:hAnsiTheme="minorHAnsi"/>
+          <w:lang w:eastAsia="en-US"/>
+        </w:rPr>
+        <w:t xml:space="preserve"> externo.</w:t>
+      </w:r>
+    </w:p>
+    <w:p>
+      <w:pPr>
+        <w:ind w:firstLine="720"/>
+        <w:jc w:val="center"/>
+        <w:rPr>
+          <w:rFonts w:asciiTheme="minorHAnsi" w:hAnsiTheme="minorHAnsi"/>
+          <w:lang w:eastAsia="en-US"/>
+        </w:rPr>
+      </w:pPr>
+    </w:p>
+    <w:p>
+      <w:pPr>
+        <w:ind w:firstLine="720"/>
+        <w:jc w:val="center"/>
+        <w:rPr>
+          <w:rFonts w:asciiTheme="minorHAnsi" w:hAnsiTheme="minorHAnsi" w:cstheme="minorHAnsi"/>
+          <w:i/>
+          <w:sz w:val="28"/>
+          <w:u w:val="single"/>
+        </w:rPr>
+      </w:pPr>
+      <w:r>
+        <w:rPr>
+          <w:rFonts w:asciiTheme="minorHAnsi" w:hAnsiTheme="minorHAnsi" w:cstheme="minorHAnsi"/>
+          <w:i/>
+          <w:sz w:val="28"/>
+          <w:u w:val="single"/>
+        </w:rPr>
+        <w:lastRenderedPageBreak/>
+        <w:t>2.4 Alimentação</w:t>
+      </w:r>
+    </w:p>
+    <w:p>
+      <w:pPr>
+        <w:ind w:firstLine="720"/>
+        <w:jc w:val="center"/>
+        <w:rPr>
+          <w:rFonts w:asciiTheme="minorHAnsi" w:hAnsiTheme="minorHAnsi"/>
+          <w:lang w:eastAsia="en-US"/>
+        </w:rPr>
+      </w:pPr>
+    </w:p>
+    <w:p>
+      <w:pPr>
+        <w:tabs>
+          <w:tab w:val="left" w:pos="0"/>
+        </w:tabs>
+        <w:jc w:val="both"/>
+        <w:rPr>
+          <w:rFonts w:asciiTheme="minorHAnsi" w:hAnsiTheme="minorHAnsi"/>
+          <w:lang w:eastAsia="en-US"/>
+        </w:rPr>
+      </w:pPr>
+      <w:r>
+        <w:rPr>
+          <w:rFonts w:asciiTheme="minorHAnsi" w:hAnsiTheme="minorHAnsi"/>
+          <w:lang w:eastAsia="en-US"/>
+        </w:rPr>
+        <w:t>O SAM4SD32 possui diferente tipos de pinos de alimentação:</w:t>
+      </w:r>
+    </w:p>
+    <w:p>
+      <w:pPr>
+        <w:tabs>
+          <w:tab w:val="left" w:pos="0"/>
+        </w:tabs>
+        <w:jc w:val="both"/>
+        <w:rPr>
+          <w:rFonts w:asciiTheme="minorHAnsi" w:hAnsiTheme="minorHAnsi"/>
+          <w:lang w:eastAsia="en-US"/>
+        </w:rPr>
+      </w:pPr>
+    </w:p>
+    <w:p>
+      <w:pPr>
+        <w:pStyle w:val="PargrafodaLista"/>
+        <w:tabs>
+          <w:tab w:val="left" w:pos="0"/>
+        </w:tabs>
+        <w:ind w:left="0"/>
+        <w:jc w:val="both"/>
+        <w:rPr>
+          <w:rFonts w:asciiTheme="minorHAnsi" w:hAnsiTheme="minorHAnsi"/>
+          <w:lang w:eastAsia="en-US"/>
+        </w:rPr>
+      </w:pPr>
+      <w:r>
+        <w:rPr>
+          <w:rFonts w:asciiTheme="minorHAnsi" w:hAnsiTheme="minorHAnsi"/>
+          <w:b/>
+          <w:lang w:eastAsia="en-US"/>
+        </w:rPr>
+        <w:t>VDDIN</w:t>
+      </w:r>
+      <w:r>
+        <w:rPr>
+          <w:rFonts w:asciiTheme="minorHAnsi" w:hAnsiTheme="minorHAnsi"/>
+          <w:b/>
+          <w:lang w:eastAsia="en-US"/>
+        </w:rPr>
+        <w:t>:</w:t>
+      </w:r>
+      <w:r>
+        <w:rPr>
+          <w:rFonts w:asciiTheme="minorHAnsi" w:hAnsiTheme="minorHAnsi"/>
+          <w:lang w:eastAsia="en-US"/>
+        </w:rPr>
+        <w:t xml:space="preserve"> Alimenta o regulador interno de tensão, ADC, DAC e o co</w:t>
+      </w:r>
+      <w:r>
+        <w:rPr>
+          <w:rFonts w:asciiTheme="minorHAnsi" w:hAnsiTheme="minorHAnsi"/>
+          <w:lang w:eastAsia="en-US"/>
+        </w:rPr>
+        <w:t>mparador analógico. A tensão varia</w:t>
+      </w:r>
+      <w:r>
+        <w:rPr>
+          <w:rFonts w:asciiTheme="minorHAnsi" w:hAnsiTheme="minorHAnsi"/>
+          <w:lang w:eastAsia="en-US"/>
+        </w:rPr>
+        <w:t xml:space="preserve"> de 1.8V a 3.6V.</w:t>
+      </w:r>
+    </w:p>
+    <w:p>
+      <w:pPr>
+        <w:pStyle w:val="PargrafodaLista"/>
+        <w:tabs>
+          <w:tab w:val="left" w:pos="0"/>
+        </w:tabs>
+        <w:ind w:left="0"/>
+        <w:jc w:val="both"/>
+        <w:rPr>
+          <w:rFonts w:asciiTheme="minorHAnsi" w:hAnsiTheme="minorHAnsi"/>
+          <w:lang w:eastAsia="en-US"/>
+        </w:rPr>
+      </w:pPr>
+      <w:r>
+        <w:rPr>
+          <w:rFonts w:asciiTheme="minorHAnsi" w:hAnsiTheme="minorHAnsi"/>
+          <w:b/>
+          <w:lang w:eastAsia="en-US"/>
+        </w:rPr>
+        <w:t>VDDIO:</w:t>
+      </w:r>
+      <w:r>
+        <w:rPr>
+          <w:rFonts w:asciiTheme="minorHAnsi" w:hAnsiTheme="minorHAnsi"/>
+          <w:lang w:eastAsia="en-US"/>
+        </w:rPr>
+        <w:t xml:space="preserve"> Alimenta os periféricos I/O. Tensão de 1.62V a 3.6V.</w:t>
+      </w:r>
+    </w:p>
+    <w:p>
+      <w:pPr>
+        <w:pStyle w:val="PargrafodaLista"/>
+        <w:tabs>
+          <w:tab w:val="left" w:pos="0"/>
+        </w:tabs>
+        <w:ind w:left="0"/>
+        <w:jc w:val="both"/>
+        <w:rPr>
+          <w:rFonts w:asciiTheme="minorHAnsi" w:hAnsiTheme="minorHAnsi"/>
+          <w:lang w:eastAsia="en-US"/>
+        </w:rPr>
+      </w:pPr>
+      <w:r>
+        <w:rPr>
+          <w:rFonts w:asciiTheme="minorHAnsi" w:hAnsiTheme="minorHAnsi"/>
+          <w:b/>
+          <w:lang w:eastAsia="en-US"/>
+        </w:rPr>
+        <w:t>VDDCORE:</w:t>
+      </w:r>
+      <w:r>
+        <w:rPr>
+          <w:rFonts w:asciiTheme="minorHAnsi" w:hAnsiTheme="minorHAnsi"/>
+          <w:lang w:eastAsia="en-US"/>
+        </w:rPr>
+        <w:t xml:space="preserve"> Alimentação</w:t>
+      </w:r>
+      <w:r>
+        <w:rPr>
+          <w:rFonts w:asciiTheme="minorHAnsi" w:hAnsiTheme="minorHAnsi"/>
+          <w:lang w:eastAsia="en-US"/>
+        </w:rPr>
+        <w:t xml:space="preserve"> para o núcleo, incluindo o processador, memórias embutidas e periféricos. Tensão de 1.62V a 1.95V.</w:t>
+      </w:r>
+    </w:p>
+    <w:p>
+      <w:pPr>
+        <w:pStyle w:val="PargrafodaLista"/>
+        <w:tabs>
+          <w:tab w:val="left" w:pos="0"/>
+        </w:tabs>
+        <w:ind w:left="0"/>
+        <w:jc w:val="both"/>
+        <w:rPr>
+          <w:rFonts w:asciiTheme="minorHAnsi" w:hAnsiTheme="minorHAnsi"/>
+          <w:lang w:eastAsia="en-US"/>
+        </w:rPr>
+      </w:pPr>
+      <w:r>
+        <w:rPr>
+          <w:rFonts w:asciiTheme="minorHAnsi" w:hAnsiTheme="minorHAnsi"/>
+          <w:b/>
+          <w:lang w:eastAsia="en-US"/>
+        </w:rPr>
+        <w:t>VDDPLL:</w:t>
+      </w:r>
+      <w:r>
+        <w:rPr>
+          <w:rFonts w:asciiTheme="minorHAnsi" w:hAnsiTheme="minorHAnsi"/>
+          <w:lang w:eastAsia="en-US"/>
+        </w:rPr>
+        <w:t xml:space="preserve"> Alimenta o PLL A, PLL B e o oscilador de 12MHz. A Tensão vai de 1.62V até 1.95V.</w:t>
+      </w:r>
+    </w:p>
+    <w:p>
+      <w:pPr>
+        <w:pStyle w:val="PargrafodaLista"/>
+        <w:tabs>
+          <w:tab w:val="left" w:pos="0"/>
+        </w:tabs>
+        <w:ind w:left="0"/>
+        <w:jc w:val="both"/>
+        <w:rPr>
+          <w:rFonts w:asciiTheme="minorHAnsi" w:hAnsiTheme="minorHAnsi"/>
+          <w:lang w:eastAsia="en-US"/>
+        </w:rPr>
+      </w:pPr>
+    </w:p>
+    <w:p>
+      <w:pPr>
+        <w:ind w:firstLine="720"/>
+        <w:jc w:val="center"/>
+        <w:rPr>
+          <w:rFonts w:asciiTheme="minorHAnsi" w:hAnsiTheme="minorHAnsi" w:cstheme="minorHAnsi"/>
+          <w:i/>
+          <w:sz w:val="28"/>
+          <w:u w:val="single"/>
+        </w:rPr>
+      </w:pPr>
+      <w:r>
+        <w:rPr>
+          <w:rFonts w:asciiTheme="minorHAnsi" w:hAnsiTheme="minorHAnsi" w:cstheme="minorHAnsi"/>
+          <w:i/>
+          <w:sz w:val="28"/>
+          <w:u w:val="single"/>
+        </w:rPr>
+        <w:t>2.5 LEDS</w:t>
+      </w:r>
+    </w:p>
+    <w:p>
+      <w:pPr>
+        <w:pStyle w:val="PargrafodaLista"/>
+        <w:tabs>
+          <w:tab w:val="left" w:pos="0"/>
+        </w:tabs>
+        <w:ind w:left="450"/>
+        <w:jc w:val="both"/>
+        <w:rPr>
+          <w:szCs w:val="28"/>
+        </w:rPr>
+      </w:pPr>
+    </w:p>
+    <w:p>
+      <w:pPr>
+        <w:pStyle w:val="PargrafodaLista"/>
+        <w:tabs>
+          <w:tab w:val="left" w:pos="0"/>
+        </w:tabs>
+        <w:ind w:left="450"/>
+        <w:jc w:val="both"/>
+        <w:rPr>
+          <w:rFonts w:asciiTheme="minorHAnsi" w:hAnsiTheme="minorHAnsi"/>
+          <w:lang w:eastAsia="en-US"/>
+        </w:rPr>
+      </w:pPr>
+      <w:r>
+        <w:rPr>
+          <w:rFonts w:asciiTheme="minorHAnsi" w:hAnsiTheme="minorHAnsi"/>
+          <w:lang w:eastAsia="en-US"/>
+        </w:rPr>
+        <w:t>Existem</w:t>
+      </w:r>
+      <w:r>
+        <w:rPr>
+          <w:rFonts w:asciiTheme="minorHAnsi" w:hAnsiTheme="minorHAnsi"/>
+          <w:lang w:eastAsia="en-US"/>
+        </w:rPr>
+        <w:t xml:space="preserve"> três </w:t>
+      </w:r>
+      <w:proofErr w:type="spellStart"/>
+      <w:r>
+        <w:rPr>
+          <w:rFonts w:asciiTheme="minorHAnsi" w:hAnsiTheme="minorHAnsi"/>
+          <w:lang w:eastAsia="en-US"/>
+        </w:rPr>
+        <w:t>LEDs</w:t>
+      </w:r>
+      <w:proofErr w:type="spellEnd"/>
+      <w:r>
+        <w:rPr>
+          <w:rFonts w:asciiTheme="minorHAnsi" w:hAnsiTheme="minorHAnsi"/>
+          <w:lang w:eastAsia="en-US"/>
+        </w:rPr>
+        <w:t xml:space="preserve"> na placa</w:t>
+      </w:r>
+      <w:r>
+        <w:rPr>
+          <w:rFonts w:asciiTheme="minorHAnsi" w:hAnsiTheme="minorHAnsi"/>
+          <w:lang w:eastAsia="en-US"/>
+        </w:rPr>
+        <w:t xml:space="preserve"> SAM4S-EK2: um </w:t>
+      </w:r>
+      <w:r>
+        <w:rPr>
+          <w:rFonts w:asciiTheme="minorHAnsi" w:hAnsiTheme="minorHAnsi"/>
+          <w:lang w:eastAsia="en-US"/>
+        </w:rPr>
+        <w:t>LED</w:t>
+      </w:r>
+      <w:r>
+        <w:rPr>
+          <w:rFonts w:asciiTheme="minorHAnsi" w:hAnsiTheme="minorHAnsi"/>
+          <w:lang w:eastAsia="en-US"/>
+        </w:rPr>
+        <w:t xml:space="preserve"> azul e um verde que são usados</w:t>
+      </w:r>
+      <w:r>
+        <w:rPr>
+          <w:rFonts w:asciiTheme="minorHAnsi" w:hAnsiTheme="minorHAnsi"/>
+          <w:lang w:eastAsia="en-US"/>
+        </w:rPr>
+        <w:t xml:space="preserve"> e definidos pelo GPIO, e um LED</w:t>
+      </w:r>
+      <w:r>
+        <w:rPr>
+          <w:rFonts w:asciiTheme="minorHAnsi" w:hAnsiTheme="minorHAnsi"/>
+          <w:lang w:eastAsia="en-US"/>
+        </w:rPr>
+        <w:t xml:space="preserve"> vermelho que </w:t>
+      </w:r>
+      <w:r>
+        <w:rPr>
+          <w:rFonts w:asciiTheme="minorHAnsi" w:hAnsiTheme="minorHAnsi"/>
+          <w:lang w:eastAsia="en-US"/>
+        </w:rPr>
+        <w:t xml:space="preserve">ligado a </w:t>
+      </w:r>
+      <w:r>
+        <w:rPr>
+          <w:rFonts w:asciiTheme="minorHAnsi" w:hAnsiTheme="minorHAnsi"/>
+          <w:lang w:eastAsia="en-US"/>
+        </w:rPr>
+        <w:t>trilh</w:t>
+      </w:r>
+      <w:r>
+        <w:rPr>
+          <w:rFonts w:asciiTheme="minorHAnsi" w:hAnsiTheme="minorHAnsi"/>
+          <w:lang w:eastAsia="en-US"/>
+        </w:rPr>
+        <w:t xml:space="preserve">a </w:t>
+      </w:r>
+      <w:r>
+        <w:rPr>
+          <w:rFonts w:asciiTheme="minorHAnsi" w:hAnsiTheme="minorHAnsi"/>
+          <w:lang w:eastAsia="en-US"/>
+        </w:rPr>
+        <w:t>de 3.3V</w:t>
+      </w:r>
+      <w:r>
+        <w:rPr>
+          <w:rFonts w:asciiTheme="minorHAnsi" w:hAnsiTheme="minorHAnsi"/>
+          <w:lang w:eastAsia="en-US"/>
+        </w:rPr>
+        <w:t>, porém, t</w:t>
+      </w:r>
+      <w:r>
+        <w:rPr>
+          <w:rFonts w:asciiTheme="minorHAnsi" w:hAnsiTheme="minorHAnsi"/>
+          <w:lang w:eastAsia="en-US"/>
+        </w:rPr>
+        <w:t xml:space="preserve">ambém é controlado pelo GPIO e pode ser tratado como um </w:t>
+      </w:r>
+      <w:proofErr w:type="spellStart"/>
+      <w:r>
+        <w:rPr>
+          <w:rFonts w:asciiTheme="minorHAnsi" w:hAnsiTheme="minorHAnsi"/>
+          <w:lang w:eastAsia="en-US"/>
+        </w:rPr>
+        <w:t>led</w:t>
+      </w:r>
+      <w:proofErr w:type="spellEnd"/>
+      <w:r>
+        <w:rPr>
+          <w:rFonts w:asciiTheme="minorHAnsi" w:hAnsiTheme="minorHAnsi"/>
+          <w:lang w:eastAsia="en-US"/>
+        </w:rPr>
+        <w:t xml:space="preserve"> qualquer pelo usuário. A diferença do </w:t>
+      </w:r>
+      <w:proofErr w:type="spellStart"/>
+      <w:r>
+        <w:rPr>
+          <w:rFonts w:asciiTheme="minorHAnsi" w:hAnsiTheme="minorHAnsi"/>
+          <w:lang w:eastAsia="en-US"/>
+        </w:rPr>
+        <w:t>led</w:t>
+      </w:r>
+      <w:proofErr w:type="spellEnd"/>
+      <w:r>
+        <w:rPr>
+          <w:rFonts w:asciiTheme="minorHAnsi" w:hAnsiTheme="minorHAnsi"/>
+          <w:lang w:eastAsia="en-US"/>
+        </w:rPr>
+        <w:t xml:space="preserve"> vermelho é que ele é controlado através de um transistor MOS</w:t>
+      </w:r>
+      <w:r>
+        <w:rPr>
+          <w:rFonts w:asciiTheme="minorHAnsi" w:hAnsiTheme="minorHAnsi"/>
+          <w:lang w:eastAsia="en-US"/>
+        </w:rPr>
+        <w:t xml:space="preserve"> e p</w:t>
+      </w:r>
+      <w:r>
+        <w:rPr>
+          <w:rFonts w:asciiTheme="minorHAnsi" w:hAnsiTheme="minorHAnsi"/>
+          <w:lang w:eastAsia="en-US"/>
+        </w:rPr>
+        <w:t xml:space="preserve">or padrão, a linha do PIO é desabilitada e um resistor de </w:t>
+      </w:r>
+      <w:proofErr w:type="spellStart"/>
+      <w:r>
+        <w:rPr>
+          <w:rFonts w:asciiTheme="minorHAnsi" w:hAnsiTheme="minorHAnsi"/>
+          <w:lang w:eastAsia="en-US"/>
+        </w:rPr>
+        <w:t>pull-up</w:t>
+      </w:r>
+      <w:proofErr w:type="spellEnd"/>
+      <w:r>
+        <w:rPr>
+          <w:rFonts w:asciiTheme="minorHAnsi" w:hAnsiTheme="minorHAnsi"/>
+          <w:lang w:eastAsia="en-US"/>
+        </w:rPr>
+        <w:t xml:space="preserve"> controla o MOS para ligar o </w:t>
+      </w:r>
+      <w:proofErr w:type="spellStart"/>
+      <w:r>
+        <w:rPr>
+          <w:rFonts w:asciiTheme="minorHAnsi" w:hAnsiTheme="minorHAnsi"/>
+          <w:lang w:eastAsia="en-US"/>
+        </w:rPr>
+        <w:t>led</w:t>
+      </w:r>
+      <w:proofErr w:type="spellEnd"/>
+      <w:r>
+        <w:rPr>
+          <w:rFonts w:asciiTheme="minorHAnsi" w:hAnsiTheme="minorHAnsi"/>
+          <w:lang w:eastAsia="en-US"/>
+        </w:rPr>
+        <w:t xml:space="preserve"> vermelho quando a força está ligada. Os pinos são: PA12, PA20 e PC20.</w:t>
+      </w:r>
+    </w:p>
+    <w:p>
+      <w:pPr>
+        <w:pStyle w:val="PargrafodaLista"/>
+        <w:tabs>
+          <w:tab w:val="left" w:pos="0"/>
+        </w:tabs>
+        <w:ind w:left="0"/>
+        <w:jc w:val="both"/>
+        <w:rPr>
+          <w:sz w:val="28"/>
+          <w:szCs w:val="28"/>
+        </w:rPr>
+      </w:pPr>
+    </w:p>
+    <w:p>
+      <w:pPr>
+        <w:ind w:firstLine="720"/>
+        <w:jc w:val="center"/>
+        <w:rPr>
+          <w:rFonts w:asciiTheme="minorHAnsi" w:hAnsiTheme="minorHAnsi" w:cstheme="minorHAnsi"/>
+          <w:i/>
+          <w:sz w:val="28"/>
+          <w:u w:val="single"/>
+        </w:rPr>
+      </w:pPr>
+      <w:r>
+        <w:rPr>
+          <w:rFonts w:asciiTheme="minorHAnsi" w:hAnsiTheme="minorHAnsi" w:cstheme="minorHAnsi"/>
+          <w:i/>
+          <w:sz w:val="28"/>
+          <w:u w:val="single"/>
+        </w:rPr>
+        <w:t>2.6 Botões</w:t>
+      </w:r>
+    </w:p>
+    <w:p>
+      <w:pPr>
+        <w:pStyle w:val="PargrafodaLista"/>
+        <w:tabs>
+          <w:tab w:val="left" w:pos="0"/>
+        </w:tabs>
+        <w:ind w:left="450"/>
+        <w:jc w:val="both"/>
+        <w:rPr>
+          <w:szCs w:val="28"/>
+        </w:rPr>
+      </w:pPr>
+    </w:p>
+    <w:p>
+      <w:pPr>
+        <w:pStyle w:val="PargrafodaLista"/>
+        <w:tabs>
+          <w:tab w:val="left" w:pos="0"/>
+        </w:tabs>
+        <w:ind w:left="450"/>
+        <w:jc w:val="both"/>
+        <w:rPr>
+          <w:rFonts w:asciiTheme="minorHAnsi" w:hAnsiTheme="minorHAnsi"/>
+          <w:lang w:eastAsia="en-US"/>
+        </w:rPr>
+      </w:pPr>
+      <w:r>
+        <w:rPr>
+          <w:rFonts w:asciiTheme="minorHAnsi" w:hAnsiTheme="minorHAnsi"/>
+          <w:lang w:eastAsia="en-US"/>
+        </w:rPr>
+        <w:t>Existem</w:t>
+      </w:r>
+      <w:r>
+        <w:rPr>
+          <w:rFonts w:asciiTheme="minorHAnsi" w:hAnsiTheme="minorHAnsi"/>
+          <w:lang w:eastAsia="en-US"/>
+        </w:rPr>
+        <w:t xml:space="preserve"> dois botões mecânicos no SAM4S-EK2 cujos pinos são conectados as linhas do PIO e definidos para serem esquerdo e direito por padrão. Existe também um botão para o controle de reset do sistema. Os pinos são: PB3, PC12 e NRST.</w:t>
+      </w:r>
+    </w:p>
+    <w:p>
+      <w:pPr>
+        <w:pStyle w:val="PargrafodaLista"/>
+        <w:tabs>
+          <w:tab w:val="left" w:pos="0"/>
+        </w:tabs>
+        <w:ind w:left="450"/>
+        <w:jc w:val="both"/>
+        <w:rPr>
+          <w:sz w:val="28"/>
+          <w:szCs w:val="28"/>
+        </w:rPr>
+      </w:pPr>
+    </w:p>
+    <w:p>
+      <w:pPr>
+        <w:ind w:firstLine="720"/>
+        <w:jc w:val="center"/>
+        <w:rPr>
+          <w:rFonts w:asciiTheme="minorHAnsi" w:hAnsiTheme="minorHAnsi" w:cstheme="minorHAnsi"/>
+          <w:i/>
+          <w:sz w:val="28"/>
+          <w:u w:val="single"/>
+        </w:rPr>
+      </w:pPr>
+      <w:r>
+        <w:rPr>
+          <w:rFonts w:asciiTheme="minorHAnsi" w:hAnsiTheme="minorHAnsi" w:cstheme="minorHAnsi"/>
+          <w:i/>
+          <w:sz w:val="28"/>
+          <w:u w:val="single"/>
+        </w:rPr>
+        <w:t>2.7 Periféricos</w:t>
+      </w:r>
+    </w:p>
+    <w:p>
+      <w:pPr>
+        <w:pStyle w:val="PargrafodaLista"/>
+        <w:tabs>
+          <w:tab w:val="left" w:pos="0"/>
+        </w:tabs>
+        <w:ind w:left="450"/>
+        <w:jc w:val="both"/>
+        <w:rPr>
+          <w:szCs w:val="28"/>
+        </w:rPr>
+      </w:pPr>
+    </w:p>
+    <w:p>
+      <w:pPr>
+        <w:pStyle w:val="PargrafodaLista"/>
+        <w:tabs>
+          <w:tab w:val="left" w:pos="0"/>
+        </w:tabs>
+        <w:ind w:left="450"/>
+        <w:jc w:val="both"/>
+        <w:rPr>
+          <w:rFonts w:asciiTheme="minorHAnsi" w:hAnsiTheme="minorHAnsi"/>
+          <w:lang w:eastAsia="en-US"/>
+        </w:rPr>
+      </w:pPr>
+      <w:r>
+        <w:rPr>
+          <w:rFonts w:asciiTheme="minorHAnsi" w:hAnsiTheme="minorHAnsi"/>
+          <w:b/>
+          <w:lang w:eastAsia="en-US"/>
+        </w:rPr>
+        <w:t>Entrada de Microfone</w:t>
+      </w:r>
+      <w:r>
+        <w:rPr>
+          <w:rFonts w:asciiTheme="minorHAnsi" w:hAnsiTheme="minorHAnsi"/>
+          <w:lang w:eastAsia="en-US"/>
+        </w:rPr>
+        <w:t>:</w:t>
+      </w:r>
+      <w:r>
+        <w:rPr>
+          <w:rFonts w:asciiTheme="minorHAnsi" w:hAnsiTheme="minorHAnsi"/>
+          <w:lang w:eastAsia="en-US"/>
+        </w:rPr>
+        <w:t xml:space="preserve"> </w:t>
+      </w:r>
+      <w:r>
+        <w:rPr>
+          <w:rFonts w:asciiTheme="minorHAnsi" w:hAnsiTheme="minorHAnsi"/>
+          <w:lang w:eastAsia="en-US"/>
+        </w:rPr>
+        <w:t>O</w:t>
+      </w:r>
+      <w:r>
+        <w:rPr>
+          <w:rFonts w:asciiTheme="minorHAnsi" w:hAnsiTheme="minorHAnsi"/>
+          <w:lang w:eastAsia="en-US"/>
+        </w:rPr>
+        <w:t xml:space="preserve"> microfone incorporado é conectado ao pré-amplificador de áudio usando o amplificador operacional TS922. O ganho é ajustado usando os jumpers JP14 e JP15; ambos devem ser ajustados ou removidos ao mesmo tempo.</w:t>
+      </w:r>
+    </w:p>
+    <w:p>
+      <w:pPr>
+        <w:pStyle w:val="PargrafodaLista"/>
+        <w:tabs>
+          <w:tab w:val="left" w:pos="0"/>
+        </w:tabs>
+        <w:ind w:left="450"/>
+        <w:jc w:val="both"/>
+        <w:rPr>
+          <w:rFonts w:asciiTheme="minorHAnsi" w:hAnsiTheme="minorHAnsi"/>
+          <w:lang w:eastAsia="en-US"/>
+        </w:rPr>
+      </w:pPr>
+      <w:r>
+        <w:rPr>
+          <w:rFonts w:asciiTheme="minorHAnsi" w:hAnsiTheme="minorHAnsi"/>
+          <w:lang w:eastAsia="en-US"/>
+        </w:rPr>
+        <w:t>Modificando as posições dos jumpers, você pode selecionar cada seguinte valor de ganho:</w:t>
+      </w:r>
+    </w:p>
+    <w:p>
+      <w:pPr>
+        <w:pStyle w:val="PargrafodaLista"/>
+        <w:tabs>
+          <w:tab w:val="left" w:pos="0"/>
+        </w:tabs>
+        <w:ind w:left="450"/>
+        <w:jc w:val="both"/>
+        <w:rPr>
+          <w:rFonts w:asciiTheme="minorHAnsi" w:hAnsiTheme="minorHAnsi"/>
+          <w:lang w:eastAsia="en-US"/>
+        </w:rPr>
+      </w:pPr>
+      <w:r>
+        <w:rPr>
+          <w:rFonts w:asciiTheme="minorHAnsi" w:hAnsiTheme="minorHAnsi"/>
+          <w:lang w:eastAsia="en-US"/>
+        </w:rPr>
+        <w:t xml:space="preserve">20 dB </w:t>
+      </w:r>
+      <w:proofErr w:type="gramStart"/>
+      <w:r>
+        <w:rPr>
+          <w:rFonts w:asciiTheme="minorHAnsi" w:hAnsiTheme="minorHAnsi"/>
+          <w:lang w:eastAsia="en-US"/>
+        </w:rPr>
+        <w:t>( configuração</w:t>
+      </w:r>
+      <w:proofErr w:type="gramEnd"/>
+      <w:r>
+        <w:rPr>
+          <w:rFonts w:asciiTheme="minorHAnsi" w:hAnsiTheme="minorHAnsi"/>
+          <w:lang w:eastAsia="en-US"/>
+        </w:rPr>
+        <w:t xml:space="preserve"> padrão, ambos JP14 e JP15 estão desligados).</w:t>
+      </w:r>
+    </w:p>
+    <w:p>
+      <w:pPr>
+        <w:pStyle w:val="PargrafodaLista"/>
+        <w:tabs>
+          <w:tab w:val="left" w:pos="0"/>
+        </w:tabs>
+        <w:ind w:left="450"/>
+        <w:jc w:val="both"/>
+        <w:rPr>
+          <w:rFonts w:asciiTheme="minorHAnsi" w:hAnsiTheme="minorHAnsi"/>
+          <w:lang w:eastAsia="en-US"/>
+        </w:rPr>
+      </w:pPr>
+      <w:r>
+        <w:rPr>
+          <w:rFonts w:asciiTheme="minorHAnsi" w:hAnsiTheme="minorHAnsi"/>
+          <w:lang w:eastAsia="en-US"/>
+        </w:rPr>
+        <w:t xml:space="preserve">26 dB </w:t>
+      </w:r>
+      <w:proofErr w:type="gramStart"/>
+      <w:r>
+        <w:rPr>
+          <w:rFonts w:asciiTheme="minorHAnsi" w:hAnsiTheme="minorHAnsi"/>
+          <w:lang w:eastAsia="en-US"/>
+        </w:rPr>
+        <w:t>( ambos</w:t>
+      </w:r>
+      <w:proofErr w:type="gramEnd"/>
+      <w:r>
+        <w:rPr>
+          <w:rFonts w:asciiTheme="minorHAnsi" w:hAnsiTheme="minorHAnsi"/>
+          <w:lang w:eastAsia="en-US"/>
+        </w:rPr>
+        <w:t xml:space="preserve"> JP14 e JP15 estão ligados).</w:t>
+      </w:r>
+    </w:p>
+    <w:p>
+      <w:pPr>
+        <w:pStyle w:val="PargrafodaLista"/>
+        <w:tabs>
+          <w:tab w:val="left" w:pos="0"/>
+        </w:tabs>
+        <w:ind w:left="0"/>
+        <w:jc w:val="both"/>
+        <w:rPr>
+          <w:rFonts w:asciiTheme="minorHAnsi" w:hAnsiTheme="minorHAnsi"/>
+          <w:lang w:eastAsia="en-US"/>
+        </w:rPr>
+      </w:pPr>
+    </w:p>
+    <w:p>
+      <w:pPr>
+        <w:ind w:firstLine="720"/>
+        <w:rPr>
+          <w:rFonts w:asciiTheme="minorHAnsi" w:hAnsiTheme="minorHAnsi" w:cstheme="minorHAnsi"/>
+          <w:i/>
+          <w:u w:val="single"/>
+        </w:rPr>
+      </w:pPr>
+    </w:p>
+    <w:p>
+      <w:pPr>
+        <w:ind w:firstLine="720"/>
+        <w:rPr>
+          <w:rFonts w:asciiTheme="minorHAnsi" w:hAnsiTheme="minorHAnsi" w:cstheme="minorHAnsi"/>
+          <w:i/>
+          <w:u w:val="single"/>
+        </w:rPr>
+      </w:pPr>
+    </w:p>
+    <w:p>
+      <w:pPr>
+        <w:ind w:firstLine="720"/>
+        <w:rPr>
+          <w:rFonts w:asciiTheme="minorHAnsi" w:hAnsiTheme="minorHAnsi" w:cstheme="minorHAnsi"/>
+          <w:i/>
+          <w:u w:val="single"/>
+        </w:rPr>
+      </w:pPr>
+    </w:p>
+    <w:p>
+      <w:pPr>
+        <w:ind w:firstLine="720"/>
+        <w:rPr>
+          <w:rFonts w:asciiTheme="minorHAnsi" w:hAnsiTheme="minorHAnsi" w:cstheme="minorHAnsi"/>
+          <w:i/>
+          <w:u w:val="single"/>
+        </w:rPr>
+      </w:pPr>
+    </w:p>
+    <w:p>
+      <w:pPr>
+        <w:ind w:firstLine="720"/>
+        <w:rPr>
+          <w:rFonts w:asciiTheme="minorHAnsi" w:hAnsiTheme="minorHAnsi" w:cstheme="minorHAnsi"/>
+          <w:i/>
+          <w:u w:val="single"/>
+        </w:rPr>
+      </w:pPr>
+    </w:p>
+    <w:p>
+      <w:pPr>
+        <w:ind w:firstLine="720"/>
+        <w:rPr>
+          <w:rFonts w:asciiTheme="minorHAnsi" w:hAnsiTheme="minorHAnsi" w:cstheme="minorHAnsi"/>
+          <w:i/>
+          <w:u w:val="single"/>
+        </w:rPr>
+      </w:pPr>
+    </w:p>
+    <w:p>
+      <w:pPr>
+        <w:ind w:firstLine="720"/>
+        <w:rPr>
+          <w:rFonts w:asciiTheme="minorHAnsi" w:hAnsiTheme="minorHAnsi" w:cstheme="minorHAnsi"/>
+          <w:i/>
+          <w:u w:val="single"/>
+        </w:rPr>
+      </w:pPr>
+    </w:p>
+    <w:p>
+      <w:pPr>
+        <w:ind w:firstLine="720"/>
+        <w:rPr>
+          <w:rFonts w:asciiTheme="minorHAnsi" w:hAnsiTheme="minorHAnsi" w:cstheme="minorHAnsi"/>
+          <w:i/>
+          <w:u w:val="single"/>
+        </w:rPr>
+      </w:pPr>
+    </w:p>
+    <w:p>
+      <w:pPr>
+        <w:spacing w:after="120"/>
+        <w:jc w:val="right"/>
+        <w:rPr>
+          <w:rFonts w:asciiTheme="minorHAnsi" w:hAnsiTheme="minorHAnsi" w:cstheme="minorHAnsi"/>
+          <w:i/>
+          <w:sz w:val="40"/>
+          <w:u w:val="single"/>
+          <w:lang w:val="en-US"/>
+        </w:rPr>
+      </w:pPr>
+      <w:r>
+        <w:rPr>
+          <w:rFonts w:asciiTheme="minorHAnsi" w:hAnsiTheme="minorHAnsi" w:cstheme="minorHAnsi"/>
+          <w:i/>
+          <w:sz w:val="32"/>
+          <w:u w:val="single"/>
+        </w:rPr>
+        <w:lastRenderedPageBreak/>
+        <w:t xml:space="preserve">                    </w:t>
+      </w:r>
+      <w:r>
+        <w:rPr>
+          <w:rFonts w:asciiTheme="minorHAnsi" w:hAnsiTheme="minorHAnsi" w:cstheme="minorHAnsi"/>
+          <w:i/>
+          <w:sz w:val="32"/>
+          <w:u w:val="single"/>
+        </w:rPr>
+        <w:t xml:space="preserve">                    </w:t>
+      </w:r>
+      <w:r>
+        <w:rPr>
+          <w:rFonts w:asciiTheme="minorHAnsi" w:hAnsiTheme="minorHAnsi" w:cstheme="minorHAnsi"/>
+          <w:i/>
+          <w:sz w:val="40"/>
+          <w:u w:val="single"/>
+          <w:lang w:val="en-US"/>
+        </w:rPr>
+        <w:t>3 SAM4SD32C</w:t>
+      </w:r>
+    </w:p>
+    <w:p>
+      <w:pPr>
+        <w:spacing w:after="120"/>
+        <w:jc w:val="right"/>
+        <w:rPr>
+          <w:rFonts w:asciiTheme="minorHAnsi" w:hAnsiTheme="minorHAnsi" w:cstheme="minorHAnsi"/>
+          <w:i/>
+          <w:u w:val="single"/>
+          <w:lang w:val="en-US"/>
+        </w:rPr>
+      </w:pPr>
+    </w:p>
+    <w:p>
+      <w:pPr>
+        <w:ind w:firstLine="720"/>
+        <w:jc w:val="center"/>
+        <w:rPr>
+          <w:rFonts w:asciiTheme="minorHAnsi" w:hAnsiTheme="minorHAnsi" w:cstheme="minorHAnsi"/>
+          <w:i/>
+          <w:sz w:val="28"/>
+          <w:u w:val="single"/>
+          <w:lang w:val="en-US"/>
+        </w:rPr>
+      </w:pPr>
+      <w:r>
+        <w:rPr>
+          <w:rFonts w:asciiTheme="minorHAnsi" w:hAnsiTheme="minorHAnsi" w:cstheme="minorHAnsi"/>
+          <w:i/>
+          <w:sz w:val="28"/>
+          <w:u w:val="single"/>
+          <w:lang w:val="en-US"/>
+        </w:rPr>
+        <w:t xml:space="preserve">3.1 </w:t>
+      </w:r>
+      <w:proofErr w:type="spellStart"/>
+      <w:r>
+        <w:rPr>
+          <w:rFonts w:asciiTheme="minorHAnsi" w:hAnsiTheme="minorHAnsi" w:cstheme="minorHAnsi"/>
+          <w:i/>
+          <w:sz w:val="28"/>
+          <w:u w:val="single"/>
+          <w:lang w:val="en-US"/>
+        </w:rPr>
+        <w:t>Memória</w:t>
+      </w:r>
+      <w:proofErr w:type="spellEnd"/>
     </w:p>
     <w:p>
       <w:pPr>
@@ -2244,22 +4154,27 @@
         <w:autoSpaceDN w:val="0"/>
         <w:adjustRightInd w:val="0"/>
         <w:jc w:val="both"/>
-      </w:pPr>
-    </w:p>
-    <w:p>
-      <w:pPr>
-        <w:ind w:firstLine="720"/>
-        <w:rPr>
-          <w:rFonts w:asciiTheme="minorHAnsi" w:hAnsiTheme="minorHAnsi" w:cstheme="minorHAnsi"/>
-          <w:i/>
-          <w:u w:val="single"/>
-        </w:rPr>
-      </w:pPr>
-      <w:r>
-        <w:rPr>
-          <w:rFonts w:asciiTheme="minorHAnsi" w:hAnsiTheme="minorHAnsi"/>
-          <w:b/>
-          <w:lang w:eastAsia="en-US"/>
+        <w:rPr>
+          <w:sz w:val="22"/>
+          <w:lang w:val="en-US"/>
+        </w:rPr>
+      </w:pPr>
+    </w:p>
+    <w:p>
+      <w:pPr>
+        <w:ind w:firstLine="720"/>
+        <w:rPr>
+          <w:rFonts w:asciiTheme="minorHAnsi" w:hAnsiTheme="minorHAnsi" w:cstheme="minorHAnsi"/>
+          <w:i/>
+          <w:u w:val="single"/>
+          <w:lang w:val="en-US"/>
+        </w:rPr>
+      </w:pPr>
+      <w:r>
+        <w:rPr>
+          <w:rFonts w:asciiTheme="minorHAnsi" w:hAnsiTheme="minorHAnsi"/>
+          <w:b/>
+          <w:lang w:val="en-US" w:eastAsia="en-US"/>
         </w:rPr>
         <w:t>FLASH</w:t>
       </w:r>
@@ -2267,19 +4182,828 @@
         <w:rPr>
           <w:rFonts w:asciiTheme="minorHAnsi" w:hAnsiTheme="minorHAnsi"/>
           <w:b/>
-          <w:lang w:eastAsia="en-US"/>
+          <w:lang w:val="en-US" w:eastAsia="en-US"/>
         </w:rPr>
         <w:t xml:space="preserve">: </w:t>
       </w:r>
       <w:r>
         <w:rPr>
           <w:rFonts w:asciiTheme="minorHAnsi" w:hAnsiTheme="minorHAnsi"/>
-          <w:lang w:eastAsia="en-US"/>
+          <w:lang w:val="en-US" w:eastAsia="en-US"/>
         </w:rPr>
         <w:t>2 x 1024Kbytes.</w:t>
+      </w:r>
+    </w:p>
+    <w:p>
+      <w:pPr>
+        <w:ind w:firstLine="720"/>
+        <w:rPr>
+          <w:rFonts w:asciiTheme="minorHAnsi" w:hAnsiTheme="minorHAnsi"/>
+          <w:lang w:val="en-US" w:eastAsia="en-US"/>
+        </w:rPr>
+      </w:pPr>
+      <w:r>
+        <w:rPr>
+          <w:rFonts w:asciiTheme="minorHAnsi" w:hAnsiTheme="minorHAnsi"/>
+          <w:b/>
+          <w:lang w:val="en-US" w:eastAsia="en-US"/>
+        </w:rPr>
+        <w:t xml:space="preserve">SRAM: </w:t>
+      </w:r>
+      <w:r>
+        <w:rPr>
+          <w:rFonts w:asciiTheme="minorHAnsi" w:hAnsiTheme="minorHAnsi"/>
+          <w:lang w:val="en-US" w:eastAsia="en-US"/>
+        </w:rPr>
+        <w:t>160Kbytes.</w:t>
+      </w:r>
+    </w:p>
+    <w:p>
+      <w:pPr>
+        <w:ind w:firstLine="720"/>
+        <w:rPr>
+          <w:rFonts w:asciiTheme="minorHAnsi" w:hAnsiTheme="minorHAnsi"/>
+          <w:lang w:val="en-US" w:eastAsia="en-US"/>
+        </w:rPr>
+      </w:pPr>
+      <w:r>
+        <w:rPr>
+          <w:rFonts w:asciiTheme="minorHAnsi" w:hAnsiTheme="minorHAnsi"/>
+          <w:b/>
+          <w:lang w:val="en-US" w:eastAsia="en-US"/>
+        </w:rPr>
+        <w:t xml:space="preserve">ROM: </w:t>
+      </w:r>
+      <w:r>
+        <w:rPr>
+          <w:rFonts w:asciiTheme="minorHAnsi" w:hAnsiTheme="minorHAnsi"/>
+          <w:lang w:val="en-US" w:eastAsia="en-US"/>
+        </w:rPr>
+        <w:t>16Kbytes</w:t>
+      </w:r>
+    </w:p>
+    <w:p>
+      <w:pPr>
+        <w:ind w:firstLine="720"/>
+        <w:rPr>
+          <w:rFonts w:asciiTheme="minorHAnsi" w:hAnsiTheme="minorHAnsi"/>
+          <w:lang w:val="en-US" w:eastAsia="en-US"/>
+        </w:rPr>
+      </w:pPr>
+    </w:p>
+    <w:p>
+      <w:pPr>
+        <w:ind w:firstLine="720"/>
+        <w:jc w:val="center"/>
+        <w:rPr>
+          <w:rFonts w:asciiTheme="minorHAnsi" w:hAnsiTheme="minorHAnsi" w:cstheme="minorHAnsi"/>
+          <w:i/>
+          <w:sz w:val="28"/>
+          <w:u w:val="single"/>
+          <w:lang w:val="en-US"/>
+        </w:rPr>
+      </w:pPr>
+      <w:r>
+        <w:rPr>
+          <w:rFonts w:asciiTheme="minorHAnsi" w:hAnsiTheme="minorHAnsi" w:cstheme="minorHAnsi"/>
+          <w:i/>
+          <w:sz w:val="28"/>
+          <w:u w:val="single"/>
+          <w:lang w:val="en-US"/>
+        </w:rPr>
+        <w:t>3</w:t>
+      </w:r>
+      <w:r>
+        <w:rPr>
+          <w:rFonts w:asciiTheme="minorHAnsi" w:hAnsiTheme="minorHAnsi" w:cstheme="minorHAnsi"/>
+          <w:i/>
+          <w:sz w:val="28"/>
+          <w:u w:val="single"/>
+          <w:lang w:val="en-US"/>
+        </w:rPr>
+        <w:t>.2</w:t>
+      </w:r>
+      <w:r>
+        <w:rPr>
+          <w:rFonts w:asciiTheme="minorHAnsi" w:hAnsiTheme="minorHAnsi" w:cstheme="minorHAnsi"/>
+          <w:i/>
+          <w:sz w:val="28"/>
+          <w:u w:val="single"/>
+          <w:lang w:val="en-US"/>
+        </w:rPr>
+        <w:t xml:space="preserve"> IOH, IOL</w:t>
+      </w:r>
+    </w:p>
+    <w:p>
+      <w:pPr>
+        <w:ind w:firstLine="720"/>
+        <w:jc w:val="center"/>
+        <w:rPr>
+          <w:rFonts w:asciiTheme="minorHAnsi" w:hAnsiTheme="minorHAnsi"/>
+          <w:sz w:val="22"/>
+          <w:lang w:val="en-US" w:eastAsia="en-US"/>
+        </w:rPr>
+      </w:pPr>
+    </w:p>
+    <w:p>
+      <w:pPr>
+        <w:pStyle w:val="PargrafodaLista"/>
+        <w:tabs>
+          <w:tab w:val="left" w:pos="0"/>
+        </w:tabs>
+        <w:ind w:left="0" w:firstLine="709"/>
+        <w:jc w:val="both"/>
+        <w:rPr>
+          <w:rFonts w:asciiTheme="minorHAnsi" w:hAnsiTheme="minorHAnsi"/>
+          <w:lang w:eastAsia="en-US"/>
+        </w:rPr>
+      </w:pPr>
+      <w:r>
+        <w:rPr>
+          <w:rFonts w:asciiTheme="minorHAnsi" w:hAnsiTheme="minorHAnsi"/>
+          <w:lang w:eastAsia="en-US"/>
+        </w:rPr>
+        <w:t xml:space="preserve">A corrente máxima suportada em ambos é de 30 </w:t>
+      </w:r>
+      <w:proofErr w:type="spellStart"/>
+      <w:r>
+        <w:rPr>
+          <w:rFonts w:asciiTheme="minorHAnsi" w:hAnsiTheme="minorHAnsi"/>
+          <w:lang w:eastAsia="en-US"/>
+        </w:rPr>
+        <w:t>mA</w:t>
+      </w:r>
+      <w:proofErr w:type="spellEnd"/>
+      <w:r>
+        <w:rPr>
+          <w:rFonts w:asciiTheme="minorHAnsi" w:hAnsiTheme="minorHAnsi"/>
+          <w:lang w:eastAsia="en-US"/>
+        </w:rPr>
+        <w:t>.</w:t>
+      </w:r>
+    </w:p>
+    <w:p>
+      <w:pPr>
+        <w:ind w:firstLine="720"/>
+        <w:rPr>
+          <w:rFonts w:asciiTheme="minorHAnsi" w:hAnsiTheme="minorHAnsi" w:cstheme="minorHAnsi"/>
+          <w:i/>
+          <w:u w:val="single"/>
+        </w:rPr>
+      </w:pPr>
+    </w:p>
+    <w:p>
+      <w:pPr>
+        <w:ind w:firstLine="720"/>
+        <w:jc w:val="center"/>
+        <w:rPr>
+          <w:b/>
+          <w:sz w:val="28"/>
+          <w:szCs w:val="28"/>
+        </w:rPr>
+      </w:pPr>
+      <w:r>
+        <w:rPr>
+          <w:rFonts w:asciiTheme="minorHAnsi" w:hAnsiTheme="minorHAnsi" w:cstheme="minorHAnsi"/>
+          <w:i/>
+          <w:sz w:val="28"/>
+          <w:u w:val="single"/>
+        </w:rPr>
+        <w:t>3.</w:t>
+      </w:r>
+      <w:r>
+        <w:rPr>
+          <w:rFonts w:asciiTheme="minorHAnsi" w:hAnsiTheme="minorHAnsi" w:cstheme="minorHAnsi"/>
+          <w:i/>
+          <w:sz w:val="28"/>
+          <w:u w:val="single"/>
+        </w:rPr>
+        <w:t>3</w:t>
+      </w:r>
+      <w:r>
+        <w:rPr>
+          <w:rFonts w:asciiTheme="minorHAnsi" w:hAnsiTheme="minorHAnsi" w:cstheme="minorHAnsi"/>
+          <w:i/>
+          <w:sz w:val="28"/>
+          <w:u w:val="single"/>
+        </w:rPr>
+        <w:t xml:space="preserve"> </w:t>
+      </w:r>
+      <w:proofErr w:type="spellStart"/>
+      <w:r>
+        <w:rPr>
+          <w:rFonts w:asciiTheme="minorHAnsi" w:hAnsiTheme="minorHAnsi" w:cstheme="minorHAnsi"/>
+          <w:i/>
+          <w:sz w:val="28"/>
+          <w:u w:val="single"/>
+        </w:rPr>
+        <w:t>BrounOut</w:t>
+      </w:r>
+      <w:proofErr w:type="spellEnd"/>
+    </w:p>
+    <w:p>
+      <w:pPr>
+        <w:pStyle w:val="PargrafodaLista"/>
+        <w:tabs>
+          <w:tab w:val="left" w:pos="0"/>
+        </w:tabs>
+        <w:ind w:left="0"/>
+        <w:jc w:val="both"/>
+        <w:rPr>
+          <w:b/>
+          <w:szCs w:val="28"/>
+        </w:rPr>
+      </w:pPr>
+      <w:r>
+        <w:rPr>
+          <w:b/>
+          <w:sz w:val="28"/>
+          <w:szCs w:val="28"/>
+        </w:rPr>
+        <w:tab/>
+      </w:r>
+    </w:p>
+    <w:p>
+      <w:pPr>
+        <w:pStyle w:val="PargrafodaLista"/>
+        <w:tabs>
+          <w:tab w:val="left" w:pos="0"/>
+        </w:tabs>
+        <w:ind w:left="0"/>
+        <w:jc w:val="both"/>
+        <w:rPr>
+          <w:sz w:val="28"/>
+          <w:szCs w:val="28"/>
+        </w:rPr>
+      </w:pPr>
+      <w:r>
+        <w:rPr>
+          <w:sz w:val="28"/>
+          <w:szCs w:val="28"/>
+        </w:rPr>
+        <w:tab/>
+      </w:r>
+      <w:r>
+        <w:rPr>
+          <w:rFonts w:asciiTheme="minorHAnsi" w:hAnsiTheme="minorHAnsi"/>
+          <w:lang w:eastAsia="en-US"/>
+        </w:rPr>
+        <w:t xml:space="preserve">Uma condição na qual o nível de eletricidade fica muito reduzido por um tempo considerável. Ao contrário de um blackout, ou perda total de energia, em um </w:t>
+      </w:r>
+      <w:proofErr w:type="spellStart"/>
+      <w:r>
+        <w:rPr>
+          <w:rFonts w:asciiTheme="minorHAnsi" w:hAnsiTheme="minorHAnsi"/>
+          <w:lang w:eastAsia="en-US"/>
+        </w:rPr>
+        <w:t>brownout</w:t>
+      </w:r>
+      <w:proofErr w:type="spellEnd"/>
+      <w:r>
+        <w:rPr>
+          <w:rFonts w:asciiTheme="minorHAnsi" w:hAnsiTheme="minorHAnsi"/>
+          <w:lang w:eastAsia="en-US"/>
+        </w:rPr>
+        <w:t xml:space="preserve"> o fluxo de eletricidade de todos os dispositivos conectados à rede elétrica é mantido, porém, em níveis mais baixos que os normais.</w:t>
+      </w:r>
+      <w:r>
+        <w:rPr>
+          <w:rFonts w:asciiTheme="minorHAnsi" w:hAnsiTheme="minorHAnsi"/>
+          <w:lang w:eastAsia="en-US"/>
+        </w:rPr>
+        <w:t xml:space="preserve"> Por esse motivo existe uma opção de reinicialização do </w:t>
+      </w:r>
+      <w:proofErr w:type="spellStart"/>
+      <w:r>
+        <w:rPr>
+          <w:rFonts w:asciiTheme="minorHAnsi" w:hAnsiTheme="minorHAnsi"/>
+          <w:lang w:eastAsia="en-US"/>
+        </w:rPr>
+        <w:t>microcontrolador</w:t>
+      </w:r>
+      <w:proofErr w:type="spellEnd"/>
+      <w:r>
+        <w:rPr>
+          <w:rFonts w:asciiTheme="minorHAnsi" w:hAnsiTheme="minorHAnsi"/>
+          <w:lang w:eastAsia="en-US"/>
+        </w:rPr>
+        <w:t xml:space="preserve"> caso haja detecção desse nível </w:t>
+      </w:r>
+    </w:p>
+    <w:p>
+      <w:pPr>
+        <w:pStyle w:val="PargrafodaLista"/>
+        <w:tabs>
+          <w:tab w:val="left" w:pos="0"/>
+        </w:tabs>
+        <w:ind w:left="0"/>
+        <w:jc w:val="both"/>
+        <w:rPr>
+          <w:b/>
+          <w:sz w:val="28"/>
+          <w:szCs w:val="28"/>
+        </w:rPr>
+      </w:pPr>
+    </w:p>
+    <w:p>
+      <w:pPr>
+        <w:ind w:firstLine="720"/>
+        <w:jc w:val="center"/>
+        <w:rPr>
+          <w:b/>
+          <w:sz w:val="28"/>
+          <w:szCs w:val="28"/>
+        </w:rPr>
+      </w:pPr>
+      <w:r>
+        <w:rPr>
+          <w:rFonts w:asciiTheme="minorHAnsi" w:hAnsiTheme="minorHAnsi" w:cstheme="minorHAnsi"/>
+          <w:i/>
+          <w:sz w:val="28"/>
+          <w:u w:val="single"/>
+        </w:rPr>
+        <w:t>3.</w:t>
+      </w:r>
+      <w:r>
+        <w:rPr>
+          <w:rFonts w:asciiTheme="minorHAnsi" w:hAnsiTheme="minorHAnsi" w:cstheme="minorHAnsi"/>
+          <w:i/>
+          <w:sz w:val="28"/>
+          <w:u w:val="single"/>
+        </w:rPr>
+        <w:t>4</w:t>
+      </w:r>
+      <w:r>
+        <w:rPr>
+          <w:rFonts w:asciiTheme="minorHAnsi" w:hAnsiTheme="minorHAnsi" w:cstheme="minorHAnsi"/>
+          <w:i/>
+          <w:sz w:val="28"/>
+          <w:u w:val="single"/>
+        </w:rPr>
+        <w:t xml:space="preserve"> </w:t>
+      </w:r>
+      <w:proofErr w:type="spellStart"/>
+      <w:r>
+        <w:rPr>
+          <w:rFonts w:asciiTheme="minorHAnsi" w:hAnsiTheme="minorHAnsi" w:cstheme="minorHAnsi"/>
+          <w:i/>
+          <w:sz w:val="28"/>
+          <w:u w:val="single"/>
+        </w:rPr>
+        <w:t>WatchDogTimer</w:t>
+      </w:r>
+      <w:proofErr w:type="spellEnd"/>
+    </w:p>
+    <w:p>
+      <w:pPr>
+        <w:pStyle w:val="PargrafodaLista"/>
+        <w:tabs>
+          <w:tab w:val="left" w:pos="0"/>
+        </w:tabs>
+        <w:ind w:left="0"/>
+        <w:jc w:val="both"/>
+        <w:rPr>
+          <w:b/>
+          <w:szCs w:val="28"/>
+        </w:rPr>
+      </w:pPr>
+    </w:p>
+    <w:p>
+      <w:pPr>
+        <w:pStyle w:val="PargrafodaLista"/>
+        <w:tabs>
+          <w:tab w:val="left" w:pos="0"/>
+        </w:tabs>
+        <w:ind w:left="0"/>
+        <w:jc w:val="both"/>
+        <w:rPr>
+          <w:sz w:val="28"/>
+          <w:szCs w:val="28"/>
+        </w:rPr>
+      </w:pPr>
+      <w:r>
+        <w:rPr>
+          <w:sz w:val="28"/>
+          <w:szCs w:val="28"/>
+        </w:rPr>
+        <w:tab/>
+      </w:r>
+      <w:r>
+        <w:rPr>
+          <w:rFonts w:asciiTheme="minorHAnsi" w:hAnsiTheme="minorHAnsi"/>
+          <w:lang w:eastAsia="en-US"/>
+        </w:rPr>
+        <w:t xml:space="preserve">O </w:t>
+      </w:r>
+      <w:proofErr w:type="spellStart"/>
+      <w:r>
+        <w:rPr>
+          <w:rFonts w:asciiTheme="minorHAnsi" w:hAnsiTheme="minorHAnsi"/>
+          <w:lang w:eastAsia="en-US"/>
+        </w:rPr>
+        <w:t>Watchdog</w:t>
+      </w:r>
+      <w:proofErr w:type="spellEnd"/>
+      <w:r>
+        <w:rPr>
+          <w:rFonts w:asciiTheme="minorHAnsi" w:hAnsiTheme="minorHAnsi"/>
+          <w:lang w:eastAsia="en-US"/>
+        </w:rPr>
+        <w:t xml:space="preserve"> em um sistema embarcado tem por função proteger o sistema com respeito a qualquer travamento ocasional que venha a ocorrer. Esse travamento pode ser causado pela ocorrência de uma condição inesperada no programa, por um bug ainda não encontrado no sistema ou até mesmo por falhas de hardware. Quando ocorre um travamento, o </w:t>
+      </w:r>
+      <w:proofErr w:type="spellStart"/>
+      <w:r>
+        <w:rPr>
+          <w:rFonts w:asciiTheme="minorHAnsi" w:hAnsiTheme="minorHAnsi"/>
+          <w:lang w:eastAsia="en-US"/>
+        </w:rPr>
+        <w:t>Watchdog</w:t>
+      </w:r>
+      <w:proofErr w:type="spellEnd"/>
+      <w:r>
+        <w:rPr>
+          <w:rFonts w:asciiTheme="minorHAnsi" w:hAnsiTheme="minorHAnsi"/>
+          <w:lang w:eastAsia="en-US"/>
+        </w:rPr>
+        <w:t xml:space="preserve"> provoca uma reinicialização no sistema, ajudando o mesmo a voltar a funcionar.</w:t>
+      </w:r>
+    </w:p>
+    <w:p>
+      <w:pPr>
+        <w:pStyle w:val="PargrafodaLista"/>
+        <w:tabs>
+          <w:tab w:val="left" w:pos="0"/>
+        </w:tabs>
+        <w:ind w:left="0"/>
+        <w:jc w:val="both"/>
+        <w:rPr>
+          <w:b/>
+          <w:sz w:val="28"/>
+          <w:szCs w:val="28"/>
+        </w:rPr>
+      </w:pPr>
+    </w:p>
+    <w:p>
+      <w:pPr>
+        <w:ind w:firstLine="720"/>
+        <w:jc w:val="center"/>
+        <w:rPr>
+          <w:b/>
+          <w:sz w:val="28"/>
+          <w:szCs w:val="28"/>
+        </w:rPr>
+      </w:pPr>
+      <w:r>
+        <w:rPr>
+          <w:rFonts w:asciiTheme="minorHAnsi" w:hAnsiTheme="minorHAnsi" w:cstheme="minorHAnsi"/>
+          <w:i/>
+          <w:sz w:val="28"/>
+          <w:u w:val="single"/>
+        </w:rPr>
+        <w:t>3.</w:t>
+      </w:r>
+      <w:r>
+        <w:rPr>
+          <w:rFonts w:asciiTheme="minorHAnsi" w:hAnsiTheme="minorHAnsi" w:cstheme="minorHAnsi"/>
+          <w:i/>
+          <w:sz w:val="28"/>
+          <w:u w:val="single"/>
+        </w:rPr>
+        <w:t>5 PIO</w:t>
+      </w:r>
+    </w:p>
+    <w:p>
+      <w:pPr>
+        <w:pStyle w:val="PargrafodaLista"/>
+        <w:tabs>
+          <w:tab w:val="left" w:pos="0"/>
+        </w:tabs>
+        <w:ind w:left="0"/>
+        <w:jc w:val="both"/>
+        <w:rPr>
+          <w:b/>
+          <w:sz w:val="22"/>
+          <w:szCs w:val="28"/>
+        </w:rPr>
+      </w:pPr>
+    </w:p>
+    <w:p>
+      <w:pPr>
+        <w:pStyle w:val="PargrafodaLista"/>
+        <w:tabs>
+          <w:tab w:val="left" w:pos="0"/>
+        </w:tabs>
+        <w:ind w:left="0"/>
+        <w:jc w:val="both"/>
+        <w:rPr>
+          <w:sz w:val="28"/>
+          <w:szCs w:val="28"/>
+        </w:rPr>
+      </w:pPr>
+      <w:r>
+        <w:rPr>
+          <w:sz w:val="28"/>
+          <w:szCs w:val="28"/>
+        </w:rPr>
+        <w:tab/>
+      </w:r>
+      <w:r>
+        <w:rPr>
+          <w:rFonts w:asciiTheme="minorHAnsi" w:hAnsiTheme="minorHAnsi"/>
+          <w:lang w:eastAsia="en-US"/>
+        </w:rPr>
+        <w:t>PIO (</w:t>
+      </w:r>
+      <w:proofErr w:type="spellStart"/>
+      <w:r>
+        <w:rPr>
+          <w:rFonts w:asciiTheme="minorHAnsi" w:hAnsiTheme="minorHAnsi"/>
+          <w:lang w:eastAsia="en-US"/>
+        </w:rPr>
+        <w:t>Parallel</w:t>
+      </w:r>
+      <w:proofErr w:type="spellEnd"/>
+      <w:r>
+        <w:rPr>
+          <w:rFonts w:asciiTheme="minorHAnsi" w:hAnsiTheme="minorHAnsi"/>
+          <w:lang w:eastAsia="en-US"/>
+        </w:rPr>
+        <w:t xml:space="preserve"> input Output) é um </w:t>
+      </w:r>
+      <w:r>
+        <w:rPr>
+          <w:rFonts w:asciiTheme="minorHAnsi" w:hAnsiTheme="minorHAnsi"/>
+          <w:lang w:eastAsia="en-US"/>
+        </w:rPr>
+        <w:t>registrador responsável pelo ger</w:t>
+      </w:r>
+      <w:r>
+        <w:rPr>
+          <w:rFonts w:asciiTheme="minorHAnsi" w:hAnsiTheme="minorHAnsi"/>
+          <w:lang w:eastAsia="en-US"/>
+        </w:rPr>
+        <w:t xml:space="preserve">enciamento dos pinos de interface do </w:t>
+      </w:r>
+      <w:proofErr w:type="spellStart"/>
+      <w:r>
+        <w:rPr>
+          <w:rFonts w:asciiTheme="minorHAnsi" w:hAnsiTheme="minorHAnsi"/>
+          <w:lang w:eastAsia="en-US"/>
+        </w:rPr>
+        <w:t>microcontrolador</w:t>
+      </w:r>
+      <w:proofErr w:type="spellEnd"/>
+      <w:r>
+        <w:rPr>
+          <w:rFonts w:asciiTheme="minorHAnsi" w:hAnsiTheme="minorHAnsi"/>
+          <w:lang w:eastAsia="en-US"/>
+        </w:rPr>
+        <w:t>.</w:t>
+      </w:r>
+      <w:r>
+        <w:rPr>
+          <w:rFonts w:asciiTheme="minorHAnsi" w:hAnsiTheme="minorHAnsi"/>
+          <w:lang w:eastAsia="en-US"/>
+        </w:rPr>
+        <w:t xml:space="preserve"> </w:t>
+      </w:r>
+      <w:r>
+        <w:rPr>
+          <w:rFonts w:asciiTheme="minorHAnsi" w:hAnsiTheme="minorHAnsi"/>
+          <w:lang w:eastAsia="en-US"/>
+        </w:rPr>
+        <w:t xml:space="preserve">Portanto é </w:t>
+      </w:r>
+      <w:r>
+        <w:rPr>
+          <w:rFonts w:asciiTheme="minorHAnsi" w:hAnsiTheme="minorHAnsi"/>
+          <w:lang w:eastAsia="en-US"/>
+        </w:rPr>
+        <w:t>possível configurar os I/</w:t>
+      </w:r>
+      <w:r>
+        <w:rPr>
+          <w:rFonts w:asciiTheme="minorHAnsi" w:hAnsiTheme="minorHAnsi"/>
+          <w:lang w:eastAsia="en-US"/>
+        </w:rPr>
+        <w:t>O</w:t>
+      </w:r>
+      <w:r>
+        <w:rPr>
+          <w:rFonts w:asciiTheme="minorHAnsi" w:hAnsiTheme="minorHAnsi"/>
+          <w:lang w:eastAsia="en-US"/>
+        </w:rPr>
+        <w:t>s</w:t>
+      </w:r>
+      <w:r>
+        <w:rPr>
+          <w:rFonts w:asciiTheme="minorHAnsi" w:hAnsiTheme="minorHAnsi"/>
+          <w:lang w:eastAsia="en-US"/>
+        </w:rPr>
+        <w:t xml:space="preserve"> para </w:t>
+      </w:r>
+      <w:proofErr w:type="spellStart"/>
+      <w:r>
+        <w:rPr>
+          <w:rFonts w:asciiTheme="minorHAnsi" w:hAnsiTheme="minorHAnsi"/>
+          <w:lang w:eastAsia="en-US"/>
+        </w:rPr>
+        <w:t>interface</w:t>
+      </w:r>
+      <w:r>
+        <w:rPr>
+          <w:rFonts w:asciiTheme="minorHAnsi" w:hAnsiTheme="minorHAnsi"/>
+          <w:lang w:eastAsia="en-US"/>
+        </w:rPr>
+        <w:t>a</w:t>
+      </w:r>
+      <w:r>
+        <w:rPr>
+          <w:rFonts w:asciiTheme="minorHAnsi" w:hAnsiTheme="minorHAnsi"/>
+          <w:lang w:eastAsia="en-US"/>
+        </w:rPr>
+        <w:t>r</w:t>
+      </w:r>
+      <w:proofErr w:type="spellEnd"/>
+      <w:r>
+        <w:rPr>
+          <w:rFonts w:asciiTheme="minorHAnsi" w:hAnsiTheme="minorHAnsi"/>
+          <w:lang w:eastAsia="en-US"/>
+        </w:rPr>
+        <w:t xml:space="preserve"> com</w:t>
+      </w:r>
+      <w:r>
+        <w:rPr>
+          <w:rFonts w:asciiTheme="minorHAnsi" w:hAnsiTheme="minorHAnsi"/>
+          <w:lang w:eastAsia="en-US"/>
+        </w:rPr>
+        <w:t xml:space="preserve"> </w:t>
+      </w:r>
+      <w:r>
+        <w:rPr>
+          <w:rFonts w:asciiTheme="minorHAnsi" w:hAnsiTheme="minorHAnsi"/>
+          <w:lang w:eastAsia="en-US"/>
+        </w:rPr>
+        <w:t>o mundo externo tendo ac</w:t>
       </w:r>
       <w:bookmarkStart w:id="0" w:name="_GoBack"/>
       <w:bookmarkEnd w:id="0"/>
+      <w:r>
+        <w:rPr>
+          <w:rFonts w:asciiTheme="minorHAnsi" w:hAnsiTheme="minorHAnsi"/>
+          <w:lang w:eastAsia="en-US"/>
+        </w:rPr>
+        <w:t xml:space="preserve">esso a sensores, botões, </w:t>
+      </w:r>
+      <w:proofErr w:type="spellStart"/>
+      <w:r>
+        <w:rPr>
+          <w:rFonts w:asciiTheme="minorHAnsi" w:hAnsiTheme="minorHAnsi"/>
+          <w:lang w:eastAsia="en-US"/>
+        </w:rPr>
+        <w:t>LEDs</w:t>
+      </w:r>
+      <w:proofErr w:type="spellEnd"/>
+      <w:r>
+        <w:rPr>
+          <w:rFonts w:asciiTheme="minorHAnsi" w:hAnsiTheme="minorHAnsi"/>
+          <w:lang w:eastAsia="en-US"/>
+        </w:rPr>
+        <w:t>, entre outros</w:t>
+      </w:r>
+      <w:r>
+        <w:rPr>
+          <w:rFonts w:asciiTheme="minorHAnsi" w:hAnsiTheme="minorHAnsi"/>
+          <w:lang w:eastAsia="en-US"/>
+        </w:rPr>
+        <w:t xml:space="preserve">. </w:t>
+      </w:r>
+    </w:p>
+    <w:p>
+      <w:pPr>
+        <w:pStyle w:val="PargrafodaLista"/>
+        <w:tabs>
+          <w:tab w:val="left" w:pos="0"/>
+        </w:tabs>
+        <w:ind w:left="0"/>
+        <w:jc w:val="both"/>
+        <w:rPr>
+          <w:sz w:val="28"/>
+          <w:szCs w:val="28"/>
+        </w:rPr>
+      </w:pPr>
+    </w:p>
+    <w:p>
+      <w:pPr>
+        <w:ind w:firstLine="720"/>
+        <w:jc w:val="center"/>
+        <w:rPr>
+          <w:rFonts w:asciiTheme="minorHAnsi" w:hAnsiTheme="minorHAnsi" w:cstheme="minorHAnsi"/>
+          <w:i/>
+          <w:sz w:val="28"/>
+          <w:u w:val="single"/>
+        </w:rPr>
+      </w:pPr>
+      <w:r>
+        <w:rPr>
+          <w:rFonts w:asciiTheme="minorHAnsi" w:hAnsiTheme="minorHAnsi" w:cstheme="minorHAnsi"/>
+          <w:i/>
+          <w:sz w:val="28"/>
+          <w:u w:val="single"/>
+        </w:rPr>
+        <w:t>3.</w:t>
+      </w:r>
+      <w:r>
+        <w:rPr>
+          <w:rFonts w:asciiTheme="minorHAnsi" w:hAnsiTheme="minorHAnsi" w:cstheme="minorHAnsi"/>
+          <w:i/>
+          <w:sz w:val="28"/>
+          <w:u w:val="single"/>
+        </w:rPr>
+        <w:t>5 CUSTO</w:t>
+      </w:r>
+    </w:p>
+    <w:p>
+      <w:pPr>
+        <w:ind w:firstLine="720"/>
+        <w:rPr>
+          <w:rFonts w:asciiTheme="minorHAnsi" w:hAnsiTheme="minorHAnsi" w:cstheme="minorHAnsi"/>
+          <w:i/>
+          <w:sz w:val="22"/>
+          <w:u w:val="single"/>
+        </w:rPr>
+      </w:pPr>
+    </w:p>
+    <w:p>
+      <w:pPr>
+        <w:ind w:firstLine="720"/>
+        <w:rPr>
+          <w:rFonts w:asciiTheme="minorHAnsi" w:hAnsiTheme="minorHAnsi"/>
+          <w:lang w:eastAsia="en-US"/>
+        </w:rPr>
+      </w:pPr>
+      <w:r>
+        <w:rPr>
+          <w:rFonts w:asciiTheme="minorHAnsi" w:hAnsiTheme="minorHAnsi"/>
+          <w:lang w:eastAsia="en-US"/>
+        </w:rPr>
+        <w:t xml:space="preserve">Um </w:t>
+      </w:r>
+      <w:proofErr w:type="spellStart"/>
+      <w:r>
+        <w:rPr>
+          <w:rFonts w:asciiTheme="minorHAnsi" w:hAnsiTheme="minorHAnsi"/>
+          <w:lang w:eastAsia="en-US"/>
+        </w:rPr>
+        <w:t>microcontrolador</w:t>
+      </w:r>
+      <w:proofErr w:type="spellEnd"/>
+      <w:r>
+        <w:rPr>
+          <w:rFonts w:asciiTheme="minorHAnsi" w:hAnsiTheme="minorHAnsi"/>
+          <w:lang w:eastAsia="en-US"/>
+        </w:rPr>
+        <w:t xml:space="preserve"> ARM </w:t>
+      </w:r>
+      <w:proofErr w:type="spellStart"/>
+      <w:r>
+        <w:rPr>
+          <w:rFonts w:asciiTheme="minorHAnsi" w:hAnsiTheme="minorHAnsi"/>
+          <w:lang w:eastAsia="en-US"/>
+        </w:rPr>
+        <w:t>cortex</w:t>
+      </w:r>
+      <w:proofErr w:type="spellEnd"/>
+      <w:r>
+        <w:rPr>
+          <w:rFonts w:asciiTheme="minorHAnsi" w:hAnsiTheme="minorHAnsi"/>
+          <w:lang w:eastAsia="en-US"/>
+        </w:rPr>
+        <w:t xml:space="preserve"> M4 custa </w:t>
+      </w:r>
+      <w:proofErr w:type="spellStart"/>
+      <w:r>
+        <w:rPr>
+          <w:rFonts w:asciiTheme="minorHAnsi" w:hAnsiTheme="minorHAnsi"/>
+          <w:lang w:eastAsia="en-US"/>
+        </w:rPr>
+        <w:t>emn</w:t>
+      </w:r>
+      <w:proofErr w:type="spellEnd"/>
+      <w:r>
+        <w:rPr>
+          <w:rFonts w:asciiTheme="minorHAnsi" w:hAnsiTheme="minorHAnsi"/>
+          <w:lang w:eastAsia="en-US"/>
+        </w:rPr>
+        <w:t xml:space="preserve"> média U$10</w:t>
+      </w:r>
+      <w:r>
+        <w:rPr>
+          <w:rFonts w:asciiTheme="minorHAnsi" w:hAnsiTheme="minorHAnsi"/>
+          <w:lang w:eastAsia="en-US"/>
+        </w:rPr>
+        <w:t>.</w:t>
+      </w:r>
     </w:p>
     <w:p>
       <w:pPr>
@@ -2292,7 +5016,7 @@
       </w:pPr>
     </w:p>
     <w:sectPr>
-      <w:footerReference w:type="default" r:id="rId10"/>
+      <w:footerReference w:type="default" r:id="rId9"/>
       <w:pgSz w:w="11906" w:h="16838"/>
       <w:pgMar w:top="1417" w:right="1701" w:bottom="1417" w:left="1701" w:header="708" w:footer="708" w:gutter="0"/>
       <w:cols w:space="708"/>
@@ -2351,7 +5075,7 @@
           <w:rPr>
             <w:noProof/>
           </w:rPr>
-          <w:t>2</w:t>
+          <w:t>3</w:t>
         </w:r>
         <w:r>
           <w:rPr>
@@ -2871,6 +5595,119 @@
     </w:lvl>
   </w:abstractNum>
   <w:abstractNum w:abstractNumId="4">
+    <w:nsid w:val="19A32899"/>
+    <w:multiLevelType w:val="hybridMultilevel"/>
+    <w:tmpl w:val="6BD68C54"/>
+    <w:lvl w:ilvl="0" w:tplc="04160001">
+      <w:start w:val="1"/>
+      <w:numFmt w:val="bullet"/>
+      <w:lvlText w:val=""/>
+      <w:lvlJc w:val="left"/>
+      <w:pPr>
+        <w:ind w:left="1170" w:hanging="360"/>
+      </w:pPr>
+      <w:rPr>
+        <w:rFonts w:ascii="Symbol" w:hAnsi="Symbol" w:hint="default"/>
+      </w:rPr>
+    </w:lvl>
+    <w:lvl w:ilvl="1" w:tplc="04160003" w:tentative="1">
+      <w:start w:val="1"/>
+      <w:numFmt w:val="bullet"/>
+      <w:lvlText w:val="o"/>
+      <w:lvlJc w:val="left"/>
+      <w:pPr>
+        <w:ind w:left="1890" w:hanging="360"/>
+      </w:pPr>
+      <w:rPr>
+        <w:rFonts w:ascii="Courier New" w:hAnsi="Courier New" w:cs="Courier New" w:hint="default"/>
+      </w:rPr>
+    </w:lvl>
+    <w:lvl w:ilvl="2" w:tplc="04160005" w:tentative="1">
+      <w:start w:val="1"/>
+      <w:numFmt w:val="bullet"/>
+      <w:lvlText w:val=""/>
+      <w:lvlJc w:val="left"/>
+      <w:pPr>
+        <w:ind w:left="2610" w:hanging="360"/>
+      </w:pPr>
+      <w:rPr>
+        <w:rFonts w:ascii="Wingdings" w:hAnsi="Wingdings" w:hint="default"/>
+      </w:rPr>
+    </w:lvl>
+    <w:lvl w:ilvl="3" w:tplc="04160001" w:tentative="1">
+      <w:start w:val="1"/>
+      <w:numFmt w:val="bullet"/>
+      <w:lvlText w:val=""/>
+      <w:lvlJc w:val="left"/>
+      <w:pPr>
+        <w:ind w:left="3330" w:hanging="360"/>
+      </w:pPr>
+      <w:rPr>
+        <w:rFonts w:ascii="Symbol" w:hAnsi="Symbol" w:hint="default"/>
+      </w:rPr>
+    </w:lvl>
+    <w:lvl w:ilvl="4" w:tplc="04160003" w:tentative="1">
+      <w:start w:val="1"/>
+      <w:numFmt w:val="bullet"/>
+      <w:lvlText w:val="o"/>
+      <w:lvlJc w:val="left"/>
+      <w:pPr>
+        <w:ind w:left="4050" w:hanging="360"/>
+      </w:pPr>
+      <w:rPr>
+        <w:rFonts w:ascii="Courier New" w:hAnsi="Courier New" w:cs="Courier New" w:hint="default"/>
+      </w:rPr>
+    </w:lvl>
+    <w:lvl w:ilvl="5" w:tplc="04160005" w:tentative="1">
+      <w:start w:val="1"/>
+      <w:numFmt w:val="bullet"/>
+      <w:lvlText w:val=""/>
+      <w:lvlJc w:val="left"/>
+      <w:pPr>
+        <w:ind w:left="4770" w:hanging="360"/>
+      </w:pPr>
+      <w:rPr>
+        <w:rFonts w:ascii="Wingdings" w:hAnsi="Wingdings" w:hint="default"/>
+      </w:rPr>
+    </w:lvl>
+    <w:lvl w:ilvl="6" w:tplc="04160001" w:tentative="1">
+      <w:start w:val="1"/>
+      <w:numFmt w:val="bullet"/>
+      <w:lvlText w:val=""/>
+      <w:lvlJc w:val="left"/>
+      <w:pPr>
+        <w:ind w:left="5490" w:hanging="360"/>
+      </w:pPr>
+      <w:rPr>
+        <w:rFonts w:ascii="Symbol" w:hAnsi="Symbol" w:hint="default"/>
+      </w:rPr>
+    </w:lvl>
+    <w:lvl w:ilvl="7" w:tplc="04160003" w:tentative="1">
+      <w:start w:val="1"/>
+      <w:numFmt w:val="bullet"/>
+      <w:lvlText w:val="o"/>
+      <w:lvlJc w:val="left"/>
+      <w:pPr>
+        <w:ind w:left="6210" w:hanging="360"/>
+      </w:pPr>
+      <w:rPr>
+        <w:rFonts w:ascii="Courier New" w:hAnsi="Courier New" w:cs="Courier New" w:hint="default"/>
+      </w:rPr>
+    </w:lvl>
+    <w:lvl w:ilvl="8" w:tplc="04160005" w:tentative="1">
+      <w:start w:val="1"/>
+      <w:numFmt w:val="bullet"/>
+      <w:lvlText w:val=""/>
+      <w:lvlJc w:val="left"/>
+      <w:pPr>
+        <w:ind w:left="6930" w:hanging="360"/>
+      </w:pPr>
+      <w:rPr>
+        <w:rFonts w:ascii="Wingdings" w:hAnsi="Wingdings" w:hint="default"/>
+      </w:rPr>
+    </w:lvl>
+  </w:abstractNum>
+  <w:abstractNum w:abstractNumId="5">
     <w:nsid w:val="1F0C3B55"/>
     <w:multiLevelType w:val="hybridMultilevel"/>
     <w:tmpl w:val="C8B6696E"/>
@@ -2983,7 +5820,7 @@
       </w:rPr>
     </w:lvl>
   </w:abstractNum>
-  <w:abstractNum w:abstractNumId="5">
+  <w:abstractNum w:abstractNumId="6">
     <w:nsid w:val="2F42243B"/>
     <w:multiLevelType w:val="hybridMultilevel"/>
     <w:tmpl w:val="338CDCEA"/>
@@ -3096,7 +5933,121 @@
       </w:rPr>
     </w:lvl>
   </w:abstractNum>
-  <w:abstractNum w:abstractNumId="6">
+  <w:abstractNum w:abstractNumId="7">
+    <w:nsid w:val="4CA34988"/>
+    <w:multiLevelType w:val="multilevel"/>
+    <w:tmpl w:val="27FEB8CE"/>
+    <w:lvl w:ilvl="0">
+      <w:start w:val="1"/>
+      <w:numFmt w:val="decimal"/>
+      <w:lvlText w:val="%1"/>
+      <w:lvlJc w:val="left"/>
+      <w:pPr>
+        <w:ind w:left="450" w:hanging="450"/>
+      </w:pPr>
+      <w:rPr>
+        <w:rFonts w:hint="default"/>
+      </w:rPr>
+    </w:lvl>
+    <w:lvl w:ilvl="1">
+      <w:start w:val="1"/>
+      <w:numFmt w:val="decimal"/>
+      <w:lvlText w:val="%1.%2"/>
+      <w:lvlJc w:val="left"/>
+      <w:pPr>
+        <w:ind w:left="450" w:hanging="450"/>
+      </w:pPr>
+      <w:rPr>
+        <w:rFonts w:hint="default"/>
+        <w:b/>
+      </w:rPr>
+    </w:lvl>
+    <w:lvl w:ilvl="2">
+      <w:start w:val="1"/>
+      <w:numFmt w:val="decimal"/>
+      <w:lvlText w:val="%1.%2.%3"/>
+      <w:lvlJc w:val="left"/>
+      <w:pPr>
+        <w:ind w:left="720" w:hanging="720"/>
+      </w:pPr>
+      <w:rPr>
+        <w:rFonts w:hint="default"/>
+      </w:rPr>
+    </w:lvl>
+    <w:lvl w:ilvl="3">
+      <w:start w:val="1"/>
+      <w:numFmt w:val="decimal"/>
+      <w:lvlText w:val="%1.%2.%3.%4"/>
+      <w:lvlJc w:val="left"/>
+      <w:pPr>
+        <w:ind w:left="1080" w:hanging="1080"/>
+      </w:pPr>
+      <w:rPr>
+        <w:rFonts w:hint="default"/>
+      </w:rPr>
+    </w:lvl>
+    <w:lvl w:ilvl="4">
+      <w:start w:val="1"/>
+      <w:numFmt w:val="decimal"/>
+      <w:lvlText w:val="%1.%2.%3.%4.%5"/>
+      <w:lvlJc w:val="left"/>
+      <w:pPr>
+        <w:ind w:left="1080" w:hanging="1080"/>
+      </w:pPr>
+      <w:rPr>
+        <w:rFonts w:hint="default"/>
+      </w:rPr>
+    </w:lvl>
+    <w:lvl w:ilvl="5">
+      <w:start w:val="1"/>
+      <w:numFmt w:val="decimal"/>
+      <w:lvlText w:val="%1.%2.%3.%4.%5.%6"/>
+      <w:lvlJc w:val="left"/>
+      <w:pPr>
+        <w:ind w:left="1440" w:hanging="1440"/>
+      </w:pPr>
+      <w:rPr>
+        <w:rFonts w:hint="default"/>
+      </w:rPr>
+    </w:lvl>
+    <w:lvl w:ilvl="6">
+      <w:start w:val="1"/>
+      <w:numFmt w:val="decimal"/>
+      <w:lvlText w:val="%1.%2.%3.%4.%5.%6.%7"/>
+      <w:lvlJc w:val="left"/>
+      <w:pPr>
+        <w:ind w:left="1440" w:hanging="1440"/>
+      </w:pPr>
+      <w:rPr>
+        <w:rFonts w:hint="default"/>
+      </w:rPr>
+    </w:lvl>
+    <w:lvl w:ilvl="7">
+      <w:start w:val="1"/>
+      <w:numFmt w:val="decimal"/>
+      <w:lvlText w:val="%1.%2.%3.%4.%5.%6.%7.%8"/>
+      <w:lvlJc w:val="left"/>
+      <w:pPr>
+        <w:ind w:left="1800" w:hanging="1800"/>
+      </w:pPr>
+      <w:rPr>
+        <w:rFonts w:hint="default"/>
+      </w:rPr>
+    </w:lvl>
+    <w:lvl w:ilvl="8">
+      <w:start w:val="1"/>
+      <w:numFmt w:val="decimal"/>
+      <w:lvlText w:val="%1.%2.%3.%4.%5.%6.%7.%8.%9"/>
+      <w:lvlJc w:val="left"/>
+      <w:pPr>
+        <w:ind w:left="2160" w:hanging="2160"/>
+      </w:pPr>
+      <w:rPr>
+        <w:rFonts w:hint="default"/>
+      </w:rPr>
+    </w:lvl>
+  </w:abstractNum>
+  <w:abstractNum w:abstractNumId="8">
     <w:nsid w:val="508F4119"/>
     <w:multiLevelType w:val="hybridMultilevel"/>
     <w:tmpl w:val="2D36CB88"/>
@@ -3209,7 +6160,7 @@
       </w:rPr>
     </w:lvl>
   </w:abstractNum>
-  <w:abstractNum w:abstractNumId="7">
+  <w:abstractNum w:abstractNumId="9">
     <w:nsid w:val="51892AD5"/>
     <w:multiLevelType w:val="hybridMultilevel"/>
     <w:tmpl w:val="2654F14A"/>
@@ -3298,7 +6249,7 @@
       </w:pPr>
     </w:lvl>
   </w:abstractNum>
-  <w:abstractNum w:abstractNumId="8">
+  <w:abstractNum w:abstractNumId="10">
     <w:nsid w:val="64B65A5E"/>
     <w:multiLevelType w:val="hybridMultilevel"/>
     <w:tmpl w:val="0C1CFDBA"/>
@@ -3389,7 +6340,233 @@
       </w:pPr>
     </w:lvl>
   </w:abstractNum>
-  <w:abstractNum w:abstractNumId="9">
+  <w:abstractNum w:abstractNumId="11">
+    <w:nsid w:val="69EB2674"/>
+    <w:multiLevelType w:val="hybridMultilevel"/>
+    <w:tmpl w:val="DE68B5B2"/>
+    <w:lvl w:ilvl="0" w:tplc="04160001">
+      <w:start w:val="1"/>
+      <w:numFmt w:val="bullet"/>
+      <w:lvlText w:val=""/>
+      <w:lvlJc w:val="left"/>
+      <w:pPr>
+        <w:ind w:left="720" w:hanging="360"/>
+      </w:pPr>
+      <w:rPr>
+        <w:rFonts w:ascii="Symbol" w:hAnsi="Symbol" w:hint="default"/>
+      </w:rPr>
+    </w:lvl>
+    <w:lvl w:ilvl="1" w:tplc="04160003" w:tentative="1">
+      <w:start w:val="1"/>
+      <w:numFmt w:val="bullet"/>
+      <w:lvlText w:val="o"/>
+      <w:lvlJc w:val="left"/>
+      <w:pPr>
+        <w:ind w:left="1440" w:hanging="360"/>
+      </w:pPr>
+      <w:rPr>
+        <w:rFonts w:ascii="Courier New" w:hAnsi="Courier New" w:cs="Courier New" w:hint="default"/>
+      </w:rPr>
+    </w:lvl>
+    <w:lvl w:ilvl="2" w:tplc="04160005" w:tentative="1">
+      <w:start w:val="1"/>
+      <w:numFmt w:val="bullet"/>
+      <w:lvlText w:val=""/>
+      <w:lvlJc w:val="left"/>
+      <w:pPr>
+        <w:ind w:left="2160" w:hanging="360"/>
+      </w:pPr>
+      <w:rPr>
+        <w:rFonts w:ascii="Wingdings" w:hAnsi="Wingdings" w:hint="default"/>
+      </w:rPr>
+    </w:lvl>
+    <w:lvl w:ilvl="3" w:tplc="04160001" w:tentative="1">
+      <w:start w:val="1"/>
+      <w:numFmt w:val="bullet"/>
+      <w:lvlText w:val=""/>
+      <w:lvlJc w:val="left"/>
+      <w:pPr>
+        <w:ind w:left="2880" w:hanging="360"/>
+      </w:pPr>
+      <w:rPr>
+        <w:rFonts w:ascii="Symbol" w:hAnsi="Symbol" w:hint="default"/>
+      </w:rPr>
+    </w:lvl>
+    <w:lvl w:ilvl="4" w:tplc="04160003" w:tentative="1">
+      <w:start w:val="1"/>
+      <w:numFmt w:val="bullet"/>
+      <w:lvlText w:val="o"/>
+      <w:lvlJc w:val="left"/>
+      <w:pPr>
+        <w:ind w:left="3600" w:hanging="360"/>
+      </w:pPr>
+      <w:rPr>
+        <w:rFonts w:ascii="Courier New" w:hAnsi="Courier New" w:cs="Courier New" w:hint="default"/>
+      </w:rPr>
+    </w:lvl>
+    <w:lvl w:ilvl="5" w:tplc="04160005" w:tentative="1">
+      <w:start w:val="1"/>
+      <w:numFmt w:val="bullet"/>
+      <w:lvlText w:val=""/>
+      <w:lvlJc w:val="left"/>
+      <w:pPr>
+        <w:ind w:left="4320" w:hanging="360"/>
+      </w:pPr>
+      <w:rPr>
+        <w:rFonts w:ascii="Wingdings" w:hAnsi="Wingdings" w:hint="default"/>
+      </w:rPr>
+    </w:lvl>
+    <w:lvl w:ilvl="6" w:tplc="04160001" w:tentative="1">
+      <w:start w:val="1"/>
+      <w:numFmt w:val="bullet"/>
+      <w:lvlText w:val=""/>
+      <w:lvlJc w:val="left"/>
+      <w:pPr>
+        <w:ind w:left="5040" w:hanging="360"/>
+      </w:pPr>
+      <w:rPr>
+        <w:rFonts w:ascii="Symbol" w:hAnsi="Symbol" w:hint="default"/>
+      </w:rPr>
+    </w:lvl>
+    <w:lvl w:ilvl="7" w:tplc="04160003" w:tentative="1">
+      <w:start w:val="1"/>
+      <w:numFmt w:val="bullet"/>
+      <w:lvlText w:val="o"/>
+      <w:lvlJc w:val="left"/>
+      <w:pPr>
+        <w:ind w:left="5760" w:hanging="360"/>
+      </w:pPr>
+      <w:rPr>
+        <w:rFonts w:ascii="Courier New" w:hAnsi="Courier New" w:cs="Courier New" w:hint="default"/>
+      </w:rPr>
+    </w:lvl>
+    <w:lvl w:ilvl="8" w:tplc="04160005" w:tentative="1">
+      <w:start w:val="1"/>
+      <w:numFmt w:val="bullet"/>
+      <w:lvlText w:val=""/>
+      <w:lvlJc w:val="left"/>
+      <w:pPr>
+        <w:ind w:left="6480" w:hanging="360"/>
+      </w:pPr>
+      <w:rPr>
+        <w:rFonts w:ascii="Wingdings" w:hAnsi="Wingdings" w:hint="default"/>
+      </w:rPr>
+    </w:lvl>
+  </w:abstractNum>
+  <w:abstractNum w:abstractNumId="12">
+    <w:nsid w:val="6E404CA4"/>
+    <w:multiLevelType w:val="hybridMultilevel"/>
+    <w:tmpl w:val="EEC6CE24"/>
+    <w:lvl w:ilvl="0" w:tplc="04160001">
+      <w:start w:val="1"/>
+      <w:numFmt w:val="bullet"/>
+      <w:lvlText w:val=""/>
+      <w:lvlJc w:val="left"/>
+      <w:pPr>
+        <w:ind w:left="720" w:hanging="360"/>
+      </w:pPr>
+      <w:rPr>
+        <w:rFonts w:ascii="Symbol" w:hAnsi="Symbol" w:hint="default"/>
+      </w:rPr>
+    </w:lvl>
+    <w:lvl w:ilvl="1" w:tplc="04160003" w:tentative="1">
+      <w:start w:val="1"/>
+      <w:numFmt w:val="bullet"/>
+      <w:lvlText w:val="o"/>
+      <w:lvlJc w:val="left"/>
+      <w:pPr>
+        <w:ind w:left="1440" w:hanging="360"/>
+      </w:pPr>
+      <w:rPr>
+        <w:rFonts w:ascii="Courier New" w:hAnsi="Courier New" w:cs="Courier New" w:hint="default"/>
+      </w:rPr>
+    </w:lvl>
+    <w:lvl w:ilvl="2" w:tplc="04160005" w:tentative="1">
+      <w:start w:val="1"/>
+      <w:numFmt w:val="bullet"/>
+      <w:lvlText w:val=""/>
+      <w:lvlJc w:val="left"/>
+      <w:pPr>
+        <w:ind w:left="2160" w:hanging="360"/>
+      </w:pPr>
+      <w:rPr>
+        <w:rFonts w:ascii="Wingdings" w:hAnsi="Wingdings" w:hint="default"/>
+      </w:rPr>
+    </w:lvl>
+    <w:lvl w:ilvl="3" w:tplc="04160001" w:tentative="1">
+      <w:start w:val="1"/>
+      <w:numFmt w:val="bullet"/>
+      <w:lvlText w:val=""/>
+      <w:lvlJc w:val="left"/>
+      <w:pPr>
+        <w:ind w:left="2880" w:hanging="360"/>
+      </w:pPr>
+      <w:rPr>
+        <w:rFonts w:ascii="Symbol" w:hAnsi="Symbol" w:hint="default"/>
+      </w:rPr>
+    </w:lvl>
+    <w:lvl w:ilvl="4" w:tplc="04160003" w:tentative="1">
+      <w:start w:val="1"/>
+      <w:numFmt w:val="bullet"/>
+      <w:lvlText w:val="o"/>
+      <w:lvlJc w:val="left"/>
+      <w:pPr>
+        <w:ind w:left="3600" w:hanging="360"/>
+      </w:pPr>
+      <w:rPr>
+        <w:rFonts w:ascii="Courier New" w:hAnsi="Courier New" w:cs="Courier New" w:hint="default"/>
+      </w:rPr>
+    </w:lvl>
+    <w:lvl w:ilvl="5" w:tplc="04160005" w:tentative="1">
+      <w:start w:val="1"/>
+      <w:numFmt w:val="bullet"/>
+      <w:lvlText w:val=""/>
+      <w:lvlJc w:val="left"/>
+      <w:pPr>
+        <w:ind w:left="4320" w:hanging="360"/>
+      </w:pPr>
+      <w:rPr>
+        <w:rFonts w:ascii="Wingdings" w:hAnsi="Wingdings" w:hint="default"/>
+      </w:rPr>
+    </w:lvl>
+    <w:lvl w:ilvl="6" w:tplc="04160001" w:tentative="1">
+      <w:start w:val="1"/>
+      <w:numFmt w:val="bullet"/>
+      <w:lvlText w:val=""/>
+      <w:lvlJc w:val="left"/>
+      <w:pPr>
+        <w:ind w:left="5040" w:hanging="360"/>
+      </w:pPr>
+      <w:rPr>
+        <w:rFonts w:ascii="Symbol" w:hAnsi="Symbol" w:hint="default"/>
+      </w:rPr>
+    </w:lvl>
+    <w:lvl w:ilvl="7" w:tplc="04160003" w:tentative="1">
+      <w:start w:val="1"/>
+      <w:numFmt w:val="bullet"/>
+      <w:lvlText w:val="o"/>
+      <w:lvlJc w:val="left"/>
+      <w:pPr>
+        <w:ind w:left="5760" w:hanging="360"/>
+      </w:pPr>
+      <w:rPr>
+        <w:rFonts w:ascii="Courier New" w:hAnsi="Courier New" w:cs="Courier New" w:hint="default"/>
+      </w:rPr>
+    </w:lvl>
+    <w:lvl w:ilvl="8" w:tplc="04160005" w:tentative="1">
+      <w:start w:val="1"/>
+      <w:numFmt w:val="bullet"/>
+      <w:lvlText w:val=""/>
+      <w:lvlJc w:val="left"/>
+      <w:pPr>
+        <w:ind w:left="6480" w:hanging="360"/>
+      </w:pPr>
+      <w:rPr>
+        <w:rFonts w:ascii="Wingdings" w:hAnsi="Wingdings" w:hint="default"/>
+      </w:rPr>
+    </w:lvl>
+  </w:abstractNum>
+  <w:abstractNum w:abstractNumId="13">
     <w:nsid w:val="6EC84832"/>
     <w:multiLevelType w:val="hybridMultilevel"/>
     <w:tmpl w:val="B20269E0"/>
@@ -3502,7 +6679,7 @@
       </w:rPr>
     </w:lvl>
   </w:abstractNum>
-  <w:abstractNum w:abstractNumId="10">
+  <w:abstractNum w:abstractNumId="14">
     <w:nsid w:val="71C72B29"/>
     <w:multiLevelType w:val="hybridMultilevel"/>
     <w:tmpl w:val="EC8C63E0"/>
@@ -3622,31 +6799,43 @@
     <w:abstractNumId w:val="2"/>
   </w:num>
   <w:num w:numId="3">
-    <w:abstractNumId w:val="7"/>
+    <w:abstractNumId w:val="9"/>
   </w:num>
   <w:num w:numId="4">
-    <w:abstractNumId w:val="8"/>
+    <w:abstractNumId w:val="10"/>
   </w:num>
   <w:num w:numId="5">
     <w:abstractNumId w:val="0"/>
   </w:num>
   <w:num w:numId="6">
+    <w:abstractNumId w:val="8"/>
+  </w:num>
+  <w:num w:numId="7">
     <w:abstractNumId w:val="6"/>
   </w:num>
-  <w:num w:numId="7">
+  <w:num w:numId="8">
+    <w:abstractNumId w:val="13"/>
+  </w:num>
+  <w:num w:numId="9">
     <w:abstractNumId w:val="5"/>
   </w:num>
-  <w:num w:numId="8">
-    <w:abstractNumId w:val="9"/>
-  </w:num>
-  <w:num w:numId="9">
-    <w:abstractNumId w:val="4"/>
-  </w:num>
   <w:num w:numId="10">
-    <w:abstractNumId w:val="10"/>
+    <w:abstractNumId w:val="14"/>
   </w:num>
   <w:num w:numId="11">
     <w:abstractNumId w:val="1"/>
+  </w:num>
+  <w:num w:numId="12">
+    <w:abstractNumId w:val="11"/>
+  </w:num>
+  <w:num w:numId="13">
+    <w:abstractNumId w:val="12"/>
+  </w:num>
+  <w:num w:numId="14">
+    <w:abstractNumId w:val="7"/>
+  </w:num>
+  <w:num w:numId="15">
+    <w:abstractNumId w:val="4"/>
   </w:num>
 </w:numbering>
 </file>
@@ -4626,7 +7815,7 @@
 </file>
 
 <file path=customXml/itemProps1.xml><?xml version="1.0" encoding="utf-8"?>
-<ds:datastoreItem xmlns:ds="http://schemas.openxmlformats.org/officeDocument/2006/customXml" ds:itemID="{3F90A629-6081-4947-90DC-73814CE57B88}">
+<ds:datastoreItem xmlns:ds="http://schemas.openxmlformats.org/officeDocument/2006/customXml" ds:itemID="{322B23E6-543A-4576-A376-8835EDBDDDDD}">
   <ds:schemaRefs>
     <ds:schemaRef ds:uri="http://schemas.openxmlformats.org/officeDocument/2006/bibliography"/>
   </ds:schemaRefs>

</xml_diff>